<commit_message>
Write detailed structure of the report/analysis
- Add 'orders' table to ananlyze.
- Structure decided:
    1. Products analysis - Which products have been sold the most during
       Q2? And which ones in Q3?
    2. Departments analysis - What are the most selling depratments? What
       kind of products do customers order?
    3. Users analysis - Is Instacart losing users? Why?
    +  Hypothesis
    +  Solutions
</commit_message>
<xml_diff>
--- a/report/instacart-case-study.docx
+++ b/report/instacart-case-study.docx
@@ -846,6 +846,7 @@
       <w:r>
         <w:rPr>
           <w:rFonts w:asciiTheme="majorHAnsi" w:hAnsiTheme="majorHAnsi"/>
+          <w:noProof/>
         </w:rPr>
         <w:drawing>
           <wp:inline distT="0" distB="0" distL="0" distR="0" wp14:anchorId="35BE8CC7" wp14:editId="4D661EFA">
@@ -903,14 +904,26 @@
         <w:rPr>
           <w:sz w:val="18"/>
           <w:szCs w:val="18"/>
-        </w:rPr>
-      </w:pPr>
+          <w:lang w:val="fr-FR"/>
+        </w:rPr>
+      </w:pPr>
+      <w:proofErr w:type="gramStart"/>
       <w:r>
         <w:rPr>
           <w:sz w:val="18"/>
           <w:szCs w:val="18"/>
-        </w:rPr>
-        <w:t xml:space="preserve">Source: </w:t>
+          <w:lang w:val="fr-FR"/>
+        </w:rPr>
+        <w:t>Source:</w:t>
+      </w:r>
+      <w:proofErr w:type="gramEnd"/>
+      <w:r>
+        <w:rPr>
+          <w:sz w:val="18"/>
+          <w:szCs w:val="18"/>
+          <w:lang w:val="fr-FR"/>
+        </w:rPr>
+        <w:t xml:space="preserve"> </w:t>
       </w:r>
       <w:hyperlink r:id="rId9" w:history="1">
         <w:r>
@@ -918,6 +931,7 @@
             <w:rStyle w:val="Hyperlink"/>
             <w:sz w:val="18"/>
             <w:szCs w:val="18"/>
+            <w:lang w:val="fr-FR"/>
           </w:rPr>
           <w:t>https://api.datalemur.com/assets/4208a77d-1c41-49a3-9f88-57875d40cc93</w:t>
         </w:r>
@@ -926,6 +940,7 @@
         <w:rPr>
           <w:sz w:val="18"/>
           <w:szCs w:val="18"/>
+          <w:lang w:val="fr-FR"/>
         </w:rPr>
         <w:t xml:space="preserve"> </w:t>
       </w:r>
@@ -933,6 +948,9 @@
     <w:p>
       <w:pPr>
         <w:pStyle w:val="p"/>
+        <w:rPr>
+          <w:lang w:val="fr-FR"/>
+        </w:rPr>
       </w:pPr>
     </w:p>
     <w:p>
@@ -1642,23 +1660,36 @@
           <w:b/>
           <w:bCs/>
         </w:rPr>
-        <w:t>p</w:t>
+        <w:t>o</w:t>
       </w:r>
       <w:r>
         <w:rPr>
           <w:b/>
           <w:bCs/>
         </w:rPr>
-        <w:t>roducts</w:t>
-      </w:r>
-      <w:r>
-        <w:t xml:space="preserve"> – this table contains information about </w:t>
-      </w:r>
-      <w:r>
-        <w:t>each item in the Instacart product catalog</w:t>
-      </w:r>
-      <w:r>
-        <w:t>.</w:t>
+        <w:t>rders</w:t>
+      </w:r>
+      <w:r>
+        <w:rPr>
+          <w:b/>
+          <w:bCs/>
+        </w:rPr>
+        <w:t xml:space="preserve"> </w:t>
+      </w:r>
+      <w:r>
+        <w:t>–</w:t>
+      </w:r>
+      <w:r>
+        <w:t xml:space="preserve"> </w:t>
+      </w:r>
+      <w:r>
+        <w:t xml:space="preserve">this </w:t>
+      </w:r>
+      <w:r>
+        <w:t>table contains information of both previous tables</w:t>
+      </w:r>
+      <w:r>
+        <w:t xml:space="preserve"> and some more information about the users that made the orders.</w:t>
       </w:r>
     </w:p>
     <w:tbl>
@@ -1720,17 +1751,24 @@
         <w:tc>
           <w:tcPr>
             <w:tcW w:w="4315" w:type="dxa"/>
+            <w:vAlign w:val="center"/>
           </w:tcPr>
           <w:p>
             <w:pPr>
               <w:pStyle w:val="p"/>
+              <w:rPr>
+                <w:i/>
+                <w:iCs/>
+              </w:rPr>
             </w:pPr>
             <w:proofErr w:type="spellStart"/>
             <w:r>
-              <w:t>product</w:t>
-            </w:r>
-            <w:r>
-              <w:t>_id</w:t>
+              <w:rPr>
+                <w:rFonts w:asciiTheme="majorHAnsi" w:hAnsiTheme="majorHAnsi"/>
+                <w:i/>
+                <w:iCs/>
+              </w:rPr>
+              <w:t>order_id</w:t>
             </w:r>
             <w:proofErr w:type="spellEnd"/>
           </w:p>
@@ -1738,13 +1776,17 @@
         <w:tc>
           <w:tcPr>
             <w:tcW w:w="4315" w:type="dxa"/>
+            <w:vAlign w:val="center"/>
           </w:tcPr>
           <w:p>
             <w:pPr>
               <w:pStyle w:val="p"/>
             </w:pPr>
             <w:r>
-              <w:t>Integer</w:t>
+              <w:rPr>
+                <w:rFonts w:asciiTheme="majorHAnsi" w:hAnsiTheme="majorHAnsi"/>
+              </w:rPr>
+              <w:t>integer</w:t>
             </w:r>
           </w:p>
         </w:tc>
@@ -1761,10 +1803,7 @@
             </w:pPr>
             <w:proofErr w:type="spellStart"/>
             <w:r>
-              <w:rPr>
-                <w:rFonts w:asciiTheme="majorHAnsi" w:hAnsiTheme="majorHAnsi"/>
-              </w:rPr>
-              <w:t>product_name</w:t>
+              <w:t>user_id</w:t>
             </w:r>
             <w:proofErr w:type="spellEnd"/>
           </w:p>
@@ -1782,7 +1821,7 @@
               <w:rPr>
                 <w:rFonts w:asciiTheme="majorHAnsi" w:hAnsiTheme="majorHAnsi"/>
               </w:rPr>
-              <w:t>string</w:t>
+              <w:t>integer</w:t>
             </w:r>
           </w:p>
         </w:tc>
@@ -1799,10 +1838,7 @@
             </w:pPr>
             <w:proofErr w:type="spellStart"/>
             <w:r>
-              <w:rPr>
-                <w:rFonts w:asciiTheme="majorHAnsi" w:hAnsiTheme="majorHAnsi"/>
-              </w:rPr>
-              <w:t>aisle_id</w:t>
+              <w:t>eval_set</w:t>
             </w:r>
             <w:proofErr w:type="spellEnd"/>
           </w:p>
@@ -1815,12 +1851,33 @@
           <w:p>
             <w:pPr>
               <w:pStyle w:val="p"/>
+              <w:rPr>
+                <w:rFonts w:asciiTheme="majorHAnsi" w:hAnsiTheme="majorHAnsi"/>
+              </w:rPr>
             </w:pPr>
             <w:r>
               <w:rPr>
                 <w:rFonts w:asciiTheme="majorHAnsi" w:hAnsiTheme="majorHAnsi"/>
               </w:rPr>
-              <w:t>integer</w:t>
+              <w:t>c</w:t>
+            </w:r>
+            <w:r>
+              <w:rPr>
+                <w:rFonts w:asciiTheme="majorHAnsi" w:hAnsiTheme="majorHAnsi"/>
+              </w:rPr>
+              <w:t>haracter varying</w:t>
+            </w:r>
+            <w:r>
+              <w:rPr>
+                <w:rFonts w:asciiTheme="majorHAnsi" w:hAnsiTheme="majorHAnsi"/>
+              </w:rPr>
+              <w:t xml:space="preserve"> </w:t>
+            </w:r>
+            <w:r>
+              <w:rPr>
+                <w:rFonts w:asciiTheme="majorHAnsi" w:hAnsiTheme="majorHAnsi"/>
+              </w:rPr>
+              <w:t>(50)</w:t>
             </w:r>
           </w:p>
         </w:tc>
@@ -1834,13 +1891,16 @@
           <w:p>
             <w:pPr>
               <w:pStyle w:val="p"/>
+              <w:rPr>
+                <w:rFonts w:asciiTheme="majorHAnsi" w:hAnsiTheme="majorHAnsi"/>
+              </w:rPr>
             </w:pPr>
             <w:proofErr w:type="spellStart"/>
             <w:r>
               <w:rPr>
                 <w:rFonts w:asciiTheme="majorHAnsi" w:hAnsiTheme="majorHAnsi"/>
               </w:rPr>
-              <w:t>department_id</w:t>
+              <w:t>order_number</w:t>
             </w:r>
             <w:proofErr w:type="spellEnd"/>
           </w:p>
@@ -1853,6 +1913,144 @@
           <w:p>
             <w:pPr>
               <w:pStyle w:val="p"/>
+              <w:rPr>
+                <w:rFonts w:asciiTheme="majorHAnsi" w:hAnsiTheme="majorHAnsi"/>
+              </w:rPr>
+            </w:pPr>
+            <w:r>
+              <w:rPr>
+                <w:rFonts w:asciiTheme="majorHAnsi" w:hAnsiTheme="majorHAnsi"/>
+              </w:rPr>
+              <w:t>i</w:t>
+            </w:r>
+            <w:r>
+              <w:rPr>
+                <w:rFonts w:asciiTheme="majorHAnsi" w:hAnsiTheme="majorHAnsi"/>
+              </w:rPr>
+              <w:t>nteger</w:t>
+            </w:r>
+          </w:p>
+        </w:tc>
+      </w:tr>
+      <w:tr>
+        <w:tc>
+          <w:tcPr>
+            <w:tcW w:w="4315" w:type="dxa"/>
+            <w:vAlign w:val="center"/>
+          </w:tcPr>
+          <w:p>
+            <w:pPr>
+              <w:pStyle w:val="p"/>
+              <w:rPr>
+                <w:rFonts w:asciiTheme="majorHAnsi" w:hAnsiTheme="majorHAnsi"/>
+              </w:rPr>
+            </w:pPr>
+            <w:proofErr w:type="spellStart"/>
+            <w:r>
+              <w:rPr>
+                <w:rFonts w:asciiTheme="majorHAnsi" w:hAnsiTheme="majorHAnsi"/>
+              </w:rPr>
+              <w:t>order_dow</w:t>
+            </w:r>
+            <w:proofErr w:type="spellEnd"/>
+          </w:p>
+        </w:tc>
+        <w:tc>
+          <w:tcPr>
+            <w:tcW w:w="4315" w:type="dxa"/>
+          </w:tcPr>
+          <w:p>
+            <w:pPr>
+              <w:pStyle w:val="p"/>
+              <w:rPr>
+                <w:rFonts w:asciiTheme="majorHAnsi" w:hAnsiTheme="majorHAnsi"/>
+              </w:rPr>
+            </w:pPr>
+            <w:r>
+              <w:rPr>
+                <w:rFonts w:asciiTheme="majorHAnsi" w:hAnsiTheme="majorHAnsi"/>
+              </w:rPr>
+              <w:t>integer</w:t>
+            </w:r>
+          </w:p>
+        </w:tc>
+      </w:tr>
+      <w:tr>
+        <w:tc>
+          <w:tcPr>
+            <w:tcW w:w="4315" w:type="dxa"/>
+            <w:vAlign w:val="center"/>
+          </w:tcPr>
+          <w:p>
+            <w:pPr>
+              <w:pStyle w:val="p"/>
+              <w:rPr>
+                <w:rFonts w:asciiTheme="majorHAnsi" w:hAnsiTheme="majorHAnsi"/>
+              </w:rPr>
+            </w:pPr>
+            <w:proofErr w:type="spellStart"/>
+            <w:r>
+              <w:rPr>
+                <w:rFonts w:asciiTheme="majorHAnsi" w:hAnsiTheme="majorHAnsi"/>
+              </w:rPr>
+              <w:t>order_hour_of_day</w:t>
+            </w:r>
+            <w:proofErr w:type="spellEnd"/>
+          </w:p>
+        </w:tc>
+        <w:tc>
+          <w:tcPr>
+            <w:tcW w:w="4315" w:type="dxa"/>
+          </w:tcPr>
+          <w:p>
+            <w:pPr>
+              <w:pStyle w:val="p"/>
+              <w:rPr>
+                <w:rFonts w:asciiTheme="majorHAnsi" w:hAnsiTheme="majorHAnsi"/>
+              </w:rPr>
+            </w:pPr>
+            <w:r>
+              <w:rPr>
+                <w:rFonts w:asciiTheme="majorHAnsi" w:hAnsiTheme="majorHAnsi"/>
+              </w:rPr>
+              <w:t>integer</w:t>
+            </w:r>
+          </w:p>
+        </w:tc>
+      </w:tr>
+      <w:tr>
+        <w:tc>
+          <w:tcPr>
+            <w:tcW w:w="4315" w:type="dxa"/>
+            <w:vAlign w:val="center"/>
+          </w:tcPr>
+          <w:p>
+            <w:pPr>
+              <w:pStyle w:val="p"/>
+              <w:rPr>
+                <w:rFonts w:asciiTheme="majorHAnsi" w:hAnsiTheme="majorHAnsi"/>
+              </w:rPr>
+            </w:pPr>
+            <w:proofErr w:type="spellStart"/>
+            <w:r>
+              <w:rPr>
+                <w:rFonts w:asciiTheme="majorHAnsi" w:hAnsiTheme="majorHAnsi"/>
+              </w:rPr>
+              <w:t>days_since_prior_order</w:t>
+            </w:r>
+            <w:proofErr w:type="spellEnd"/>
+          </w:p>
+        </w:tc>
+        <w:tc>
+          <w:tcPr>
+            <w:tcW w:w="4315" w:type="dxa"/>
+          </w:tcPr>
+          <w:p>
+            <w:pPr>
+              <w:pStyle w:val="p"/>
+              <w:rPr>
+                <w:rFonts w:asciiTheme="majorHAnsi" w:hAnsiTheme="majorHAnsi"/>
+              </w:rPr>
             </w:pPr>
             <w:r>
               <w:rPr>
@@ -1867,6 +2065,148 @@
     <w:p>
       <w:pPr>
         <w:pStyle w:val="p"/>
+        <w:ind w:left="720"/>
+      </w:pPr>
+      <w:r>
+        <w:t xml:space="preserve">The </w:t>
+      </w:r>
+      <w:proofErr w:type="spellStart"/>
+      <w:r>
+        <w:rPr>
+          <w:i/>
+          <w:iCs/>
+        </w:rPr>
+        <w:t>eval_set</w:t>
+      </w:r>
+      <w:proofErr w:type="spellEnd"/>
+      <w:r>
+        <w:t xml:space="preserve"> column indicates from which table the row comes from. The values that can be assumed are:</w:t>
+      </w:r>
+    </w:p>
+    <w:p>
+      <w:pPr>
+        <w:pStyle w:val="p"/>
+        <w:numPr>
+          <w:ilvl w:val="1"/>
+          <w:numId w:val="5"/>
+        </w:numPr>
+        <w:rPr>
+          <w:b/>
+          <w:bCs/>
+        </w:rPr>
+      </w:pPr>
+      <w:r>
+        <w:rPr>
+          <w:b/>
+          <w:bCs/>
+        </w:rPr>
+        <w:t xml:space="preserve">prior </w:t>
+      </w:r>
+      <w:r>
+        <w:t>– data comes from a past collection</w:t>
+      </w:r>
+      <w:r>
+        <w:t xml:space="preserve">, specifically the second quarter of the </w:t>
+      </w:r>
+      <w:r>
+        <w:t>year</w:t>
+      </w:r>
+      <w:r>
+        <w:rPr>
+          <w:b/>
+          <w:bCs/>
+        </w:rPr>
+        <w:t>.</w:t>
+      </w:r>
+    </w:p>
+    <w:p>
+      <w:pPr>
+        <w:pStyle w:val="p"/>
+        <w:numPr>
+          <w:ilvl w:val="1"/>
+          <w:numId w:val="5"/>
+        </w:numPr>
+        <w:rPr>
+          <w:b/>
+          <w:bCs/>
+        </w:rPr>
+      </w:pPr>
+      <w:r>
+        <w:rPr>
+          <w:b/>
+          <w:bCs/>
+        </w:rPr>
+        <w:t xml:space="preserve">train </w:t>
+      </w:r>
+      <w:r>
+        <w:t>–</w:t>
+      </w:r>
+      <w:r>
+        <w:t xml:space="preserve"> </w:t>
+      </w:r>
+      <w:r>
+        <w:t>data is about the current situation</w:t>
+      </w:r>
+      <w:r>
+        <w:t>, particularly about the third quarter</w:t>
+      </w:r>
+      <w:r>
+        <w:rPr>
+          <w:b/>
+          <w:bCs/>
+        </w:rPr>
+        <w:t>.</w:t>
+      </w:r>
+    </w:p>
+    <w:p>
+      <w:pPr>
+        <w:pStyle w:val="p"/>
+        <w:numPr>
+          <w:ilvl w:val="1"/>
+          <w:numId w:val="5"/>
+        </w:numPr>
+        <w:rPr>
+          <w:b/>
+          <w:bCs/>
+        </w:rPr>
+      </w:pPr>
+      <w:r>
+        <w:rPr>
+          <w:b/>
+          <w:bCs/>
+        </w:rPr>
+        <w:t>t</w:t>
+      </w:r>
+      <w:r>
+        <w:rPr>
+          <w:b/>
+          <w:bCs/>
+        </w:rPr>
+        <w:t>est</w:t>
+      </w:r>
+      <w:r>
+        <w:rPr>
+          <w:b/>
+          <w:bCs/>
+        </w:rPr>
+        <w:t xml:space="preserve"> </w:t>
+      </w:r>
+      <w:r>
+        <w:t>–</w:t>
+      </w:r>
+      <w:r>
+        <w:t xml:space="preserve"> this data is</w:t>
+      </w:r>
+      <w:r>
+        <w:t xml:space="preserve"> coming from a table that is going to be ignored for this research purposes, since it typically is used for testing Machine Learning Models (M</w:t>
+      </w:r>
+      <w:r>
+        <w:t>L).</w:t>
+      </w:r>
+    </w:p>
+    <w:p>
+      <w:pPr>
+        <w:pStyle w:val="p"/>
         <w:numPr>
           <w:ilvl w:val="0"/>
           <w:numId w:val="5"/>
@@ -1877,13 +2217,16 @@
           <w:b/>
           <w:bCs/>
         </w:rPr>
-        <w:t>departments</w:t>
-      </w:r>
-      <w:r>
-        <w:t xml:space="preserve"> – this table is about each department </w:t>
-      </w:r>
-      <w:r>
-        <w:t>of Instacart.</w:t>
+        <w:t>products</w:t>
+      </w:r>
+      <w:r>
+        <w:t xml:space="preserve"> – this table contains information about </w:t>
+      </w:r>
+      <w:r>
+        <w:t>each item in the Instacart product catalog</w:t>
+      </w:r>
+      <w:r>
+        <w:t>.</w:t>
       </w:r>
     </w:p>
     <w:tbl>
@@ -1945,18 +2288,22 @@
         <w:tc>
           <w:tcPr>
             <w:tcW w:w="4315" w:type="dxa"/>
-            <w:vAlign w:val="center"/>
           </w:tcPr>
           <w:p>
             <w:pPr>
               <w:pStyle w:val="p"/>
+              <w:rPr>
+                <w:i/>
+                <w:iCs/>
+              </w:rPr>
             </w:pPr>
             <w:proofErr w:type="spellStart"/>
             <w:r>
               <w:rPr>
-                <w:rFonts w:asciiTheme="majorHAnsi" w:hAnsiTheme="majorHAnsi"/>
-              </w:rPr>
-              <w:t>department_id</w:t>
+                <w:i/>
+                <w:iCs/>
+              </w:rPr>
+              <w:t>product_id</w:t>
             </w:r>
             <w:proofErr w:type="spellEnd"/>
           </w:p>
@@ -1964,17 +2311,16 @@
         <w:tc>
           <w:tcPr>
             <w:tcW w:w="4315" w:type="dxa"/>
-            <w:vAlign w:val="center"/>
           </w:tcPr>
           <w:p>
             <w:pPr>
               <w:pStyle w:val="p"/>
             </w:pPr>
             <w:r>
-              <w:rPr>
-                <w:rFonts w:asciiTheme="majorHAnsi" w:hAnsiTheme="majorHAnsi"/>
-              </w:rPr>
-              <w:t>integer</w:t>
+              <w:t>i</w:t>
+            </w:r>
+            <w:r>
+              <w:t>nteger</w:t>
             </w:r>
           </w:p>
         </w:tc>
@@ -1989,12 +2335,14 @@
             <w:pPr>
               <w:pStyle w:val="p"/>
             </w:pPr>
-            <w:r>
-              <w:rPr>
-                <w:rFonts w:asciiTheme="majorHAnsi" w:hAnsiTheme="majorHAnsi"/>
-              </w:rPr>
-              <w:t>department</w:t>
-            </w:r>
+            <w:proofErr w:type="spellStart"/>
+            <w:r>
+              <w:rPr>
+                <w:rFonts w:asciiTheme="majorHAnsi" w:hAnsiTheme="majorHAnsi"/>
+              </w:rPr>
+              <w:t>product_name</w:t>
+            </w:r>
+            <w:proofErr w:type="spellEnd"/>
           </w:p>
         </w:tc>
         <w:tc>
@@ -2010,7 +2358,114 @@
               <w:rPr>
                 <w:rFonts w:asciiTheme="majorHAnsi" w:hAnsiTheme="majorHAnsi"/>
               </w:rPr>
-              <w:t>string</w:t>
+              <w:t>c</w:t>
+            </w:r>
+            <w:r>
+              <w:rPr>
+                <w:rFonts w:asciiTheme="majorHAnsi" w:hAnsiTheme="majorHAnsi"/>
+              </w:rPr>
+              <w:t>haracter varying</w:t>
+            </w:r>
+            <w:r>
+              <w:rPr>
+                <w:rFonts w:asciiTheme="majorHAnsi" w:hAnsiTheme="majorHAnsi"/>
+              </w:rPr>
+              <w:t xml:space="preserve"> </w:t>
+            </w:r>
+            <w:r>
+              <w:rPr>
+                <w:rFonts w:asciiTheme="majorHAnsi" w:hAnsiTheme="majorHAnsi"/>
+              </w:rPr>
+              <w:t>(</w:t>
+            </w:r>
+            <w:r>
+              <w:rPr>
+                <w:rFonts w:asciiTheme="majorHAnsi" w:hAnsiTheme="majorHAnsi"/>
+              </w:rPr>
+              <w:t>255</w:t>
+            </w:r>
+            <w:r>
+              <w:rPr>
+                <w:rFonts w:asciiTheme="majorHAnsi" w:hAnsiTheme="majorHAnsi"/>
+              </w:rPr>
+              <w:t>)</w:t>
+            </w:r>
+          </w:p>
+        </w:tc>
+      </w:tr>
+      <w:tr>
+        <w:tc>
+          <w:tcPr>
+            <w:tcW w:w="4315" w:type="dxa"/>
+            <w:vAlign w:val="center"/>
+          </w:tcPr>
+          <w:p>
+            <w:pPr>
+              <w:pStyle w:val="p"/>
+            </w:pPr>
+            <w:proofErr w:type="spellStart"/>
+            <w:r>
+              <w:rPr>
+                <w:rFonts w:asciiTheme="majorHAnsi" w:hAnsiTheme="majorHAnsi"/>
+              </w:rPr>
+              <w:lastRenderedPageBreak/>
+              <w:t>aisle_id</w:t>
+            </w:r>
+            <w:proofErr w:type="spellEnd"/>
+          </w:p>
+        </w:tc>
+        <w:tc>
+          <w:tcPr>
+            <w:tcW w:w="4315" w:type="dxa"/>
+            <w:vAlign w:val="center"/>
+          </w:tcPr>
+          <w:p>
+            <w:pPr>
+              <w:pStyle w:val="p"/>
+            </w:pPr>
+            <w:r>
+              <w:rPr>
+                <w:rFonts w:asciiTheme="majorHAnsi" w:hAnsiTheme="majorHAnsi"/>
+              </w:rPr>
+              <w:t>integer</w:t>
+            </w:r>
+          </w:p>
+        </w:tc>
+      </w:tr>
+      <w:tr>
+        <w:tc>
+          <w:tcPr>
+            <w:tcW w:w="4315" w:type="dxa"/>
+            <w:vAlign w:val="center"/>
+          </w:tcPr>
+          <w:p>
+            <w:pPr>
+              <w:pStyle w:val="p"/>
+            </w:pPr>
+            <w:proofErr w:type="spellStart"/>
+            <w:r>
+              <w:rPr>
+                <w:rFonts w:asciiTheme="majorHAnsi" w:hAnsiTheme="majorHAnsi"/>
+              </w:rPr>
+              <w:t>department_id</w:t>
+            </w:r>
+            <w:proofErr w:type="spellEnd"/>
+          </w:p>
+        </w:tc>
+        <w:tc>
+          <w:tcPr>
+            <w:tcW w:w="4315" w:type="dxa"/>
+            <w:vAlign w:val="center"/>
+          </w:tcPr>
+          <w:p>
+            <w:pPr>
+              <w:pStyle w:val="p"/>
+            </w:pPr>
+            <w:r>
+              <w:rPr>
+                <w:rFonts w:asciiTheme="majorHAnsi" w:hAnsiTheme="majorHAnsi"/>
+              </w:rPr>
+              <w:t>integer</w:t>
             </w:r>
           </w:p>
         </w:tc>
@@ -2023,23 +2478,19 @@
           <w:ilvl w:val="0"/>
           <w:numId w:val="5"/>
         </w:numPr>
+      </w:pPr>
+      <w:r>
         <w:rPr>
           <w:b/>
           <w:bCs/>
         </w:rPr>
-      </w:pPr>
-      <w:r>
-        <w:rPr>
-          <w:b/>
-          <w:bCs/>
-        </w:rPr>
-        <w:t>aisles</w:t>
-      </w:r>
-      <w:r>
-        <w:t xml:space="preserve"> – this table contains </w:t>
-      </w:r>
-      <w:r>
-        <w:t>information of each aisle in a grocery store.</w:t>
+        <w:t>departments</w:t>
+      </w:r>
+      <w:r>
+        <w:t xml:space="preserve"> – this table is about each department </w:t>
+      </w:r>
+      <w:r>
+        <w:t>of Instacart.</w:t>
       </w:r>
     </w:p>
     <w:tbl>
@@ -2101,6 +2552,7 @@
         <w:tc>
           <w:tcPr>
             <w:tcW w:w="4315" w:type="dxa"/>
+            <w:vAlign w:val="center"/>
           </w:tcPr>
           <w:p>
             <w:pPr>
@@ -2108,9 +2560,146 @@
             </w:pPr>
             <w:proofErr w:type="spellStart"/>
             <w:r>
-              <w:t>aisles_id</w:t>
+              <w:rPr>
+                <w:rFonts w:asciiTheme="majorHAnsi" w:hAnsiTheme="majorHAnsi"/>
+                <w:i/>
+                <w:iCs/>
+              </w:rPr>
+              <w:t>department</w:t>
+            </w:r>
+            <w:r>
+              <w:rPr>
+                <w:rFonts w:asciiTheme="majorHAnsi" w:hAnsiTheme="majorHAnsi"/>
+              </w:rPr>
+              <w:t>_id</w:t>
             </w:r>
             <w:proofErr w:type="spellEnd"/>
+          </w:p>
+        </w:tc>
+        <w:tc>
+          <w:tcPr>
+            <w:tcW w:w="4315" w:type="dxa"/>
+            <w:vAlign w:val="center"/>
+          </w:tcPr>
+          <w:p>
+            <w:pPr>
+              <w:pStyle w:val="p"/>
+            </w:pPr>
+            <w:r>
+              <w:rPr>
+                <w:rFonts w:asciiTheme="majorHAnsi" w:hAnsiTheme="majorHAnsi"/>
+              </w:rPr>
+              <w:t>integer</w:t>
+            </w:r>
+          </w:p>
+        </w:tc>
+      </w:tr>
+      <w:tr>
+        <w:tc>
+          <w:tcPr>
+            <w:tcW w:w="4315" w:type="dxa"/>
+            <w:vAlign w:val="center"/>
+          </w:tcPr>
+          <w:p>
+            <w:pPr>
+              <w:pStyle w:val="p"/>
+            </w:pPr>
+            <w:r>
+              <w:rPr>
+                <w:rFonts w:asciiTheme="majorHAnsi" w:hAnsiTheme="majorHAnsi"/>
+              </w:rPr>
+              <w:t>department</w:t>
+            </w:r>
+          </w:p>
+        </w:tc>
+        <w:tc>
+          <w:tcPr>
+            <w:tcW w:w="4315" w:type="dxa"/>
+            <w:vAlign w:val="center"/>
+          </w:tcPr>
+          <w:p>
+            <w:pPr>
+              <w:pStyle w:val="p"/>
+            </w:pPr>
+            <w:r>
+              <w:rPr>
+                <w:rFonts w:asciiTheme="majorHAnsi" w:hAnsiTheme="majorHAnsi"/>
+              </w:rPr>
+              <w:t xml:space="preserve">character </w:t>
+            </w:r>
+            <w:r>
+              <w:rPr>
+                <w:rFonts w:asciiTheme="majorHAnsi" w:hAnsiTheme="majorHAnsi"/>
+              </w:rPr>
+              <w:t>varying (</w:t>
+            </w:r>
+            <w:r>
+              <w:rPr>
+                <w:rFonts w:asciiTheme="majorHAnsi" w:hAnsiTheme="majorHAnsi"/>
+              </w:rPr>
+              <w:t>255)</w:t>
+            </w:r>
+          </w:p>
+        </w:tc>
+      </w:tr>
+    </w:tbl>
+    <w:p>
+      <w:pPr>
+        <w:pStyle w:val="p"/>
+        <w:numPr>
+          <w:ilvl w:val="0"/>
+          <w:numId w:val="5"/>
+        </w:numPr>
+        <w:rPr>
+          <w:b/>
+          <w:bCs/>
+        </w:rPr>
+      </w:pPr>
+      <w:r>
+        <w:rPr>
+          <w:b/>
+          <w:bCs/>
+        </w:rPr>
+        <w:t>aisles</w:t>
+      </w:r>
+      <w:r>
+        <w:t xml:space="preserve"> – this table contains </w:t>
+      </w:r>
+      <w:r>
+        <w:t>information of each aisle in a grocery store.</w:t>
+      </w:r>
+    </w:p>
+    <w:tbl>
+      <w:tblPr>
+        <w:tblStyle w:val="TableGrid"/>
+        <w:tblW w:w="0" w:type="auto"/>
+        <w:tblInd w:w="720" w:type="dxa"/>
+        <w:tblLook w:val="04A0" w:firstRow="1" w:lastRow="0" w:firstColumn="1" w:lastColumn="0" w:noHBand="0" w:noVBand="1"/>
+      </w:tblPr>
+      <w:tblGrid>
+        <w:gridCol w:w="4315"/>
+        <w:gridCol w:w="4315"/>
+      </w:tblGrid>
+      <w:tr>
+        <w:tc>
+          <w:tcPr>
+            <w:tcW w:w="4315" w:type="dxa"/>
+          </w:tcPr>
+          <w:p>
+            <w:pPr>
+              <w:pStyle w:val="p"/>
+              <w:rPr>
+                <w:b/>
+                <w:bCs/>
+              </w:rPr>
+            </w:pPr>
+            <w:r>
+              <w:rPr>
+                <w:b/>
+                <w:bCs/>
+              </w:rPr>
+              <w:t>Column Name</w:t>
+            </w:r>
           </w:p>
         </w:tc>
         <w:tc>
@@ -2120,9 +2709,17 @@
           <w:p>
             <w:pPr>
               <w:pStyle w:val="p"/>
+              <w:rPr>
+                <w:b/>
+                <w:bCs/>
+              </w:rPr>
             </w:pPr>
             <w:r>
-              <w:t>Integer</w:t>
+              <w:rPr>
+                <w:b/>
+                <w:bCs/>
+              </w:rPr>
+              <w:t>Type</w:t>
             </w:r>
           </w:p>
         </w:tc>
@@ -2136,9 +2733,18 @@
             <w:pPr>
               <w:pStyle w:val="p"/>
             </w:pPr>
-            <w:r>
-              <w:t>aisles</w:t>
-            </w:r>
+            <w:proofErr w:type="spellStart"/>
+            <w:r>
+              <w:t>aisles_</w:t>
+            </w:r>
+            <w:r>
+              <w:rPr>
+                <w:i/>
+                <w:iCs/>
+              </w:rPr>
+              <w:t>id</w:t>
+            </w:r>
+            <w:proofErr w:type="spellEnd"/>
           </w:p>
         </w:tc>
         <w:tc>
@@ -2150,7 +2756,51 @@
               <w:pStyle w:val="p"/>
             </w:pPr>
             <w:r>
-              <w:t>String</w:t>
+              <w:t>Integer</w:t>
+            </w:r>
+          </w:p>
+        </w:tc>
+      </w:tr>
+      <w:tr>
+        <w:tc>
+          <w:tcPr>
+            <w:tcW w:w="4315" w:type="dxa"/>
+          </w:tcPr>
+          <w:p>
+            <w:pPr>
+              <w:pStyle w:val="p"/>
+            </w:pPr>
+            <w:r>
+              <w:t>aisles</w:t>
+            </w:r>
+          </w:p>
+        </w:tc>
+        <w:tc>
+          <w:tcPr>
+            <w:tcW w:w="4315" w:type="dxa"/>
+            <w:vAlign w:val="center"/>
+          </w:tcPr>
+          <w:p>
+            <w:pPr>
+              <w:pStyle w:val="p"/>
+            </w:pPr>
+            <w:r>
+              <w:rPr>
+                <w:rFonts w:asciiTheme="majorHAnsi" w:hAnsiTheme="majorHAnsi"/>
+              </w:rPr>
+              <w:t>character varying</w:t>
+            </w:r>
+            <w:r>
+              <w:rPr>
+                <w:rFonts w:asciiTheme="majorHAnsi" w:hAnsiTheme="majorHAnsi"/>
+              </w:rPr>
+              <w:t xml:space="preserve"> </w:t>
+            </w:r>
+            <w:r>
+              <w:rPr>
+                <w:rFonts w:asciiTheme="majorHAnsi" w:hAnsiTheme="majorHAnsi"/>
+              </w:rPr>
+              <w:t>(255)</w:t>
             </w:r>
           </w:p>
         </w:tc>
@@ -2169,8 +2819,14 @@
     <w:p>
       <w:pPr>
         <w:pStyle w:val="H1"/>
-      </w:pPr>
-      <w:r>
+        <w:rPr>
+          <w:lang w:val="it-IT"/>
+        </w:rPr>
+      </w:pPr>
+      <w:r>
+        <w:rPr>
+          <w:lang w:val="it-IT"/>
+        </w:rPr>
         <w:t>Analysis</w:t>
       </w:r>
       <w:hyperlink r:id="rId10" w:history="1"/>
@@ -2181,17 +2837,52 @@
         <w:spacing w:before="20" w:after="20"/>
         <w:rPr>
           <w:rFonts w:asciiTheme="majorHAnsi" w:hAnsiTheme="majorHAnsi"/>
-        </w:rPr>
-      </w:pPr>
-    </w:p>
-    <w:p>
-      <w:pPr>
-        <w:pStyle w:val="p"/>
-        <w:spacing w:before="20" w:after="20"/>
-        <w:rPr>
-          <w:rFonts w:asciiTheme="majorHAnsi" w:hAnsiTheme="majorHAnsi"/>
-        </w:rPr>
-      </w:pPr>
+          <w:lang w:val="it-IT"/>
+        </w:rPr>
+      </w:pPr>
+    </w:p>
+    <w:p>
+      <w:pPr>
+        <w:pStyle w:val="p"/>
+        <w:spacing w:before="20" w:after="20"/>
+        <w:rPr>
+          <w:rFonts w:asciiTheme="majorHAnsi" w:hAnsiTheme="majorHAnsi"/>
+          <w:lang w:val="it-IT"/>
+        </w:rPr>
+      </w:pPr>
+      <w:r>
+        <w:rPr>
+          <w:rFonts w:asciiTheme="majorHAnsi" w:hAnsiTheme="majorHAnsi"/>
+          <w:lang w:val="it-IT"/>
+        </w:rPr>
+        <w:t xml:space="preserve">1. </w:t>
+      </w:r>
+      <w:r>
+        <w:rPr>
+          <w:rFonts w:asciiTheme="majorHAnsi" w:hAnsiTheme="majorHAnsi"/>
+          <w:b/>
+          <w:bCs/>
+          <w:lang w:val="it-IT"/>
+        </w:rPr>
+        <w:t>Analisi prodotti più venduti nel tempo</w:t>
+      </w:r>
+    </w:p>
+    <w:p>
+      <w:pPr>
+        <w:pStyle w:val="p"/>
+        <w:spacing w:before="20" w:after="20"/>
+        <w:rPr>
+          <w:rFonts w:asciiTheme="majorHAnsi" w:hAnsiTheme="majorHAnsi"/>
+          <w:lang w:val="it-IT"/>
+        </w:rPr>
+      </w:pPr>
+      <w:r>
+        <w:rPr>
+          <w:rFonts w:asciiTheme="majorHAnsi" w:hAnsiTheme="majorHAnsi"/>
+          <w:lang w:val="it-IT"/>
+        </w:rPr>
+        <w:t>praticamente nel tempo la gente da q2 a q3 ha iniziato a comprare più junk food, mentre prima acquistavano prodotti più salutari</w:t>
+      </w:r>
     </w:p>
     <w:p>
       <w:pPr>
@@ -2200,14 +2891,755 @@
         <w:rPr>
           <w:rFonts w:asciiTheme="majorHAnsi" w:hAnsiTheme="majorHAnsi"/>
           <w:u w:val="single"/>
+          <w:lang w:val="it-IT"/>
         </w:rPr>
       </w:pPr>
       <w:r>
         <w:rPr>
           <w:rFonts w:asciiTheme="majorHAnsi" w:hAnsiTheme="majorHAnsi"/>
           <w:u w:val="single"/>
+          <w:lang w:val="it-IT"/>
+        </w:rPr>
+        <w:t xml:space="preserve">ipotesi: </w:t>
+      </w:r>
+    </w:p>
+    <w:p>
+      <w:pPr>
+        <w:pStyle w:val="p"/>
+        <w:spacing w:before="20" w:after="20"/>
+        <w:rPr>
+          <w:rFonts w:asciiTheme="majorHAnsi" w:hAnsiTheme="majorHAnsi"/>
+          <w:lang w:val="it-IT"/>
+        </w:rPr>
+      </w:pPr>
+      <w:r>
+        <w:rPr>
+          <w:rFonts w:asciiTheme="majorHAnsi" w:hAnsiTheme="majorHAnsi"/>
+          <w:lang w:val="it-IT"/>
+        </w:rPr>
+        <w:t>- aumento dei prezzi dei prodotti più salutari a parità di salari &gt; allora la gente acquista solo quello che può permettersi, allora il cibo spazzatura</w:t>
+      </w:r>
+    </w:p>
+    <w:p>
+      <w:pPr>
+        <w:pStyle w:val="p"/>
+        <w:spacing w:before="20" w:after="20"/>
+        <w:rPr>
+          <w:rFonts w:asciiTheme="majorHAnsi" w:hAnsiTheme="majorHAnsi"/>
+          <w:lang w:val="it-IT"/>
+        </w:rPr>
+      </w:pPr>
+      <w:r>
+        <w:rPr>
+          <w:rFonts w:asciiTheme="majorHAnsi" w:hAnsiTheme="majorHAnsi"/>
+          <w:lang w:val="it-IT"/>
+        </w:rPr>
+        <w:t xml:space="preserve">- q2 è </w:t>
+      </w:r>
+      <w:proofErr w:type="spellStart"/>
+      <w:r>
+        <w:rPr>
+          <w:rFonts w:asciiTheme="majorHAnsi" w:hAnsiTheme="majorHAnsi"/>
+          <w:lang w:val="it-IT"/>
+        </w:rPr>
+        <w:t>mag</w:t>
+      </w:r>
+      <w:proofErr w:type="spellEnd"/>
+      <w:r>
+        <w:rPr>
+          <w:rFonts w:asciiTheme="majorHAnsi" w:hAnsiTheme="majorHAnsi"/>
+          <w:lang w:val="it-IT"/>
+        </w:rPr>
+        <w:t>-</w:t>
+      </w:r>
+      <w:proofErr w:type="spellStart"/>
+      <w:r>
+        <w:rPr>
+          <w:rFonts w:asciiTheme="majorHAnsi" w:hAnsiTheme="majorHAnsi"/>
+          <w:lang w:val="it-IT"/>
+        </w:rPr>
+        <w:t>giu</w:t>
+      </w:r>
+      <w:proofErr w:type="spellEnd"/>
+      <w:r>
+        <w:rPr>
+          <w:rFonts w:asciiTheme="majorHAnsi" w:hAnsiTheme="majorHAnsi"/>
+          <w:lang w:val="it-IT"/>
+        </w:rPr>
+        <w:t>-</w:t>
+      </w:r>
+      <w:proofErr w:type="spellStart"/>
+      <w:r>
+        <w:rPr>
+          <w:rFonts w:asciiTheme="majorHAnsi" w:hAnsiTheme="majorHAnsi"/>
+          <w:lang w:val="it-IT"/>
+        </w:rPr>
+        <w:t>lug</w:t>
+      </w:r>
+      <w:proofErr w:type="spellEnd"/>
+      <w:r>
+        <w:rPr>
+          <w:rFonts w:asciiTheme="majorHAnsi" w:hAnsiTheme="majorHAnsi"/>
+          <w:lang w:val="it-IT"/>
+        </w:rPr>
+        <w:t>-ago, il periodo della prova costume, per cui forse la gente fa attenzione all'alimentazione per essere in linea durante il periodo estivo, mentre q3 (set-</w:t>
+      </w:r>
+      <w:proofErr w:type="spellStart"/>
+      <w:r>
+        <w:rPr>
+          <w:rFonts w:asciiTheme="majorHAnsi" w:hAnsiTheme="majorHAnsi"/>
+          <w:lang w:val="it-IT"/>
+        </w:rPr>
+        <w:t>ot</w:t>
+      </w:r>
+      <w:proofErr w:type="spellEnd"/>
+      <w:r>
+        <w:rPr>
+          <w:rFonts w:asciiTheme="majorHAnsi" w:hAnsiTheme="majorHAnsi"/>
+          <w:lang w:val="it-IT"/>
+        </w:rPr>
+        <w:t>-</w:t>
+      </w:r>
+      <w:proofErr w:type="spellStart"/>
+      <w:r>
+        <w:rPr>
+          <w:rFonts w:asciiTheme="majorHAnsi" w:hAnsiTheme="majorHAnsi"/>
+          <w:lang w:val="it-IT"/>
+        </w:rPr>
+        <w:t>nov-dic</w:t>
+      </w:r>
+      <w:proofErr w:type="spellEnd"/>
+      <w:r>
+        <w:rPr>
+          <w:rFonts w:asciiTheme="majorHAnsi" w:hAnsiTheme="majorHAnsi"/>
+          <w:lang w:val="it-IT"/>
+        </w:rPr>
+        <w:t>) è il periodo in cui, di ritorno dalle vacanze molti tornano a lavorare e non hanno più tempo per fare attenzione all'alimentazione</w:t>
+      </w:r>
+    </w:p>
+    <w:p>
+      <w:pPr>
+        <w:pStyle w:val="p"/>
+        <w:spacing w:before="20" w:after="20"/>
+        <w:rPr>
+          <w:rFonts w:asciiTheme="majorHAnsi" w:hAnsiTheme="majorHAnsi"/>
+          <w:lang w:val="it-IT"/>
+        </w:rPr>
+      </w:pPr>
+      <w:r>
+        <w:rPr>
+          <w:rFonts w:asciiTheme="majorHAnsi" w:hAnsiTheme="majorHAnsi"/>
+          <w:u w:val="single"/>
+          <w:lang w:val="it-IT"/>
+        </w:rPr>
+        <w:t xml:space="preserve">Solutions: </w:t>
+      </w:r>
+      <w:r>
+        <w:rPr>
+          <w:rFonts w:asciiTheme="majorHAnsi" w:hAnsiTheme="majorHAnsi"/>
+          <w:lang w:val="it-IT"/>
+        </w:rPr>
+        <w:t xml:space="preserve">convenzioni con supermercati per prodotti </w:t>
+      </w:r>
+      <w:r>
+        <w:rPr>
+          <w:rFonts w:asciiTheme="majorHAnsi" w:hAnsiTheme="majorHAnsi"/>
+          <w:lang w:val="it-IT"/>
+        </w:rPr>
+        <w:t>salutari a prezzi più bassi per favorire un corretto stile di vita?</w:t>
+      </w:r>
+    </w:p>
+    <w:p>
+      <w:pPr>
+        <w:pStyle w:val="p"/>
+        <w:spacing w:before="20" w:after="20"/>
+        <w:rPr>
+          <w:rFonts w:asciiTheme="majorHAnsi" w:hAnsiTheme="majorHAnsi"/>
+          <w:lang w:val="it-IT"/>
+        </w:rPr>
+      </w:pPr>
+      <w:r>
+        <w:rPr>
+          <w:rFonts w:asciiTheme="majorHAnsi" w:hAnsiTheme="majorHAnsi"/>
+          <w:lang w:val="it-IT"/>
+        </w:rPr>
+        <w:t>2. Analisi di reparti</w:t>
+      </w:r>
+    </w:p>
+    <w:p>
+      <w:pPr>
+        <w:pStyle w:val="p"/>
+        <w:spacing w:before="20" w:after="20"/>
+        <w:rPr>
+          <w:rFonts w:asciiTheme="majorHAnsi" w:hAnsiTheme="majorHAnsi"/>
+          <w:lang w:val="it-IT"/>
+        </w:rPr>
+      </w:pPr>
+      <w:proofErr w:type="gramStart"/>
+      <w:r>
+        <w:rPr>
+          <w:rFonts w:asciiTheme="majorHAnsi" w:hAnsiTheme="majorHAnsi"/>
+          <w:lang w:val="it-IT"/>
+        </w:rPr>
+        <w:t>inoltre</w:t>
+      </w:r>
+      <w:proofErr w:type="gramEnd"/>
+      <w:r>
+        <w:rPr>
+          <w:rFonts w:asciiTheme="majorHAnsi" w:hAnsiTheme="majorHAnsi"/>
+          <w:lang w:val="it-IT"/>
+        </w:rPr>
+        <w:t xml:space="preserve"> vedo da q3_orders (e dal segno negativo delle </w:t>
+      </w:r>
+      <w:proofErr w:type="spellStart"/>
+      <w:r>
+        <w:rPr>
+          <w:rFonts w:asciiTheme="majorHAnsi" w:hAnsiTheme="majorHAnsi"/>
+          <w:lang w:val="it-IT"/>
+        </w:rPr>
+        <w:t>order_diff</w:t>
+      </w:r>
+      <w:proofErr w:type="spellEnd"/>
+      <w:r>
+        <w:rPr>
+          <w:rFonts w:asciiTheme="majorHAnsi" w:hAnsiTheme="majorHAnsi"/>
+          <w:lang w:val="it-IT"/>
+        </w:rPr>
+        <w:t xml:space="preserve">) che in q3 tutti i reparti hanno venduto meno rispetto a q2, e che dunque i clienti hanno: </w:t>
+      </w:r>
+    </w:p>
+    <w:p>
+      <w:pPr>
+        <w:pStyle w:val="p"/>
+        <w:spacing w:before="20" w:after="20"/>
+        <w:rPr>
+          <w:rFonts w:asciiTheme="majorHAnsi" w:hAnsiTheme="majorHAnsi"/>
+          <w:lang w:val="it-IT"/>
+        </w:rPr>
+      </w:pPr>
+      <w:r>
+        <w:rPr>
+          <w:rFonts w:asciiTheme="majorHAnsi" w:hAnsiTheme="majorHAnsi"/>
+          <w:lang w:val="it-IT"/>
+        </w:rPr>
+        <w:t xml:space="preserve">- </w:t>
+      </w:r>
+      <w:r>
+        <w:rPr>
+          <w:rFonts w:asciiTheme="majorHAnsi" w:hAnsiTheme="majorHAnsi"/>
+          <w:lang w:val="it-IT"/>
+        </w:rPr>
+        <w:t>o acquistato meno</w:t>
+      </w:r>
+      <w:r>
+        <w:rPr>
+          <w:rFonts w:asciiTheme="majorHAnsi" w:hAnsiTheme="majorHAnsi"/>
+          <w:lang w:val="it-IT"/>
+        </w:rPr>
+        <w:t xml:space="preserve"> (calo domanda complessiva)</w:t>
+      </w:r>
+    </w:p>
+    <w:p>
+      <w:pPr>
+        <w:pStyle w:val="p"/>
+        <w:spacing w:before="20" w:after="20"/>
+        <w:rPr>
+          <w:rFonts w:asciiTheme="majorHAnsi" w:hAnsiTheme="majorHAnsi"/>
+          <w:lang w:val="it-IT"/>
+        </w:rPr>
+      </w:pPr>
+      <w:r>
+        <w:rPr>
+          <w:rFonts w:asciiTheme="majorHAnsi" w:hAnsiTheme="majorHAnsi"/>
+          <w:lang w:val="it-IT"/>
+        </w:rPr>
+        <w:t xml:space="preserve">- </w:t>
+      </w:r>
+      <w:r>
+        <w:rPr>
+          <w:rFonts w:asciiTheme="majorHAnsi" w:hAnsiTheme="majorHAnsi"/>
+          <w:lang w:val="it-IT"/>
+        </w:rPr>
+        <w:t xml:space="preserve">o utilizzato meno </w:t>
+      </w:r>
+      <w:proofErr w:type="spellStart"/>
+      <w:r>
+        <w:rPr>
+          <w:rFonts w:asciiTheme="majorHAnsi" w:hAnsiTheme="majorHAnsi"/>
+          <w:lang w:val="it-IT"/>
+        </w:rPr>
+        <w:t>instacart</w:t>
+      </w:r>
+      <w:proofErr w:type="spellEnd"/>
+      <w:r>
+        <w:rPr>
+          <w:rFonts w:asciiTheme="majorHAnsi" w:hAnsiTheme="majorHAnsi"/>
+          <w:lang w:val="it-IT"/>
+        </w:rPr>
+        <w:t xml:space="preserve"> </w:t>
+      </w:r>
+      <w:r>
+        <w:rPr>
+          <w:rFonts w:asciiTheme="majorHAnsi" w:hAnsiTheme="majorHAnsi"/>
+          <w:lang w:val="it-IT"/>
+        </w:rPr>
+        <w:t xml:space="preserve">&gt; </w:t>
+      </w:r>
+      <w:proofErr w:type="spellStart"/>
+      <w:r>
+        <w:rPr>
+          <w:rFonts w:asciiTheme="majorHAnsi" w:hAnsiTheme="majorHAnsi"/>
+          <w:lang w:val="it-IT"/>
+        </w:rPr>
+        <w:t>instacart</w:t>
+      </w:r>
+      <w:proofErr w:type="spellEnd"/>
+      <w:r>
+        <w:rPr>
+          <w:rFonts w:asciiTheme="majorHAnsi" w:hAnsiTheme="majorHAnsi"/>
+          <w:lang w:val="it-IT"/>
+        </w:rPr>
+        <w:t xml:space="preserve"> perde engagement [verifica] </w:t>
+      </w:r>
+    </w:p>
+    <w:p>
+      <w:pPr>
+        <w:pStyle w:val="p"/>
+        <w:spacing w:before="20" w:after="20"/>
+        <w:ind w:firstLine="720"/>
+        <w:rPr>
+          <w:rFonts w:asciiTheme="majorHAnsi" w:hAnsiTheme="majorHAnsi"/>
+          <w:lang w:val="it-IT"/>
+        </w:rPr>
+      </w:pPr>
+      <w:r>
+        <w:rPr>
+          <w:rFonts w:asciiTheme="majorHAnsi" w:hAnsiTheme="majorHAnsi"/>
+          <w:lang w:val="it-IT"/>
+        </w:rPr>
+        <w:t xml:space="preserve">Ipotesi: </w:t>
+      </w:r>
+    </w:p>
+    <w:p>
+      <w:pPr>
+        <w:pStyle w:val="p"/>
+        <w:numPr>
+          <w:ilvl w:val="0"/>
+          <w:numId w:val="10"/>
+        </w:numPr>
+        <w:spacing w:before="20" w:after="20"/>
+        <w:rPr>
+          <w:rFonts w:asciiTheme="majorHAnsi" w:hAnsiTheme="majorHAnsi"/>
+          <w:lang w:val="it-IT"/>
+        </w:rPr>
+      </w:pPr>
+      <w:r>
+        <w:rPr>
+          <w:rFonts w:asciiTheme="majorHAnsi" w:hAnsiTheme="majorHAnsi"/>
+          <w:lang w:val="it-IT"/>
+        </w:rPr>
+        <w:t>fatto la spesa in altri modi</w:t>
+      </w:r>
+      <w:r>
+        <w:rPr>
+          <w:rFonts w:asciiTheme="majorHAnsi" w:hAnsiTheme="majorHAnsi"/>
+          <w:lang w:val="it-IT"/>
+        </w:rPr>
+        <w:t xml:space="preserve">, </w:t>
+      </w:r>
+      <w:r>
+        <w:rPr>
+          <w:rFonts w:asciiTheme="majorHAnsi" w:hAnsiTheme="majorHAnsi"/>
+          <w:lang w:val="it-IT"/>
+        </w:rPr>
+        <w:t>recandosi personalmente ai supermercati</w:t>
+      </w:r>
+    </w:p>
+    <w:p>
+      <w:pPr>
+        <w:pStyle w:val="p"/>
+        <w:numPr>
+          <w:ilvl w:val="0"/>
+          <w:numId w:val="10"/>
+        </w:numPr>
+        <w:spacing w:before="20" w:after="20"/>
+        <w:rPr>
+          <w:rFonts w:asciiTheme="majorHAnsi" w:hAnsiTheme="majorHAnsi"/>
+          <w:lang w:val="it-IT"/>
+        </w:rPr>
+      </w:pPr>
+      <w:r>
+        <w:rPr>
+          <w:rFonts w:asciiTheme="majorHAnsi" w:hAnsiTheme="majorHAnsi"/>
+          <w:lang w:val="it-IT"/>
+        </w:rPr>
+        <w:t xml:space="preserve">le persone hanno ripreso </w:t>
+      </w:r>
+      <w:r>
+        <w:rPr>
+          <w:rFonts w:asciiTheme="majorHAnsi" w:hAnsiTheme="majorHAnsi"/>
+          <w:lang w:val="it-IT"/>
+        </w:rPr>
+        <w:t xml:space="preserve">abitudini </w:t>
+      </w:r>
+      <w:proofErr w:type="spellStart"/>
+      <w:r>
+        <w:rPr>
+          <w:rFonts w:asciiTheme="majorHAnsi" w:hAnsiTheme="majorHAnsi"/>
+          <w:lang w:val="it-IT"/>
+        </w:rPr>
+        <w:t>pre</w:t>
+      </w:r>
+      <w:proofErr w:type="spellEnd"/>
+      <w:r>
+        <w:rPr>
+          <w:rFonts w:asciiTheme="majorHAnsi" w:hAnsiTheme="majorHAnsi"/>
+          <w:lang w:val="it-IT"/>
+        </w:rPr>
+        <w:t>-pandemia o abitudini stagionali</w:t>
+      </w:r>
+    </w:p>
+    <w:p>
+      <w:pPr>
+        <w:pStyle w:val="p"/>
+        <w:numPr>
+          <w:ilvl w:val="0"/>
+          <w:numId w:val="10"/>
+        </w:numPr>
+        <w:spacing w:before="20" w:after="20"/>
+        <w:rPr>
+          <w:rFonts w:asciiTheme="majorHAnsi" w:hAnsiTheme="majorHAnsi"/>
+          <w:lang w:val="it-IT"/>
+        </w:rPr>
+      </w:pPr>
+      <w:r>
+        <w:rPr>
+          <w:rFonts w:asciiTheme="majorHAnsi" w:hAnsiTheme="majorHAnsi"/>
+          <w:lang w:val="it-IT"/>
+        </w:rPr>
+        <w:t>fine promozioni estive</w:t>
+      </w:r>
+    </w:p>
+    <w:p>
+      <w:pPr>
+        <w:pStyle w:val="p"/>
+        <w:spacing w:before="20" w:after="20"/>
+        <w:rPr>
+          <w:rFonts w:asciiTheme="majorHAnsi" w:hAnsiTheme="majorHAnsi"/>
+          <w:lang w:val="it-IT"/>
+        </w:rPr>
+      </w:pPr>
+    </w:p>
+    <w:p>
+      <w:pPr>
+        <w:pStyle w:val="p"/>
+        <w:spacing w:before="20" w:after="20"/>
+        <w:rPr>
+          <w:rFonts w:asciiTheme="majorHAnsi" w:hAnsiTheme="majorHAnsi"/>
+          <w:lang w:val="it-IT"/>
+        </w:rPr>
+      </w:pPr>
+      <w:r>
+        <w:rPr>
+          <w:rFonts w:asciiTheme="majorHAnsi" w:hAnsiTheme="majorHAnsi"/>
+          <w:lang w:val="it-IT"/>
+        </w:rPr>
+        <w:t xml:space="preserve">3. </w:t>
+      </w:r>
+      <w:r>
+        <w:rPr>
+          <w:rFonts w:asciiTheme="majorHAnsi" w:hAnsiTheme="majorHAnsi"/>
+          <w:lang w:val="it-IT"/>
+        </w:rPr>
+        <w:t>Analisi utenti</w:t>
+      </w:r>
+    </w:p>
+    <w:p>
+      <w:pPr>
+        <w:pStyle w:val="p"/>
+        <w:spacing w:before="20" w:after="20"/>
+        <w:rPr>
+          <w:rFonts w:asciiTheme="majorHAnsi" w:hAnsiTheme="majorHAnsi"/>
+          <w:lang w:val="it-IT"/>
+        </w:rPr>
+      </w:pPr>
+      <w:r>
+        <w:rPr>
+          <w:rFonts w:asciiTheme="majorHAnsi" w:hAnsiTheme="majorHAnsi"/>
+          <w:lang w:val="it-IT"/>
+        </w:rPr>
+        <w:t xml:space="preserve">come facciamo a capire veramente a cosa è dovuto il calo degli ordini? </w:t>
+      </w:r>
+    </w:p>
+    <w:p>
+      <w:pPr>
+        <w:pStyle w:val="p"/>
+        <w:numPr>
+          <w:ilvl w:val="0"/>
+          <w:numId w:val="10"/>
+        </w:numPr>
+        <w:spacing w:before="20" w:after="20"/>
+        <w:rPr>
+          <w:rFonts w:asciiTheme="majorHAnsi" w:hAnsiTheme="majorHAnsi"/>
+          <w:lang w:val="it-IT"/>
+        </w:rPr>
+      </w:pPr>
+      <w:r>
+        <w:rPr>
+          <w:rFonts w:asciiTheme="majorHAnsi" w:hAnsiTheme="majorHAnsi"/>
+          <w:lang w:val="it-IT"/>
         </w:rPr>
         <w:lastRenderedPageBreak/>
+        <w:t xml:space="preserve">Calo utenti? Perché? </w:t>
+      </w:r>
+      <w:r>
+        <w:rPr>
+          <w:rFonts w:asciiTheme="majorHAnsi" w:hAnsiTheme="majorHAnsi"/>
+          <w:lang w:val="it-IT"/>
+        </w:rPr>
+        <w:t xml:space="preserve">c'è qualcosa che il team </w:t>
+      </w:r>
+      <w:proofErr w:type="spellStart"/>
+      <w:r>
+        <w:rPr>
+          <w:rFonts w:asciiTheme="majorHAnsi" w:hAnsiTheme="majorHAnsi"/>
+          <w:lang w:val="it-IT"/>
+        </w:rPr>
+        <w:t>instacart</w:t>
+      </w:r>
+      <w:proofErr w:type="spellEnd"/>
+      <w:r>
+        <w:rPr>
+          <w:rFonts w:asciiTheme="majorHAnsi" w:hAnsiTheme="majorHAnsi"/>
+          <w:lang w:val="it-IT"/>
+        </w:rPr>
+        <w:t xml:space="preserve"> può fare per aumentare il traffico di utenti?</w:t>
+      </w:r>
+    </w:p>
+    <w:p>
+      <w:pPr>
+        <w:pStyle w:val="p"/>
+        <w:spacing w:before="20" w:after="20"/>
+        <w:ind w:left="1080"/>
+        <w:rPr>
+          <w:rFonts w:asciiTheme="majorHAnsi" w:hAnsiTheme="majorHAnsi"/>
+          <w:lang w:val="it-IT"/>
+        </w:rPr>
+      </w:pPr>
+      <w:r>
+        <w:rPr>
+          <w:rFonts w:asciiTheme="majorHAnsi" w:hAnsiTheme="majorHAnsi"/>
+          <w:lang w:val="it-IT"/>
+        </w:rPr>
+        <w:t>Approfondimento:</w:t>
+      </w:r>
+    </w:p>
+    <w:p>
+      <w:pPr>
+        <w:pStyle w:val="p"/>
+        <w:numPr>
+          <w:ilvl w:val="1"/>
+          <w:numId w:val="10"/>
+        </w:numPr>
+        <w:spacing w:before="20" w:after="20"/>
+        <w:rPr>
+          <w:rFonts w:asciiTheme="majorHAnsi" w:hAnsiTheme="majorHAnsi"/>
+          <w:lang w:val="it-IT"/>
+        </w:rPr>
+      </w:pPr>
+      <w:r>
+        <w:rPr>
+          <w:rFonts w:asciiTheme="majorHAnsi" w:hAnsiTheme="majorHAnsi"/>
+          <w:lang w:val="it-IT"/>
+        </w:rPr>
+        <w:t>Tendenze di acquisto Q2/Q3</w:t>
+      </w:r>
+    </w:p>
+    <w:p>
+      <w:pPr>
+        <w:pStyle w:val="p"/>
+        <w:numPr>
+          <w:ilvl w:val="1"/>
+          <w:numId w:val="10"/>
+        </w:numPr>
+        <w:spacing w:before="20" w:after="20"/>
+        <w:rPr>
+          <w:rFonts w:asciiTheme="majorHAnsi" w:hAnsiTheme="majorHAnsi"/>
+          <w:lang w:val="it-IT"/>
+        </w:rPr>
+      </w:pPr>
+      <w:r>
+        <w:rPr>
+          <w:rFonts w:asciiTheme="majorHAnsi" w:hAnsiTheme="majorHAnsi"/>
+          <w:lang w:val="it-IT"/>
+        </w:rPr>
+        <w:t xml:space="preserve">Customer </w:t>
+      </w:r>
+      <w:proofErr w:type="spellStart"/>
+      <w:r>
+        <w:rPr>
+          <w:rFonts w:asciiTheme="majorHAnsi" w:hAnsiTheme="majorHAnsi"/>
+          <w:lang w:val="it-IT"/>
+        </w:rPr>
+        <w:t>retention</w:t>
+      </w:r>
+      <w:proofErr w:type="spellEnd"/>
+      <w:r>
+        <w:rPr>
+          <w:rFonts w:asciiTheme="majorHAnsi" w:hAnsiTheme="majorHAnsi"/>
+          <w:lang w:val="it-IT"/>
+        </w:rPr>
+        <w:t xml:space="preserve"> (</w:t>
+      </w:r>
+      <w:proofErr w:type="spellStart"/>
+      <w:r>
+        <w:rPr>
+          <w:rFonts w:asciiTheme="majorHAnsi" w:hAnsiTheme="majorHAnsi"/>
+          <w:lang w:val="it-IT"/>
+        </w:rPr>
+        <w:t>orde_number</w:t>
+      </w:r>
+      <w:proofErr w:type="spellEnd"/>
+      <w:r>
+        <w:rPr>
+          <w:rFonts w:asciiTheme="majorHAnsi" w:hAnsiTheme="majorHAnsi"/>
+          <w:lang w:val="it-IT"/>
+        </w:rPr>
+        <w:t>)</w:t>
+      </w:r>
+    </w:p>
+    <w:p>
+      <w:pPr>
+        <w:pStyle w:val="p"/>
+        <w:numPr>
+          <w:ilvl w:val="1"/>
+          <w:numId w:val="10"/>
+        </w:numPr>
+        <w:spacing w:before="20" w:after="20"/>
+        <w:rPr>
+          <w:rFonts w:asciiTheme="majorHAnsi" w:hAnsiTheme="majorHAnsi"/>
+          <w:lang w:val="it-IT"/>
+        </w:rPr>
+      </w:pPr>
+      <w:r>
+        <w:rPr>
+          <w:rFonts w:asciiTheme="majorHAnsi" w:hAnsiTheme="majorHAnsi"/>
+          <w:lang w:val="it-IT"/>
+        </w:rPr>
+        <w:t>Giorni e ore di picco di ordini</w:t>
+      </w:r>
+      <w:r>
+        <w:rPr>
+          <w:rFonts w:asciiTheme="majorHAnsi" w:hAnsiTheme="majorHAnsi"/>
+          <w:lang w:val="it-IT"/>
+        </w:rPr>
+        <w:t xml:space="preserve"> (</w:t>
+      </w:r>
+      <w:proofErr w:type="spellStart"/>
+      <w:r>
+        <w:rPr>
+          <w:rFonts w:asciiTheme="majorHAnsi" w:hAnsiTheme="majorHAnsi"/>
+          <w:lang w:val="it-IT"/>
+        </w:rPr>
+        <w:t>order_dow</w:t>
+      </w:r>
+      <w:proofErr w:type="spellEnd"/>
+      <w:r>
+        <w:rPr>
+          <w:rFonts w:asciiTheme="majorHAnsi" w:hAnsiTheme="majorHAnsi"/>
+          <w:lang w:val="it-IT"/>
+        </w:rPr>
+        <w:t xml:space="preserve"> – </w:t>
+      </w:r>
+      <w:proofErr w:type="spellStart"/>
+      <w:r>
+        <w:rPr>
+          <w:rFonts w:asciiTheme="majorHAnsi" w:hAnsiTheme="majorHAnsi"/>
+          <w:lang w:val="it-IT"/>
+        </w:rPr>
+        <w:t>order_hour_of_day</w:t>
+      </w:r>
+      <w:proofErr w:type="spellEnd"/>
+      <w:r>
+        <w:rPr>
+          <w:rFonts w:asciiTheme="majorHAnsi" w:hAnsiTheme="majorHAnsi"/>
+          <w:lang w:val="it-IT"/>
+        </w:rPr>
+        <w:t>)</w:t>
+      </w:r>
+    </w:p>
+    <w:p>
+      <w:pPr>
+        <w:pStyle w:val="p"/>
+        <w:numPr>
+          <w:ilvl w:val="1"/>
+          <w:numId w:val="10"/>
+        </w:numPr>
+        <w:spacing w:before="20" w:after="20"/>
+        <w:rPr>
+          <w:rFonts w:asciiTheme="majorHAnsi" w:hAnsiTheme="majorHAnsi"/>
+          <w:lang w:val="it-IT"/>
+        </w:rPr>
+      </w:pPr>
+      <w:r>
+        <w:rPr>
+          <w:rFonts w:asciiTheme="majorHAnsi" w:hAnsiTheme="majorHAnsi"/>
+          <w:lang w:val="it-IT"/>
+        </w:rPr>
+        <w:t>Frequ</w:t>
+      </w:r>
+      <w:r>
+        <w:rPr>
+          <w:rFonts w:asciiTheme="majorHAnsi" w:hAnsiTheme="majorHAnsi"/>
+          <w:lang w:val="it-IT"/>
+        </w:rPr>
+        <w:t>e</w:t>
+      </w:r>
+      <w:r>
+        <w:rPr>
+          <w:rFonts w:asciiTheme="majorHAnsi" w:hAnsiTheme="majorHAnsi"/>
+          <w:lang w:val="it-IT"/>
+        </w:rPr>
+        <w:t>nza media di acquisto per utente in q2 e q3</w:t>
+      </w:r>
+    </w:p>
+    <w:p>
+      <w:pPr>
+        <w:pStyle w:val="p"/>
+        <w:pBdr>
+          <w:bottom w:val="single" w:sz="6" w:space="1" w:color="auto"/>
+        </w:pBdr>
+        <w:spacing w:before="20" w:after="20"/>
+        <w:rPr>
+          <w:rFonts w:asciiTheme="majorHAnsi" w:hAnsiTheme="majorHAnsi"/>
+          <w:lang w:val="it-IT"/>
+        </w:rPr>
+      </w:pPr>
+    </w:p>
+    <w:p>
+      <w:pPr>
+        <w:pStyle w:val="p"/>
+        <w:spacing w:before="20" w:after="20"/>
+        <w:rPr>
+          <w:rFonts w:asciiTheme="majorHAnsi" w:hAnsiTheme="majorHAnsi"/>
+          <w:lang w:val="it-IT"/>
+        </w:rPr>
+      </w:pPr>
+    </w:p>
+    <w:p>
+      <w:pPr>
+        <w:pStyle w:val="p"/>
+        <w:spacing w:before="20" w:after="20"/>
+        <w:rPr>
+          <w:rFonts w:asciiTheme="majorHAnsi" w:hAnsiTheme="majorHAnsi"/>
+          <w:u w:val="single"/>
+        </w:rPr>
+      </w:pPr>
+      <w:r>
+        <w:rPr>
+          <w:rFonts w:asciiTheme="majorHAnsi" w:hAnsiTheme="majorHAnsi"/>
+          <w:u w:val="single"/>
+        </w:rPr>
         <w:t>S</w:t>
       </w:r>
       <w:r>
@@ -2334,27 +3766,13 @@
         <w:rPr>
           <w:rFonts w:asciiTheme="majorHAnsi" w:hAnsiTheme="majorHAnsi"/>
         </w:rPr>
-        <w:t>why customers’ lifestyle changed?</w:t>
-      </w:r>
-      <w:r>
-        <w:rPr>
-          <w:rFonts w:asciiTheme="majorHAnsi" w:hAnsiTheme="majorHAnsi"/>
-        </w:rPr>
-        <w:t xml:space="preserve"> </w:t>
-      </w:r>
-      <w:proofErr w:type="gramStart"/>
-      <w:r>
-        <w:rPr>
-          <w:rFonts w:asciiTheme="majorHAnsi" w:hAnsiTheme="majorHAnsi"/>
-        </w:rPr>
-        <w:t>And</w:t>
-      </w:r>
-      <w:proofErr w:type="gramEnd"/>
-      <w:r>
-        <w:rPr>
-          <w:rFonts w:asciiTheme="majorHAnsi" w:hAnsiTheme="majorHAnsi"/>
-        </w:rPr>
-        <w:t xml:space="preserve"> why?</w:t>
+        <w:t xml:space="preserve">why customers’ lifestyle changed? </w:t>
+      </w:r>
+      <w:r>
+        <w:rPr>
+          <w:rFonts w:asciiTheme="majorHAnsi" w:hAnsiTheme="majorHAnsi"/>
+        </w:rPr>
+        <w:t>And why?</w:t>
       </w:r>
     </w:p>
     <w:p>
@@ -2777,6 +4195,7 @@
         <w:rPr>
           <w:rFonts w:asciiTheme="majorHAnsi" w:hAnsiTheme="majorHAnsi"/>
         </w:rPr>
+        <w:lastRenderedPageBreak/>
         <w:t>Specifically, you could look for products that were not frequently reordered in the past (based on data from </w:t>
       </w:r>
       <w:proofErr w:type="spellStart"/>
@@ -2848,7 +4267,6 @@
         <w:rPr>
           <w:rFonts w:asciiTheme="majorHAnsi" w:hAnsiTheme="majorHAnsi"/>
         </w:rPr>
-        <w:lastRenderedPageBreak/>
         <w:t xml:space="preserve">Finally, in the HAVING clause, we filter on products that were previously reordered fewer than 10 </w:t>
       </w:r>
       <w:proofErr w:type="gramStart"/>
@@ -4293,6 +5711,7 @@
         <w:rPr>
           <w:rFonts w:asciiTheme="majorHAnsi" w:hAnsiTheme="majorHAnsi"/>
         </w:rPr>
+        <w:lastRenderedPageBreak/>
         <w:t>First of all</w:t>
       </w:r>
       <w:proofErr w:type="gramEnd"/>
@@ -4372,14 +5791,7 @@
         <w:rPr>
           <w:rFonts w:asciiTheme="majorHAnsi" w:hAnsiTheme="majorHAnsi"/>
         </w:rPr>
-        <w:t xml:space="preserve">We could also take a more skeptical approach to things and see if these products were even available before, or if a recent increase in supply chain activity has allowed for more reorders. When we see reorders go </w:t>
-      </w:r>
-      <w:r>
-        <w:rPr>
-          <w:rFonts w:asciiTheme="majorHAnsi" w:hAnsiTheme="majorHAnsi"/>
-        </w:rPr>
-        <w:lastRenderedPageBreak/>
-        <w:t xml:space="preserve">from 0 to 30 for the Organic Navel Orange, we </w:t>
+        <w:t xml:space="preserve">We could also take a more skeptical approach to things and see if these products were even available before, or if a recent increase in supply chain activity has allowed for more reorders. When we see reorders go from 0 to 30 for the Organic Navel Orange, we </w:t>
       </w:r>
       <w:proofErr w:type="gramStart"/>
       <w:r>
@@ -4724,6 +6136,7 @@
         <w:pStyle w:val="H20"/>
       </w:pPr>
       <w:r>
+        <w:lastRenderedPageBreak/>
         <w:t>Images</w:t>
       </w:r>
     </w:p>
@@ -4881,6 +6294,9 @@
     <w:p>
       <w:pPr>
         <w:pStyle w:val="FootnoteText"/>
+        <w:rPr>
+          <w:lang w:val="fr-FR"/>
+        </w:rPr>
       </w:pPr>
       <w:r>
         <w:rPr>
@@ -4889,15 +6305,30 @@
         <w:footnoteRef/>
       </w:r>
       <w:r>
+        <w:rPr>
+          <w:lang w:val="fr-FR"/>
+        </w:rPr>
         <w:t xml:space="preserve"> </w:t>
       </w:r>
-      <w:r>
-        <w:t xml:space="preserve">Source: </w:t>
+      <w:proofErr w:type="gramStart"/>
+      <w:r>
+        <w:rPr>
+          <w:lang w:val="fr-FR"/>
+        </w:rPr>
+        <w:t>Source:</w:t>
+      </w:r>
+      <w:proofErr w:type="gramEnd"/>
+      <w:r>
+        <w:rPr>
+          <w:lang w:val="fr-FR"/>
+        </w:rPr>
+        <w:t xml:space="preserve"> </w:t>
       </w:r>
       <w:hyperlink r:id="rId1" w:history="1">
         <w:r>
           <w:rPr>
             <w:rStyle w:val="Hyperlink"/>
+            <w:lang w:val="fr-FR"/>
           </w:rPr>
           <w:t>https://www.instacart.com/</w:t>
         </w:r>
@@ -4930,19 +6361,37 @@
       <w:pPr>
         <w:pStyle w:val="FootnoteText"/>
         <w:jc w:val="both"/>
-      </w:pPr>
-      <w:r>
-        <w:t xml:space="preserve">Source: </w:t>
+        <w:rPr>
+          <w:lang w:val="fr-FR"/>
+        </w:rPr>
+      </w:pPr>
+      <w:proofErr w:type="gramStart"/>
+      <w:r>
+        <w:rPr>
+          <w:lang w:val="fr-FR"/>
+        </w:rPr>
+        <w:t>Source:</w:t>
+      </w:r>
+      <w:proofErr w:type="gramEnd"/>
+      <w:r>
+        <w:rPr>
+          <w:lang w:val="fr-FR"/>
+        </w:rPr>
+        <w:t xml:space="preserve"> </w:t>
       </w:r>
       <w:hyperlink r:id="rId2" w:history="1">
         <w:r>
           <w:rPr>
             <w:rStyle w:val="Hyperlink"/>
+            <w:lang w:val="fr-FR"/>
           </w:rPr>
           <w:t>https://datalemur.com/sql-tutorial/instacart-sql-data-analytics-case-study</w:t>
         </w:r>
       </w:hyperlink>
       <w:r>
+        <w:rPr>
+          <w:lang w:val="fr-FR"/>
+        </w:rPr>
         <w:t xml:space="preserve"> </w:t>
       </w:r>
     </w:p>
@@ -4981,19 +6430,37 @@
       <w:pPr>
         <w:pStyle w:val="FootnoteText"/>
         <w:jc w:val="both"/>
-      </w:pPr>
-      <w:r>
-        <w:t xml:space="preserve">Source: </w:t>
+        <w:rPr>
+          <w:lang w:val="fr-FR"/>
+        </w:rPr>
+      </w:pPr>
+      <w:proofErr w:type="gramStart"/>
+      <w:r>
+        <w:rPr>
+          <w:lang w:val="fr-FR"/>
+        </w:rPr>
+        <w:t>Source:</w:t>
+      </w:r>
+      <w:proofErr w:type="gramEnd"/>
+      <w:r>
+        <w:rPr>
+          <w:lang w:val="fr-FR"/>
+        </w:rPr>
+        <w:t xml:space="preserve"> </w:t>
       </w:r>
       <w:hyperlink r:id="rId3" w:history="1">
         <w:r>
           <w:rPr>
             <w:rStyle w:val="Hyperlink"/>
+            <w:lang w:val="fr-FR"/>
           </w:rPr>
           <w:t>https://www.kaggle.com/datasets/psparks/instacart-market-basket-analysis</w:t>
         </w:r>
       </w:hyperlink>
       <w:r>
+        <w:rPr>
+          <w:lang w:val="fr-FR"/>
+        </w:rPr>
         <w:t xml:space="preserve"> </w:t>
       </w:r>
     </w:p>
@@ -5170,6 +6637,119 @@
     </w:lvl>
   </w:abstractNum>
   <w:abstractNum w:abstractNumId="1" w15:restartNumberingAfterBreak="0">
+    <w:nsid w:val="1933665A"/>
+    <w:multiLevelType w:val="hybridMultilevel"/>
+    <w:tmpl w:val="E10AF1E6"/>
+    <w:lvl w:ilvl="0" w:tplc="D3BEA798">
+      <w:start w:val="2"/>
+      <w:numFmt w:val="bullet"/>
+      <w:lvlText w:val="-"/>
+      <w:lvlJc w:val="left"/>
+      <w:pPr>
+        <w:ind w:left="1080" w:hanging="360"/>
+      </w:pPr>
+      <w:rPr>
+        <w:rFonts w:ascii="Aptos Display" w:eastAsiaTheme="minorEastAsia" w:hAnsi="Aptos Display" w:cstheme="minorBidi" w:hint="default"/>
+      </w:rPr>
+    </w:lvl>
+    <w:lvl w:ilvl="1" w:tplc="08090003">
+      <w:start w:val="1"/>
+      <w:numFmt w:val="bullet"/>
+      <w:lvlText w:val="o"/>
+      <w:lvlJc w:val="left"/>
+      <w:pPr>
+        <w:ind w:left="1800" w:hanging="360"/>
+      </w:pPr>
+      <w:rPr>
+        <w:rFonts w:ascii="Courier New" w:hAnsi="Courier New" w:cs="Courier New" w:hint="default"/>
+      </w:rPr>
+    </w:lvl>
+    <w:lvl w:ilvl="2" w:tplc="08090005" w:tentative="1">
+      <w:start w:val="1"/>
+      <w:numFmt w:val="bullet"/>
+      <w:lvlText w:val=""/>
+      <w:lvlJc w:val="left"/>
+      <w:pPr>
+        <w:ind w:left="2520" w:hanging="360"/>
+      </w:pPr>
+      <w:rPr>
+        <w:rFonts w:ascii="Wingdings" w:hAnsi="Wingdings" w:hint="default"/>
+      </w:rPr>
+    </w:lvl>
+    <w:lvl w:ilvl="3" w:tplc="08090001" w:tentative="1">
+      <w:start w:val="1"/>
+      <w:numFmt w:val="bullet"/>
+      <w:lvlText w:val=""/>
+      <w:lvlJc w:val="left"/>
+      <w:pPr>
+        <w:ind w:left="3240" w:hanging="360"/>
+      </w:pPr>
+      <w:rPr>
+        <w:rFonts w:ascii="Symbol" w:hAnsi="Symbol" w:hint="default"/>
+      </w:rPr>
+    </w:lvl>
+    <w:lvl w:ilvl="4" w:tplc="08090003" w:tentative="1">
+      <w:start w:val="1"/>
+      <w:numFmt w:val="bullet"/>
+      <w:lvlText w:val="o"/>
+      <w:lvlJc w:val="left"/>
+      <w:pPr>
+        <w:ind w:left="3960" w:hanging="360"/>
+      </w:pPr>
+      <w:rPr>
+        <w:rFonts w:ascii="Courier New" w:hAnsi="Courier New" w:cs="Courier New" w:hint="default"/>
+      </w:rPr>
+    </w:lvl>
+    <w:lvl w:ilvl="5" w:tplc="08090005" w:tentative="1">
+      <w:start w:val="1"/>
+      <w:numFmt w:val="bullet"/>
+      <w:lvlText w:val=""/>
+      <w:lvlJc w:val="left"/>
+      <w:pPr>
+        <w:ind w:left="4680" w:hanging="360"/>
+      </w:pPr>
+      <w:rPr>
+        <w:rFonts w:ascii="Wingdings" w:hAnsi="Wingdings" w:hint="default"/>
+      </w:rPr>
+    </w:lvl>
+    <w:lvl w:ilvl="6" w:tplc="08090001" w:tentative="1">
+      <w:start w:val="1"/>
+      <w:numFmt w:val="bullet"/>
+      <w:lvlText w:val=""/>
+      <w:lvlJc w:val="left"/>
+      <w:pPr>
+        <w:ind w:left="5400" w:hanging="360"/>
+      </w:pPr>
+      <w:rPr>
+        <w:rFonts w:ascii="Symbol" w:hAnsi="Symbol" w:hint="default"/>
+      </w:rPr>
+    </w:lvl>
+    <w:lvl w:ilvl="7" w:tplc="08090003" w:tentative="1">
+      <w:start w:val="1"/>
+      <w:numFmt w:val="bullet"/>
+      <w:lvlText w:val="o"/>
+      <w:lvlJc w:val="left"/>
+      <w:pPr>
+        <w:ind w:left="6120" w:hanging="360"/>
+      </w:pPr>
+      <w:rPr>
+        <w:rFonts w:ascii="Courier New" w:hAnsi="Courier New" w:cs="Courier New" w:hint="default"/>
+      </w:rPr>
+    </w:lvl>
+    <w:lvl w:ilvl="8" w:tplc="08090005" w:tentative="1">
+      <w:start w:val="1"/>
+      <w:numFmt w:val="bullet"/>
+      <w:lvlText w:val=""/>
+      <w:lvlJc w:val="left"/>
+      <w:pPr>
+        <w:ind w:left="6840" w:hanging="360"/>
+      </w:pPr>
+      <w:rPr>
+        <w:rFonts w:ascii="Wingdings" w:hAnsi="Wingdings" w:hint="default"/>
+      </w:rPr>
+    </w:lvl>
+  </w:abstractNum>
+  <w:abstractNum w:abstractNumId="2" w15:restartNumberingAfterBreak="0">
     <w:nsid w:val="1F083DAE"/>
     <w:multiLevelType w:val="multilevel"/>
     <w:tmpl w:val="0D68AFB0"/>
@@ -5318,7 +6898,7 @@
       </w:rPr>
     </w:lvl>
   </w:abstractNum>
-  <w:abstractNum w:abstractNumId="2" w15:restartNumberingAfterBreak="0">
+  <w:abstractNum w:abstractNumId="3" w15:restartNumberingAfterBreak="0">
     <w:nsid w:val="270A6BFC"/>
     <w:multiLevelType w:val="hybridMultilevel"/>
     <w:tmpl w:val="7B0844A2"/>
@@ -5431,7 +7011,209 @@
       </w:rPr>
     </w:lvl>
   </w:abstractNum>
-  <w:abstractNum w:abstractNumId="3" w15:restartNumberingAfterBreak="0">
+  <w:abstractNum w:abstractNumId="4" w15:restartNumberingAfterBreak="0">
+    <w:nsid w:val="2AA547D8"/>
+    <w:multiLevelType w:val="hybridMultilevel"/>
+    <w:tmpl w:val="89F87F92"/>
+    <w:lvl w:ilvl="0" w:tplc="0809000F">
+      <w:start w:val="1"/>
+      <w:numFmt w:val="decimal"/>
+      <w:lvlText w:val="%1."/>
+      <w:lvlJc w:val="left"/>
+      <w:pPr>
+        <w:ind w:left="720" w:hanging="360"/>
+      </w:pPr>
+      <w:rPr>
+        <w:rFonts w:hint="default"/>
+      </w:rPr>
+    </w:lvl>
+    <w:lvl w:ilvl="1" w:tplc="08090019" w:tentative="1">
+      <w:start w:val="1"/>
+      <w:numFmt w:val="lowerLetter"/>
+      <w:lvlText w:val="%2."/>
+      <w:lvlJc w:val="left"/>
+      <w:pPr>
+        <w:ind w:left="1440" w:hanging="360"/>
+      </w:pPr>
+    </w:lvl>
+    <w:lvl w:ilvl="2" w:tplc="0809001B" w:tentative="1">
+      <w:start w:val="1"/>
+      <w:numFmt w:val="lowerRoman"/>
+      <w:lvlText w:val="%3."/>
+      <w:lvlJc w:val="right"/>
+      <w:pPr>
+        <w:ind w:left="2160" w:hanging="180"/>
+      </w:pPr>
+    </w:lvl>
+    <w:lvl w:ilvl="3" w:tplc="0809000F" w:tentative="1">
+      <w:start w:val="1"/>
+      <w:numFmt w:val="decimal"/>
+      <w:lvlText w:val="%4."/>
+      <w:lvlJc w:val="left"/>
+      <w:pPr>
+        <w:ind w:left="2880" w:hanging="360"/>
+      </w:pPr>
+    </w:lvl>
+    <w:lvl w:ilvl="4" w:tplc="08090019" w:tentative="1">
+      <w:start w:val="1"/>
+      <w:numFmt w:val="lowerLetter"/>
+      <w:lvlText w:val="%5."/>
+      <w:lvlJc w:val="left"/>
+      <w:pPr>
+        <w:ind w:left="3600" w:hanging="360"/>
+      </w:pPr>
+    </w:lvl>
+    <w:lvl w:ilvl="5" w:tplc="0809001B" w:tentative="1">
+      <w:start w:val="1"/>
+      <w:numFmt w:val="lowerRoman"/>
+      <w:lvlText w:val="%6."/>
+      <w:lvlJc w:val="right"/>
+      <w:pPr>
+        <w:ind w:left="4320" w:hanging="180"/>
+      </w:pPr>
+    </w:lvl>
+    <w:lvl w:ilvl="6" w:tplc="0809000F" w:tentative="1">
+      <w:start w:val="1"/>
+      <w:numFmt w:val="decimal"/>
+      <w:lvlText w:val="%7."/>
+      <w:lvlJc w:val="left"/>
+      <w:pPr>
+        <w:ind w:left="5040" w:hanging="360"/>
+      </w:pPr>
+    </w:lvl>
+    <w:lvl w:ilvl="7" w:tplc="08090019" w:tentative="1">
+      <w:start w:val="1"/>
+      <w:numFmt w:val="lowerLetter"/>
+      <w:lvlText w:val="%8."/>
+      <w:lvlJc w:val="left"/>
+      <w:pPr>
+        <w:ind w:left="5760" w:hanging="360"/>
+      </w:pPr>
+    </w:lvl>
+    <w:lvl w:ilvl="8" w:tplc="0809001B" w:tentative="1">
+      <w:start w:val="1"/>
+      <w:numFmt w:val="lowerRoman"/>
+      <w:lvlText w:val="%9."/>
+      <w:lvlJc w:val="right"/>
+      <w:pPr>
+        <w:ind w:left="6480" w:hanging="180"/>
+      </w:pPr>
+    </w:lvl>
+  </w:abstractNum>
+  <w:abstractNum w:abstractNumId="5" w15:restartNumberingAfterBreak="0">
+    <w:nsid w:val="30416691"/>
+    <w:multiLevelType w:val="hybridMultilevel"/>
+    <w:tmpl w:val="A75885C4"/>
+    <w:lvl w:ilvl="0" w:tplc="B2A62054">
+      <w:start w:val="3"/>
+      <w:numFmt w:val="bullet"/>
+      <w:lvlText w:val="-"/>
+      <w:lvlJc w:val="left"/>
+      <w:pPr>
+        <w:ind w:left="1080" w:hanging="360"/>
+      </w:pPr>
+      <w:rPr>
+        <w:rFonts w:ascii="Aptos" w:eastAsiaTheme="minorEastAsia" w:hAnsi="Aptos" w:cstheme="minorBidi" w:hint="default"/>
+      </w:rPr>
+    </w:lvl>
+    <w:lvl w:ilvl="1" w:tplc="08090003" w:tentative="1">
+      <w:start w:val="1"/>
+      <w:numFmt w:val="bullet"/>
+      <w:lvlText w:val="o"/>
+      <w:lvlJc w:val="left"/>
+      <w:pPr>
+        <w:ind w:left="1800" w:hanging="360"/>
+      </w:pPr>
+      <w:rPr>
+        <w:rFonts w:ascii="Courier New" w:hAnsi="Courier New" w:cs="Courier New" w:hint="default"/>
+      </w:rPr>
+    </w:lvl>
+    <w:lvl w:ilvl="2" w:tplc="08090005" w:tentative="1">
+      <w:start w:val="1"/>
+      <w:numFmt w:val="bullet"/>
+      <w:lvlText w:val=""/>
+      <w:lvlJc w:val="left"/>
+      <w:pPr>
+        <w:ind w:left="2520" w:hanging="360"/>
+      </w:pPr>
+      <w:rPr>
+        <w:rFonts w:ascii="Wingdings" w:hAnsi="Wingdings" w:hint="default"/>
+      </w:rPr>
+    </w:lvl>
+    <w:lvl w:ilvl="3" w:tplc="08090001" w:tentative="1">
+      <w:start w:val="1"/>
+      <w:numFmt w:val="bullet"/>
+      <w:lvlText w:val=""/>
+      <w:lvlJc w:val="left"/>
+      <w:pPr>
+        <w:ind w:left="3240" w:hanging="360"/>
+      </w:pPr>
+      <w:rPr>
+        <w:rFonts w:ascii="Symbol" w:hAnsi="Symbol" w:hint="default"/>
+      </w:rPr>
+    </w:lvl>
+    <w:lvl w:ilvl="4" w:tplc="08090003" w:tentative="1">
+      <w:start w:val="1"/>
+      <w:numFmt w:val="bullet"/>
+      <w:lvlText w:val="o"/>
+      <w:lvlJc w:val="left"/>
+      <w:pPr>
+        <w:ind w:left="3960" w:hanging="360"/>
+      </w:pPr>
+      <w:rPr>
+        <w:rFonts w:ascii="Courier New" w:hAnsi="Courier New" w:cs="Courier New" w:hint="default"/>
+      </w:rPr>
+    </w:lvl>
+    <w:lvl w:ilvl="5" w:tplc="08090005" w:tentative="1">
+      <w:start w:val="1"/>
+      <w:numFmt w:val="bullet"/>
+      <w:lvlText w:val=""/>
+      <w:lvlJc w:val="left"/>
+      <w:pPr>
+        <w:ind w:left="4680" w:hanging="360"/>
+      </w:pPr>
+      <w:rPr>
+        <w:rFonts w:ascii="Wingdings" w:hAnsi="Wingdings" w:hint="default"/>
+      </w:rPr>
+    </w:lvl>
+    <w:lvl w:ilvl="6" w:tplc="08090001" w:tentative="1">
+      <w:start w:val="1"/>
+      <w:numFmt w:val="bullet"/>
+      <w:lvlText w:val=""/>
+      <w:lvlJc w:val="left"/>
+      <w:pPr>
+        <w:ind w:left="5400" w:hanging="360"/>
+      </w:pPr>
+      <w:rPr>
+        <w:rFonts w:ascii="Symbol" w:hAnsi="Symbol" w:hint="default"/>
+      </w:rPr>
+    </w:lvl>
+    <w:lvl w:ilvl="7" w:tplc="08090003" w:tentative="1">
+      <w:start w:val="1"/>
+      <w:numFmt w:val="bullet"/>
+      <w:lvlText w:val="o"/>
+      <w:lvlJc w:val="left"/>
+      <w:pPr>
+        <w:ind w:left="6120" w:hanging="360"/>
+      </w:pPr>
+      <w:rPr>
+        <w:rFonts w:ascii="Courier New" w:hAnsi="Courier New" w:cs="Courier New" w:hint="default"/>
+      </w:rPr>
+    </w:lvl>
+    <w:lvl w:ilvl="8" w:tplc="08090005" w:tentative="1">
+      <w:start w:val="1"/>
+      <w:numFmt w:val="bullet"/>
+      <w:lvlText w:val=""/>
+      <w:lvlJc w:val="left"/>
+      <w:pPr>
+        <w:ind w:left="6840" w:hanging="360"/>
+      </w:pPr>
+      <w:rPr>
+        <w:rFonts w:ascii="Wingdings" w:hAnsi="Wingdings" w:hint="default"/>
+      </w:rPr>
+    </w:lvl>
+  </w:abstractNum>
+  <w:abstractNum w:abstractNumId="6" w15:restartNumberingAfterBreak="0">
     <w:nsid w:val="46060D3D"/>
     <w:multiLevelType w:val="multilevel"/>
     <w:tmpl w:val="0524966C"/>
@@ -5544,7 +7326,7 @@
       </w:pPr>
     </w:lvl>
   </w:abstractNum>
-  <w:abstractNum w:abstractNumId="4" w15:restartNumberingAfterBreak="0">
+  <w:abstractNum w:abstractNumId="7" w15:restartNumberingAfterBreak="0">
     <w:nsid w:val="4D613F23"/>
     <w:multiLevelType w:val="hybridMultilevel"/>
     <w:tmpl w:val="8CA62312"/>
@@ -5559,7 +7341,7 @@
         <w:rFonts w:ascii="Symbol" w:eastAsiaTheme="minorEastAsia" w:hAnsi="Symbol" w:cstheme="minorBidi" w:hint="default"/>
       </w:rPr>
     </w:lvl>
-    <w:lvl w:ilvl="1" w:tplc="08090003" w:tentative="1">
+    <w:lvl w:ilvl="1" w:tplc="08090003">
       <w:start w:val="1"/>
       <w:numFmt w:val="bullet"/>
       <w:lvlText w:val="o"/>
@@ -5571,7 +7353,7 @@
         <w:rFonts w:ascii="Courier New" w:hAnsi="Courier New" w:cs="Courier New" w:hint="default"/>
       </w:rPr>
     </w:lvl>
-    <w:lvl w:ilvl="2" w:tplc="08090005" w:tentative="1">
+    <w:lvl w:ilvl="2" w:tplc="08090005">
       <w:start w:val="1"/>
       <w:numFmt w:val="bullet"/>
       <w:lvlText w:val=""/>
@@ -5656,7 +7438,7 @@
       </w:rPr>
     </w:lvl>
   </w:abstractNum>
-  <w:abstractNum w:abstractNumId="5" w15:restartNumberingAfterBreak="0">
+  <w:abstractNum w:abstractNumId="8" w15:restartNumberingAfterBreak="0">
     <w:nsid w:val="6109577B"/>
     <w:multiLevelType w:val="multilevel"/>
     <w:tmpl w:val="B7D6FCE6"/>
@@ -5769,7 +7551,7 @@
       </w:pPr>
     </w:lvl>
   </w:abstractNum>
-  <w:abstractNum w:abstractNumId="6" w15:restartNumberingAfterBreak="0">
+  <w:abstractNum w:abstractNumId="9" w15:restartNumberingAfterBreak="0">
     <w:nsid w:val="63770797"/>
     <w:multiLevelType w:val="hybridMultilevel"/>
     <w:tmpl w:val="BC22163C"/>
@@ -5882,7 +7664,7 @@
       </w:rPr>
     </w:lvl>
   </w:abstractNum>
-  <w:abstractNum w:abstractNumId="7" w15:restartNumberingAfterBreak="0">
+  <w:abstractNum w:abstractNumId="10" w15:restartNumberingAfterBreak="0">
     <w:nsid w:val="6DE360C7"/>
     <w:multiLevelType w:val="hybridMultilevel"/>
     <w:tmpl w:val="D1C063D2"/>
@@ -5996,28 +7778,37 @@
     </w:lvl>
   </w:abstractNum>
   <w:num w:numId="1" w16cid:durableId="1237208242">
-    <w:abstractNumId w:val="5"/>
+    <w:abstractNumId w:val="8"/>
   </w:num>
   <w:num w:numId="2" w16cid:durableId="1027560372">
-    <w:abstractNumId w:val="1"/>
+    <w:abstractNumId w:val="2"/>
   </w:num>
   <w:num w:numId="3" w16cid:durableId="691344412">
+    <w:abstractNumId w:val="6"/>
+  </w:num>
+  <w:num w:numId="4" w16cid:durableId="1271014921">
+    <w:abstractNumId w:val="10"/>
+  </w:num>
+  <w:num w:numId="5" w16cid:durableId="200215641">
+    <w:abstractNumId w:val="7"/>
+  </w:num>
+  <w:num w:numId="6" w16cid:durableId="1803183625">
     <w:abstractNumId w:val="3"/>
   </w:num>
-  <w:num w:numId="4" w16cid:durableId="1271014921">
-    <w:abstractNumId w:val="7"/>
-  </w:num>
-  <w:num w:numId="5" w16cid:durableId="200215641">
-    <w:abstractNumId w:val="4"/>
-  </w:num>
-  <w:num w:numId="6" w16cid:durableId="1803183625">
-    <w:abstractNumId w:val="2"/>
-  </w:num>
   <w:num w:numId="7" w16cid:durableId="1358770821">
-    <w:abstractNumId w:val="6"/>
+    <w:abstractNumId w:val="9"/>
   </w:num>
   <w:num w:numId="8" w16cid:durableId="98456140">
     <w:abstractNumId w:val="0"/>
+  </w:num>
+  <w:num w:numId="9" w16cid:durableId="18044594">
+    <w:abstractNumId w:val="4"/>
+  </w:num>
+  <w:num w:numId="10" w16cid:durableId="1291354063">
+    <w:abstractNumId w:val="1"/>
+  </w:num>
+  <w:num w:numId="11" w16cid:durableId="173690610">
+    <w:abstractNumId w:val="5"/>
   </w:num>
   <w:numIdMacAtCleanup w:val="8"/>
 </w:numbering>

</xml_diff>

<commit_message>
Write and review first paragraph
1. Dataset overview: grocery orders data
</commit_message>
<xml_diff>
--- a/report/instacart-case-study.docx
+++ b/report/instacart-case-study.docx
@@ -165,6 +165,17 @@
         </w:rPr>
         <w:t xml:space="preserve">Data Analytics </w:t>
       </w:r>
+      <w:r>
+        <w:rPr>
+          <w:rFonts w:asciiTheme="majorHAnsi" w:hAnsiTheme="majorHAnsi"/>
+          <w:b/>
+          <w:bCs/>
+          <w:color w:val="124F1A" w:themeColor="accent3" w:themeShade="BF"/>
+          <w:sz w:val="50"/>
+          <w:szCs w:val="50"/>
+        </w:rPr>
+        <w:t>Simlutation</w:t>
+      </w:r>
     </w:p>
     <w:p>
       <w:pPr>
@@ -413,6 +424,10 @@
     <w:sdt>
       <w:sdtPr>
         <w:rPr>
+          <w:rFonts w:ascii="Times New Roman" w:eastAsia="Times New Roman" w:hAnsi="Times New Roman" w:cs="Times New Roman"/>
+          <w:color w:val="auto"/>
+          <w:sz w:val="24"/>
+          <w:szCs w:val="24"/>
           <w:lang w:val="en-GB"/>
         </w:rPr>
         <w:id w:val="1355069079"/>
@@ -423,12 +438,8 @@
       </w:sdtPr>
       <w:sdtEndPr>
         <w:rPr>
-          <w:rFonts w:ascii="Times New Roman" w:eastAsia="Times New Roman" w:hAnsi="Times New Roman" w:cs="Times New Roman"/>
           <w:b/>
           <w:bCs/>
-          <w:color w:val="auto"/>
-          <w:sz w:val="24"/>
-          <w:szCs w:val="24"/>
           <w:lang w:val="en-US"/>
         </w:rPr>
       </w:sdtEndPr>
@@ -472,7 +483,7 @@
           <w:r>
             <w:fldChar w:fldCharType="separate"/>
           </w:r>
-          <w:hyperlink w:anchor="_Toc214126472" w:history="1">
+          <w:hyperlink w:anchor="_Toc214128107" w:history="1">
             <w:r>
               <w:rPr>
                 <w:rStyle w:val="Hyperlink"/>
@@ -500,7 +511,7 @@
                 <w:noProof/>
                 <w:webHidden/>
               </w:rPr>
-              <w:instrText xml:space="preserve"> PAGEREF _Toc214126472 \h </w:instrText>
+              <w:instrText xml:space="preserve"> PAGEREF _Toc214128107 \h </w:instrText>
             </w:r>
             <w:r>
               <w:rPr>
@@ -548,7 +559,7 @@
               <w14:ligatures w14:val="standardContextual"/>
             </w:rPr>
           </w:pPr>
-          <w:hyperlink w:anchor="_Toc214126473" w:history="1">
+          <w:hyperlink w:anchor="_Toc214128108" w:history="1">
             <w:r>
               <w:rPr>
                 <w:rStyle w:val="Hyperlink"/>
@@ -576,7 +587,7 @@
                 <w:noProof/>
                 <w:webHidden/>
               </w:rPr>
-              <w:instrText xml:space="preserve"> PAGEREF _Toc214126473 \h </w:instrText>
+              <w:instrText xml:space="preserve"> PAGEREF _Toc214128108 \h </w:instrText>
             </w:r>
             <w:r>
               <w:rPr>
@@ -624,7 +635,7 @@
               <w14:ligatures w14:val="standardContextual"/>
             </w:rPr>
           </w:pPr>
-          <w:hyperlink w:anchor="_Toc214126474" w:history="1">
+          <w:hyperlink w:anchor="_Toc214128109" w:history="1">
             <w:r>
               <w:rPr>
                 <w:rStyle w:val="Hyperlink"/>
@@ -652,7 +663,7 @@
                 <w:noProof/>
                 <w:webHidden/>
               </w:rPr>
-              <w:instrText xml:space="preserve"> PAGEREF _Toc214126474 \h </w:instrText>
+              <w:instrText xml:space="preserve"> PAGEREF _Toc214128109 \h </w:instrText>
             </w:r>
             <w:r>
               <w:rPr>
@@ -702,14 +713,14 @@
               <w14:ligatures w14:val="standardContextual"/>
             </w:rPr>
           </w:pPr>
-          <w:hyperlink w:anchor="_Toc214126475" w:history="1">
+          <w:hyperlink w:anchor="_Toc214128110" w:history="1">
             <w:r>
               <w:rPr>
                 <w:rStyle w:val="Hyperlink"/>
                 <w:rFonts w:eastAsiaTheme="majorEastAsia"/>
                 <w:noProof/>
               </w:rPr>
-              <w:t>1. Data set overview: grocery orders data</w:t>
+              <w:t>1. Dataset overview: grocery orders data</w:t>
             </w:r>
             <w:r>
               <w:rPr>
@@ -730,7 +741,7 @@
                 <w:noProof/>
                 <w:webHidden/>
               </w:rPr>
-              <w:instrText xml:space="preserve"> PAGEREF _Toc214126475 \h </w:instrText>
+              <w:instrText xml:space="preserve"> PAGEREF _Toc214128110 \h </w:instrText>
             </w:r>
             <w:r>
               <w:rPr>
@@ -780,14 +791,14 @@
               <w14:ligatures w14:val="standardContextual"/>
             </w:rPr>
           </w:pPr>
-          <w:hyperlink w:anchor="_Toc214126476" w:history="1">
+          <w:hyperlink w:anchor="_Toc214128111" w:history="1">
             <w:r>
               <w:rPr>
                 <w:rStyle w:val="Hyperlink"/>
                 <w:rFonts w:eastAsiaTheme="majorEastAsia"/>
                 <w:noProof/>
               </w:rPr>
-              <w:t>Analysis</w:t>
+              <w:t>2. Sales and Product Trends</w:t>
             </w:r>
             <w:r>
               <w:rPr>
@@ -808,7 +819,7 @@
                 <w:noProof/>
                 <w:webHidden/>
               </w:rPr>
-              <w:instrText xml:space="preserve"> PAGEREF _Toc214126476 \h </w:instrText>
+              <w:instrText xml:space="preserve"> PAGEREF _Toc214128111 \h </w:instrText>
             </w:r>
             <w:r>
               <w:rPr>
@@ -858,14 +869,14 @@
               <w14:ligatures w14:val="standardContextual"/>
             </w:rPr>
           </w:pPr>
-          <w:hyperlink w:anchor="_Toc214126477" w:history="1">
+          <w:hyperlink w:anchor="_Toc214128112" w:history="1">
             <w:r>
               <w:rPr>
                 <w:rStyle w:val="Hyperlink"/>
                 <w:rFonts w:eastAsiaTheme="majorEastAsia"/>
                 <w:noProof/>
               </w:rPr>
-              <w:t>Conclusions</w:t>
+              <w:t>3. Customer Activity and Behavior</w:t>
             </w:r>
             <w:r>
               <w:rPr>
@@ -886,7 +897,7 @@
                 <w:noProof/>
                 <w:webHidden/>
               </w:rPr>
-              <w:instrText xml:space="preserve"> PAGEREF _Toc214126477 \h </w:instrText>
+              <w:instrText xml:space="preserve"> PAGEREF _Toc214128112 \h </w:instrText>
             </w:r>
             <w:r>
               <w:rPr>
@@ -936,14 +947,14 @@
               <w14:ligatures w14:val="standardContextual"/>
             </w:rPr>
           </w:pPr>
-          <w:hyperlink w:anchor="_Toc214126478" w:history="1">
+          <w:hyperlink w:anchor="_Toc214128113" w:history="1">
             <w:r>
               <w:rPr>
                 <w:rStyle w:val="Hyperlink"/>
                 <w:rFonts w:eastAsiaTheme="majorEastAsia"/>
                 <w:noProof/>
               </w:rPr>
-              <w:t>Source</w:t>
+              <w:t>4. Key Insights</w:t>
             </w:r>
             <w:r>
               <w:rPr>
@@ -964,7 +975,241 @@
                 <w:noProof/>
                 <w:webHidden/>
               </w:rPr>
-              <w:instrText xml:space="preserve"> PAGEREF _Toc214126478 \h </w:instrText>
+              <w:instrText xml:space="preserve"> PAGEREF _Toc214128113 \h </w:instrText>
+            </w:r>
+            <w:r>
+              <w:rPr>
+                <w:noProof/>
+                <w:webHidden/>
+              </w:rPr>
+            </w:r>
+            <w:r>
+              <w:rPr>
+                <w:noProof/>
+                <w:webHidden/>
+              </w:rPr>
+              <w:fldChar w:fldCharType="separate"/>
+            </w:r>
+            <w:r>
+              <w:rPr>
+                <w:noProof/>
+                <w:webHidden/>
+              </w:rPr>
+              <w:t>7</w:t>
+            </w:r>
+            <w:r>
+              <w:rPr>
+                <w:noProof/>
+                <w:webHidden/>
+              </w:rPr>
+              <w:fldChar w:fldCharType="end"/>
+            </w:r>
+          </w:hyperlink>
+        </w:p>
+        <w:p>
+          <w:pPr>
+            <w:pStyle w:val="TOC1"/>
+            <w:tabs>
+              <w:tab w:val="right" w:leader="dot" w:pos="9350"/>
+            </w:tabs>
+            <w:rPr>
+              <w:rFonts w:eastAsiaTheme="minorEastAsia" w:cstheme="minorBidi"/>
+              <w:b w:val="0"/>
+              <w:bCs w:val="0"/>
+              <w:caps w:val="0"/>
+              <w:noProof/>
+              <w:kern w:val="2"/>
+              <w:sz w:val="24"/>
+              <w:szCs w:val="24"/>
+              <w:lang w:val="en-GB" w:eastAsia="en-GB"/>
+              <w14:ligatures w14:val="standardContextual"/>
+            </w:rPr>
+          </w:pPr>
+          <w:hyperlink w:anchor="_Toc214128114" w:history="1">
+            <w:r>
+              <w:rPr>
+                <w:rStyle w:val="Hyperlink"/>
+                <w:rFonts w:eastAsiaTheme="majorEastAsia"/>
+                <w:noProof/>
+              </w:rPr>
+              <w:t>5. Strategic recommendations</w:t>
+            </w:r>
+            <w:r>
+              <w:rPr>
+                <w:noProof/>
+                <w:webHidden/>
+              </w:rPr>
+              <w:tab/>
+            </w:r>
+            <w:r>
+              <w:rPr>
+                <w:noProof/>
+                <w:webHidden/>
+              </w:rPr>
+              <w:fldChar w:fldCharType="begin"/>
+            </w:r>
+            <w:r>
+              <w:rPr>
+                <w:noProof/>
+                <w:webHidden/>
+              </w:rPr>
+              <w:instrText xml:space="preserve"> PAGEREF _Toc214128114 \h </w:instrText>
+            </w:r>
+            <w:r>
+              <w:rPr>
+                <w:noProof/>
+                <w:webHidden/>
+              </w:rPr>
+            </w:r>
+            <w:r>
+              <w:rPr>
+                <w:noProof/>
+                <w:webHidden/>
+              </w:rPr>
+              <w:fldChar w:fldCharType="separate"/>
+            </w:r>
+            <w:r>
+              <w:rPr>
+                <w:noProof/>
+                <w:webHidden/>
+              </w:rPr>
+              <w:t>7</w:t>
+            </w:r>
+            <w:r>
+              <w:rPr>
+                <w:noProof/>
+                <w:webHidden/>
+              </w:rPr>
+              <w:fldChar w:fldCharType="end"/>
+            </w:r>
+          </w:hyperlink>
+        </w:p>
+        <w:p>
+          <w:pPr>
+            <w:pStyle w:val="TOC1"/>
+            <w:tabs>
+              <w:tab w:val="right" w:leader="dot" w:pos="9350"/>
+            </w:tabs>
+            <w:rPr>
+              <w:rFonts w:eastAsiaTheme="minorEastAsia" w:cstheme="minorBidi"/>
+              <w:b w:val="0"/>
+              <w:bCs w:val="0"/>
+              <w:caps w:val="0"/>
+              <w:noProof/>
+              <w:kern w:val="2"/>
+              <w:sz w:val="24"/>
+              <w:szCs w:val="24"/>
+              <w:lang w:val="en-GB" w:eastAsia="en-GB"/>
+              <w14:ligatures w14:val="standardContextual"/>
+            </w:rPr>
+          </w:pPr>
+          <w:hyperlink w:anchor="_Toc214128115" w:history="1">
+            <w:r>
+              <w:rPr>
+                <w:rStyle w:val="Hyperlink"/>
+                <w:rFonts w:eastAsiaTheme="majorEastAsia"/>
+                <w:noProof/>
+              </w:rPr>
+              <w:t>Conclusions</w:t>
+            </w:r>
+            <w:r>
+              <w:rPr>
+                <w:noProof/>
+                <w:webHidden/>
+              </w:rPr>
+              <w:tab/>
+            </w:r>
+            <w:r>
+              <w:rPr>
+                <w:noProof/>
+                <w:webHidden/>
+              </w:rPr>
+              <w:fldChar w:fldCharType="begin"/>
+            </w:r>
+            <w:r>
+              <w:rPr>
+                <w:noProof/>
+                <w:webHidden/>
+              </w:rPr>
+              <w:instrText xml:space="preserve"> PAGEREF _Toc214128115 \h </w:instrText>
+            </w:r>
+            <w:r>
+              <w:rPr>
+                <w:noProof/>
+                <w:webHidden/>
+              </w:rPr>
+            </w:r>
+            <w:r>
+              <w:rPr>
+                <w:noProof/>
+                <w:webHidden/>
+              </w:rPr>
+              <w:fldChar w:fldCharType="separate"/>
+            </w:r>
+            <w:r>
+              <w:rPr>
+                <w:noProof/>
+                <w:webHidden/>
+              </w:rPr>
+              <w:t>7</w:t>
+            </w:r>
+            <w:r>
+              <w:rPr>
+                <w:noProof/>
+                <w:webHidden/>
+              </w:rPr>
+              <w:fldChar w:fldCharType="end"/>
+            </w:r>
+          </w:hyperlink>
+        </w:p>
+        <w:p>
+          <w:pPr>
+            <w:pStyle w:val="TOC1"/>
+            <w:tabs>
+              <w:tab w:val="right" w:leader="dot" w:pos="9350"/>
+            </w:tabs>
+            <w:rPr>
+              <w:rFonts w:eastAsiaTheme="minorEastAsia" w:cstheme="minorBidi"/>
+              <w:b w:val="0"/>
+              <w:bCs w:val="0"/>
+              <w:caps w:val="0"/>
+              <w:noProof/>
+              <w:kern w:val="2"/>
+              <w:sz w:val="24"/>
+              <w:szCs w:val="24"/>
+              <w:lang w:val="en-GB" w:eastAsia="en-GB"/>
+              <w14:ligatures w14:val="standardContextual"/>
+            </w:rPr>
+          </w:pPr>
+          <w:hyperlink w:anchor="_Toc214128116" w:history="1">
+            <w:r>
+              <w:rPr>
+                <w:rStyle w:val="Hyperlink"/>
+                <w:rFonts w:eastAsiaTheme="majorEastAsia"/>
+                <w:noProof/>
+              </w:rPr>
+              <w:t>Source</w:t>
+            </w:r>
+            <w:r>
+              <w:rPr>
+                <w:noProof/>
+                <w:webHidden/>
+              </w:rPr>
+              <w:tab/>
+            </w:r>
+            <w:r>
+              <w:rPr>
+                <w:noProof/>
+                <w:webHidden/>
+              </w:rPr>
+              <w:fldChar w:fldCharType="begin"/>
+            </w:r>
+            <w:r>
+              <w:rPr>
+                <w:noProof/>
+                <w:webHidden/>
+              </w:rPr>
+              <w:instrText xml:space="preserve"> PAGEREF _Toc214128116 \h </w:instrText>
             </w:r>
             <w:r>
               <w:rPr>
@@ -1012,7 +1257,7 @@
               <w14:ligatures w14:val="standardContextual"/>
             </w:rPr>
           </w:pPr>
-          <w:hyperlink w:anchor="_Toc214126479" w:history="1">
+          <w:hyperlink w:anchor="_Toc214128117" w:history="1">
             <w:r>
               <w:rPr>
                 <w:rStyle w:val="Hyperlink"/>
@@ -1040,7 +1285,7 @@
                 <w:noProof/>
                 <w:webHidden/>
               </w:rPr>
-              <w:instrText xml:space="preserve"> PAGEREF _Toc214126479 \h </w:instrText>
+              <w:instrText xml:space="preserve"> PAGEREF _Toc214128117 \h </w:instrText>
             </w:r>
             <w:r>
               <w:rPr>
@@ -1088,7 +1333,7 @@
               <w14:ligatures w14:val="standardContextual"/>
             </w:rPr>
           </w:pPr>
-          <w:hyperlink w:anchor="_Toc214126480" w:history="1">
+          <w:hyperlink w:anchor="_Toc214128118" w:history="1">
             <w:r>
               <w:rPr>
                 <w:rStyle w:val="Hyperlink"/>
@@ -1116,7 +1361,7 @@
                 <w:noProof/>
                 <w:webHidden/>
               </w:rPr>
-              <w:instrText xml:space="preserve"> PAGEREF _Toc214126480 \h </w:instrText>
+              <w:instrText xml:space="preserve"> PAGEREF _Toc214128118 \h </w:instrText>
             </w:r>
             <w:r>
               <w:rPr>
@@ -1189,7 +1434,7 @@
       </w:pPr>
       <w:bookmarkStart w:id="0" w:name="_Toc214119210"/>
       <w:bookmarkStart w:id="1" w:name="_Toc214119334"/>
-      <w:bookmarkStart w:id="2" w:name="_Toc214126472"/>
+      <w:bookmarkStart w:id="2" w:name="_Toc214128107"/>
       <w:r>
         <w:lastRenderedPageBreak/>
         <w:t>Introduction</w:t>
@@ -1390,7 +1635,7 @@
       </w:pPr>
       <w:bookmarkStart w:id="3" w:name="_Toc214119211"/>
       <w:bookmarkStart w:id="4" w:name="_Toc214119335"/>
-      <w:bookmarkStart w:id="5" w:name="_Toc214126473"/>
+      <w:bookmarkStart w:id="5" w:name="_Toc214128108"/>
       <w:r>
         <w:t>Methods</w:t>
       </w:r>
@@ -1555,38 +1800,19 @@
           <w:b/>
           <w:bCs/>
         </w:rPr>
-        <w:t>Visual Studio Code</w:t>
-      </w:r>
-      <w:r>
-        <w:t xml:space="preserve"> and the </w:t>
-      </w:r>
-      <w:r>
-        <w:rPr>
-          <w:b/>
-          <w:bCs/>
-        </w:rPr>
-        <w:t>SQL Tools</w:t>
-      </w:r>
-      <w:r>
-        <w:t xml:space="preserve"> extension</w:t>
-      </w:r>
-      <w:r>
-        <w:t xml:space="preserve"> – coding environment </w:t>
-      </w:r>
-      <w:r>
-        <w:t>for executing</w:t>
+        <w:t>Python</w:t>
       </w:r>
       <w:r>
         <w:t xml:space="preserve"> </w:t>
       </w:r>
       <w:r>
-        <w:t>queries, displaying results</w:t>
-      </w:r>
-      <w:r>
-        <w:t xml:space="preserve"> and exporting </w:t>
-      </w:r>
-      <w:r>
-        <w:t>tables in CSV format</w:t>
+        <w:t>– for data cleaning of CSV files</w:t>
+      </w:r>
+      <w:r>
+        <w:rPr>
+          <w:rStyle w:val="FootnoteReference"/>
+        </w:rPr>
+        <w:footnoteReference w:id="4"/>
       </w:r>
       <w:r>
         <w:t>.</w:t>
@@ -1605,58 +1831,41 @@
           <w:b/>
           <w:bCs/>
         </w:rPr>
-        <w:t>Microsoft Excel</w:t>
-      </w:r>
-      <w:r>
-        <w:t xml:space="preserve"> </w:t>
-      </w:r>
-      <w:r>
-        <w:t xml:space="preserve">and </w:t>
+        <w:t>Visual Studio Code</w:t>
+      </w:r>
+      <w:r>
+        <w:t xml:space="preserve"> and the </w:t>
       </w:r>
       <w:r>
         <w:rPr>
           <w:b/>
           <w:bCs/>
         </w:rPr>
-        <w:t>Power Query</w:t>
+        <w:t>SQL Tools</w:t>
+      </w:r>
+      <w:r>
+        <w:t xml:space="preserve"> extension</w:t>
+      </w:r>
+      <w:r>
+        <w:t xml:space="preserve"> – coding environment </w:t>
+      </w:r>
+      <w:r>
+        <w:t>for executing</w:t>
       </w:r>
       <w:r>
         <w:t xml:space="preserve"> </w:t>
       </w:r>
       <w:r>
-        <w:t>– for</w:t>
-      </w:r>
-      <w:r>
-        <w:t xml:space="preserve"> further analysis and</w:t>
-      </w:r>
-      <w:r>
-        <w:t xml:space="preserve"> </w:t>
-      </w:r>
-      <w:r>
-        <w:t xml:space="preserve">data </w:t>
-      </w:r>
-      <w:r>
-        <w:t>visualization</w:t>
+        <w:t>queries, displaying results</w:t>
+      </w:r>
+      <w:r>
+        <w:t xml:space="preserve"> and exporting </w:t>
+      </w:r>
+      <w:r>
+        <w:t>tables in CSV format</w:t>
       </w:r>
       <w:r>
         <w:t>.</w:t>
-      </w:r>
-    </w:p>
-    <w:p>
-      <w:pPr>
-        <w:pStyle w:val="p"/>
-        <w:rPr>
-          <w:b/>
-          <w:bCs/>
-        </w:rPr>
-      </w:pPr>
-    </w:p>
-    <w:p>
-      <w:pPr>
-        <w:pStyle w:val="p"/>
-      </w:pPr>
-      <w:r>
-        <w:t>Although the case study requests a time-based analysis (from Q2 to Q3), the dataset does not contain actual chronological information. To approximate a timeline, we assign:</w:t>
       </w:r>
     </w:p>
     <w:p>
@@ -1666,41 +1875,64 @@
           <w:ilvl w:val="0"/>
           <w:numId w:val="5"/>
         </w:numPr>
-        <w:rPr>
-          <w:lang w:val="en-GB"/>
-        </w:rPr>
-      </w:pPr>
-      <w:proofErr w:type="spellStart"/>
-      <w:r>
-        <w:rPr>
-          <w:rStyle w:val="codChar"/>
-        </w:rPr>
-        <w:t>order_products_prior</w:t>
-      </w:r>
-      <w:proofErr w:type="spellEnd"/>
-      <w:r>
-        <w:rPr>
-          <w:lang w:val="en-GB"/>
-        </w:rPr>
-        <w:t xml:space="preserve"> data </w:t>
-      </w:r>
-      <w:r>
-        <w:rPr>
-          <w:lang w:val="en-GB"/>
-        </w:rPr>
-        <w:t>as</w:t>
-      </w:r>
-      <w:r>
-        <w:rPr>
-          <w:lang w:val="en-GB"/>
-        </w:rPr>
-        <w:t xml:space="preserve"> Q2</w:t>
-      </w:r>
-      <w:r>
-        <w:rPr>
-          <w:lang w:val="en-GB"/>
-        </w:rPr>
+      </w:pPr>
+      <w:r>
+        <w:rPr>
+          <w:b/>
+          <w:bCs/>
+        </w:rPr>
+        <w:t>Microsoft Excel</w:t>
+      </w:r>
+      <w:r>
+        <w:t xml:space="preserve"> </w:t>
+      </w:r>
+      <w:r>
+        <w:t xml:space="preserve">and </w:t>
+      </w:r>
+      <w:r>
+        <w:rPr>
+          <w:b/>
+          <w:bCs/>
+        </w:rPr>
+        <w:t>Power Query</w:t>
+      </w:r>
+      <w:r>
+        <w:t xml:space="preserve"> </w:t>
+      </w:r>
+      <w:r>
+        <w:t>– for</w:t>
+      </w:r>
+      <w:r>
+        <w:t xml:space="preserve"> further analysis and</w:t>
+      </w:r>
+      <w:r>
+        <w:t xml:space="preserve"> </w:t>
+      </w:r>
+      <w:r>
+        <w:t xml:space="preserve">data </w:t>
+      </w:r>
+      <w:r>
+        <w:t>visualization</w:t>
+      </w:r>
+      <w:r>
         <w:t>.</w:t>
+      </w:r>
+    </w:p>
+    <w:p>
+      <w:pPr>
+        <w:pStyle w:val="p"/>
+        <w:rPr>
+          <w:b/>
+          <w:bCs/>
+        </w:rPr>
+      </w:pPr>
+    </w:p>
+    <w:p>
+      <w:pPr>
+        <w:pStyle w:val="p"/>
+      </w:pPr>
+      <w:r>
+        <w:t>Although the case study requests a time-based analysis (from Q2 to Q3), the dataset does not contain actual chronological information. To approximate a timeline, we assign:</w:t>
       </w:r>
     </w:p>
     <w:p>
@@ -1714,28 +1946,66 @@
           <w:lang w:val="en-GB"/>
         </w:rPr>
       </w:pPr>
-      <w:proofErr w:type="spellStart"/>
       <w:r>
         <w:rPr>
           <w:rStyle w:val="codChar"/>
         </w:rPr>
+        <w:t>order_products_prior</w:t>
+      </w:r>
+      <w:r>
+        <w:rPr>
+          <w:lang w:val="en-GB"/>
+        </w:rPr>
+        <w:t xml:space="preserve"> data </w:t>
+      </w:r>
+      <w:r>
+        <w:rPr>
+          <w:lang w:val="en-GB"/>
+        </w:rPr>
+        <w:t>as</w:t>
+      </w:r>
+      <w:r>
+        <w:rPr>
+          <w:lang w:val="en-GB"/>
+        </w:rPr>
+        <w:t xml:space="preserve"> Q2</w:t>
+      </w:r>
+      <w:r>
+        <w:rPr>
+          <w:lang w:val="en-GB"/>
+        </w:rPr>
+        <w:t>.</w:t>
+      </w:r>
+    </w:p>
+    <w:p>
+      <w:pPr>
+        <w:pStyle w:val="p"/>
+        <w:numPr>
+          <w:ilvl w:val="0"/>
+          <w:numId w:val="5"/>
+        </w:numPr>
+        <w:rPr>
+          <w:lang w:val="en-GB"/>
+        </w:rPr>
+      </w:pPr>
+      <w:r>
+        <w:rPr>
+          <w:rStyle w:val="codChar"/>
+        </w:rPr>
         <w:t>order_products_train</w:t>
       </w:r>
-      <w:proofErr w:type="spellEnd"/>
       <w:r>
         <w:rPr>
           <w:lang w:val="en-GB"/>
         </w:rPr>
         <w:t xml:space="preserve"> and </w:t>
       </w:r>
-      <w:proofErr w:type="spellStart"/>
       <w:r>
         <w:rPr>
           <w:rStyle w:val="codChar"/>
         </w:rPr>
         <w:t>order_products_test</w:t>
       </w:r>
-      <w:proofErr w:type="spellEnd"/>
       <w:r>
         <w:rPr>
           <w:lang w:val="en-GB"/>
@@ -1781,7 +2051,7 @@
       <w:pPr>
         <w:pStyle w:val="H20"/>
       </w:pPr>
-      <w:bookmarkStart w:id="6" w:name="_Toc214126474"/>
+      <w:bookmarkStart w:id="6" w:name="_Toc214128109"/>
       <w:r>
         <w:t>S</w:t>
       </w:r>
@@ -1954,18 +2224,8 @@
           <w:bCs/>
           <w:lang w:val="en-GB"/>
         </w:rPr>
-        <w:t xml:space="preserve">Customer Activity and </w:t>
-      </w:r>
-      <w:proofErr w:type="spellStart"/>
-      <w:r>
-        <w:rPr>
-          <w:b/>
-          <w:bCs/>
-          <w:lang w:val="en-GB"/>
-        </w:rPr>
-        <w:t>Behavior</w:t>
-      </w:r>
-      <w:proofErr w:type="spellEnd"/>
+        <w:t>Customer Activity and Behavior</w:t>
+      </w:r>
       <w:r>
         <w:rPr>
           <w:lang w:val="en-GB"/>
@@ -2056,14 +2316,12 @@
         </w:rPr>
         <w:t xml:space="preserve">Analysis of purchase frequency using </w:t>
       </w:r>
-      <w:proofErr w:type="spellStart"/>
       <w:r>
         <w:rPr>
           <w:rStyle w:val="codChar"/>
         </w:rPr>
         <w:t>days_since_prior_order</w:t>
       </w:r>
-      <w:proofErr w:type="spellEnd"/>
       <w:r>
         <w:rPr>
           <w:lang w:val="en-GB"/>
@@ -2109,19 +2367,13 @@
       </w:pPr>
       <w:bookmarkStart w:id="7" w:name="_Toc214119212"/>
       <w:bookmarkStart w:id="8" w:name="_Toc214119336"/>
-      <w:bookmarkStart w:id="9" w:name="_Toc214126475"/>
+      <w:bookmarkStart w:id="9" w:name="_Toc214128110"/>
       <w:r>
         <w:lastRenderedPageBreak/>
         <w:t xml:space="preserve">1. </w:t>
       </w:r>
       <w:r>
-        <w:t>Data</w:t>
-      </w:r>
-      <w:r>
-        <w:t xml:space="preserve"> </w:t>
-      </w:r>
-      <w:r>
-        <w:t xml:space="preserve">set overview: </w:t>
+        <w:t xml:space="preserve">Dataset overview: </w:t>
       </w:r>
       <w:r>
         <w:t>grocery orders data</w:t>
@@ -2133,34 +2385,160 @@
     <w:p>
       <w:pPr>
         <w:pStyle w:val="p"/>
-        <w:rPr>
+      </w:pPr>
+      <w:r>
+        <w:t>The data</w:t>
+      </w:r>
+      <w:r>
+        <w:t>set</w:t>
+      </w:r>
+      <w:r>
+        <w:t xml:space="preserve"> contains </w:t>
+      </w:r>
+      <w:r>
+        <w:t>approximately</w:t>
+      </w:r>
+      <w:r>
+        <w:t xml:space="preserve"> </w:t>
+      </w:r>
+      <w:r>
+        <w:t xml:space="preserve">50K products </w:t>
+      </w:r>
+      <w:r>
+        <w:t>across</w:t>
+      </w:r>
+      <w:r>
+        <w:t xml:space="preserve"> 134 aisles and 21 departments</w:t>
+      </w:r>
+      <w:r>
+        <w:t>, together with</w:t>
+      </w:r>
+      <w:r>
+        <w:t xml:space="preserve"> the purchase history of </w:t>
+      </w:r>
+      <w:r>
+        <w:t>more than 200K</w:t>
+      </w:r>
+      <w:r>
+        <w:t xml:space="preserve"> users</w:t>
+      </w:r>
+      <w:r>
+        <w:t xml:space="preserve">. Overall, it </w:t>
+      </w:r>
+      <w:r>
+        <w:t>contains</w:t>
+      </w:r>
+      <w:r>
+        <w:t xml:space="preserve"> </w:t>
+      </w:r>
+      <w:r>
+        <w:t>around 3</w:t>
+      </w:r>
+      <w:r>
+        <w:t>,</w:t>
+      </w:r>
+      <w:r>
+        <w:t>4</w:t>
+      </w:r>
+      <w:r>
+        <w:t>M orders.</w:t>
+      </w:r>
+    </w:p>
+    <w:p>
+      <w:pPr>
+        <w:pStyle w:val="p"/>
+      </w:pPr>
+      <w:r>
+        <w:t xml:space="preserve">As </w:t>
+      </w:r>
+      <w:r>
+        <w:t>shown in the table below</w:t>
+      </w:r>
+      <w:r>
+        <w:rPr>
+          <w:rStyle w:val="FootnoteReference"/>
           <w:i/>
           <w:iCs/>
         </w:rPr>
-      </w:pPr>
-      <w:r>
-        <w:t xml:space="preserve">The </w:t>
-      </w:r>
-      <w:r>
-        <w:t xml:space="preserve">complex </w:t>
-      </w:r>
-      <w:r>
-        <w:t xml:space="preserve">structure of this dataset can be summarized as seen in </w:t>
+        <w:footnoteReference w:id="5"/>
+      </w:r>
+      <w:r>
+        <w:t xml:space="preserve"> (</w:t>
       </w:r>
       <w:r>
         <w:rPr>
           <w:i/>
           <w:iCs/>
         </w:rPr>
-        <w:t>Figure 2</w:t>
+        <w:t xml:space="preserve">Table </w:t>
+      </w:r>
+      <w:r>
+        <w:t>1</w:t>
+      </w:r>
+      <w:r>
+        <w:t xml:space="preserve"> – </w:t>
       </w:r>
       <w:r>
         <w:rPr>
           <w:i/>
           <w:iCs/>
         </w:rPr>
-        <w:t xml:space="preserve"> – Instacart dataset structure.</w:t>
-      </w:r>
+        <w:t>Dataset overview</w:t>
+      </w:r>
+      <w:r>
+        <w:t>), t</w:t>
+      </w:r>
+      <w:r>
+        <w:t>he</w:t>
+      </w:r>
+      <w:r>
+        <w:t xml:space="preserve"> dataset </w:t>
+      </w:r>
+      <w:r>
+        <w:t>is divided into a prior period (Q2) and a current period (Q3).</w:t>
+      </w:r>
+      <w:r>
+        <w:t xml:space="preserve"> Q3 is </w:t>
+      </w:r>
+      <w:r>
+        <w:t>additionally</w:t>
+      </w:r>
+      <w:r>
+        <w:t xml:space="preserve"> split into </w:t>
+      </w:r>
+      <w:r>
+        <w:rPr>
+          <w:b/>
+          <w:bCs/>
+        </w:rPr>
+        <w:t xml:space="preserve">train </w:t>
+      </w:r>
+      <w:r>
+        <w:t xml:space="preserve">and </w:t>
+      </w:r>
+      <w:r>
+        <w:rPr>
+          <w:b/>
+          <w:bCs/>
+        </w:rPr>
+        <w:t>test</w:t>
+      </w:r>
+      <w:r>
+        <w:t>, following Instacart’s machine learning pipeline.</w:t>
+      </w:r>
+    </w:p>
+    <w:p>
+      <w:pPr>
+        <w:pStyle w:val="p"/>
+      </w:pPr>
+      <w:r>
+        <w:t>Q2 contains 3,214,874 orders, while Q3 contains 206,209 orders (131,209 in train and 75,000 in test), showing a sharp reduction of roughly 3.07 million orders from the prior period to the current one.</w:t>
+      </w:r>
+    </w:p>
+    <w:p>
+      <w:pPr>
+        <w:pStyle w:val="p"/>
+      </w:pPr>
     </w:p>
     <w:p>
       <w:pPr>
@@ -2170,35 +2548,1073 @@
           <w:iCs/>
         </w:rPr>
       </w:pPr>
-    </w:p>
-    <w:p>
-      <w:pPr>
-        <w:pStyle w:val="p"/>
+      <w:r>
         <w:rPr>
           <w:i/>
           <w:iCs/>
         </w:rPr>
-      </w:pPr>
+        <w:t>Table 1 – Dataset overview</w:t>
+      </w:r>
+    </w:p>
+    <w:tbl>
+      <w:tblPr>
+        <w:tblStyle w:val="TableGrid"/>
+        <w:tblW w:w="9351" w:type="dxa"/>
+        <w:tblLook w:val="04A0" w:firstRow="1" w:lastRow="0" w:firstColumn="1" w:lastColumn="0" w:noHBand="0" w:noVBand="1"/>
+      </w:tblPr>
+      <w:tblGrid>
+        <w:gridCol w:w="1129"/>
+        <w:gridCol w:w="1276"/>
+        <w:gridCol w:w="1276"/>
+        <w:gridCol w:w="1984"/>
+        <w:gridCol w:w="1843"/>
+        <w:gridCol w:w="1843"/>
+      </w:tblGrid>
+      <w:tr>
+        <w:tc>
+          <w:tcPr>
+            <w:tcW w:w="1129" w:type="dxa"/>
+          </w:tcPr>
+          <w:p>
+            <w:pPr>
+              <w:pStyle w:val="p"/>
+              <w:jc w:val="center"/>
+              <w:rPr>
+                <w:b/>
+                <w:bCs/>
+              </w:rPr>
+            </w:pPr>
+            <w:r>
+              <w:rPr>
+                <w:b/>
+                <w:bCs/>
+              </w:rPr>
+              <w:t>dataset</w:t>
+            </w:r>
+          </w:p>
+        </w:tc>
+        <w:tc>
+          <w:tcPr>
+            <w:tcW w:w="1276" w:type="dxa"/>
+          </w:tcPr>
+          <w:p>
+            <w:pPr>
+              <w:pStyle w:val="p"/>
+              <w:jc w:val="center"/>
+              <w:rPr>
+                <w:b/>
+                <w:bCs/>
+              </w:rPr>
+            </w:pPr>
+            <w:r>
+              <w:rPr>
+                <w:b/>
+                <w:bCs/>
+              </w:rPr>
+              <w:t>t</w:t>
+            </w:r>
+            <w:r>
+              <w:rPr>
+                <w:b/>
+                <w:bCs/>
+              </w:rPr>
+              <w:t>ot</w:t>
+            </w:r>
+            <w:r>
+              <w:rPr>
+                <w:b/>
+                <w:bCs/>
+              </w:rPr>
+              <w:t>_users</w:t>
+            </w:r>
+          </w:p>
+        </w:tc>
+        <w:tc>
+          <w:tcPr>
+            <w:tcW w:w="1276" w:type="dxa"/>
+          </w:tcPr>
+          <w:p>
+            <w:pPr>
+              <w:pStyle w:val="p"/>
+              <w:jc w:val="center"/>
+              <w:rPr>
+                <w:b/>
+                <w:bCs/>
+              </w:rPr>
+            </w:pPr>
+            <w:r>
+              <w:rPr>
+                <w:b/>
+                <w:bCs/>
+              </w:rPr>
+              <w:t>tot_orders</w:t>
+            </w:r>
+          </w:p>
+        </w:tc>
+        <w:tc>
+          <w:tcPr>
+            <w:tcW w:w="1984" w:type="dxa"/>
+          </w:tcPr>
+          <w:p>
+            <w:pPr>
+              <w:pStyle w:val="p"/>
+              <w:jc w:val="center"/>
+              <w:rPr>
+                <w:b/>
+                <w:bCs/>
+              </w:rPr>
+            </w:pPr>
+            <w:r>
+              <w:rPr>
+                <w:b/>
+                <w:bCs/>
+              </w:rPr>
+              <w:t>orders_per_user</w:t>
+            </w:r>
+          </w:p>
+        </w:tc>
+        <w:tc>
+          <w:tcPr>
+            <w:tcW w:w="1843" w:type="dxa"/>
+          </w:tcPr>
+          <w:p>
+            <w:pPr>
+              <w:pStyle w:val="p"/>
+              <w:jc w:val="center"/>
+              <w:rPr>
+                <w:b/>
+                <w:bCs/>
+              </w:rPr>
+            </w:pPr>
+            <w:r>
+              <w:rPr>
+                <w:b/>
+                <w:bCs/>
+              </w:rPr>
+              <w:t>min(n_</w:t>
+            </w:r>
+            <w:r>
+              <w:rPr>
+                <w:b/>
+                <w:bCs/>
+              </w:rPr>
+              <w:t>order</w:t>
+            </w:r>
+            <w:r>
+              <w:rPr>
+                <w:b/>
+                <w:bCs/>
+              </w:rPr>
+              <w:t>)</w:t>
+            </w:r>
+          </w:p>
+        </w:tc>
+        <w:tc>
+          <w:tcPr>
+            <w:tcW w:w="1843" w:type="dxa"/>
+          </w:tcPr>
+          <w:p>
+            <w:pPr>
+              <w:pStyle w:val="p"/>
+              <w:jc w:val="center"/>
+              <w:rPr>
+                <w:b/>
+                <w:bCs/>
+              </w:rPr>
+            </w:pPr>
+            <w:r>
+              <w:rPr>
+                <w:b/>
+                <w:bCs/>
+              </w:rPr>
+              <w:t>max(n_</w:t>
+            </w:r>
+            <w:r>
+              <w:rPr>
+                <w:b/>
+                <w:bCs/>
+              </w:rPr>
+              <w:t>order</w:t>
+            </w:r>
+            <w:r>
+              <w:rPr>
+                <w:b/>
+                <w:bCs/>
+              </w:rPr>
+              <w:t>)</w:t>
+            </w:r>
+          </w:p>
+        </w:tc>
+      </w:tr>
+      <w:tr>
+        <w:tc>
+          <w:tcPr>
+            <w:tcW w:w="1129" w:type="dxa"/>
+          </w:tcPr>
+          <w:p>
+            <w:pPr>
+              <w:pStyle w:val="p"/>
+            </w:pPr>
+            <w:r>
+              <w:t>Q2 (prior)</w:t>
+            </w:r>
+          </w:p>
+        </w:tc>
+        <w:tc>
+          <w:tcPr>
+            <w:tcW w:w="1276" w:type="dxa"/>
+          </w:tcPr>
+          <w:p>
+            <w:pPr>
+              <w:pStyle w:val="p"/>
+              <w:jc w:val="right"/>
+            </w:pPr>
+            <w:r>
+              <w:t>206</w:t>
+            </w:r>
+            <w:r>
+              <w:t>,</w:t>
+            </w:r>
+            <w:r>
+              <w:t>209</w:t>
+            </w:r>
+          </w:p>
+        </w:tc>
+        <w:tc>
+          <w:tcPr>
+            <w:tcW w:w="1276" w:type="dxa"/>
+          </w:tcPr>
+          <w:p>
+            <w:pPr>
+              <w:pStyle w:val="p"/>
+              <w:jc w:val="right"/>
+            </w:pPr>
+            <w:r>
+              <w:t>3</w:t>
+            </w:r>
+            <w:r>
+              <w:t>,</w:t>
+            </w:r>
+            <w:r>
+              <w:t>214</w:t>
+            </w:r>
+            <w:r>
+              <w:t>,</w:t>
+            </w:r>
+            <w:r>
+              <w:t>874</w:t>
+            </w:r>
+          </w:p>
+        </w:tc>
+        <w:tc>
+          <w:tcPr>
+            <w:tcW w:w="1984" w:type="dxa"/>
+          </w:tcPr>
+          <w:p>
+            <w:pPr>
+              <w:pStyle w:val="p"/>
+              <w:jc w:val="right"/>
+            </w:pPr>
+            <w:r>
+              <w:t>15</w:t>
+            </w:r>
+            <w:r>
+              <w:t>.</w:t>
+            </w:r>
+            <w:r>
+              <w:t>00</w:t>
+            </w:r>
+          </w:p>
+        </w:tc>
+        <w:tc>
+          <w:tcPr>
+            <w:tcW w:w="1843" w:type="dxa"/>
+          </w:tcPr>
+          <w:p>
+            <w:pPr>
+              <w:pStyle w:val="p"/>
+              <w:jc w:val="right"/>
+            </w:pPr>
+            <w:r>
+              <w:t>1</w:t>
+            </w:r>
+            <w:r>
+              <w:t>.</w:t>
+            </w:r>
+            <w:r>
+              <w:t>00</w:t>
+            </w:r>
+          </w:p>
+        </w:tc>
+        <w:tc>
+          <w:tcPr>
+            <w:tcW w:w="1843" w:type="dxa"/>
+          </w:tcPr>
+          <w:p>
+            <w:pPr>
+              <w:pStyle w:val="p"/>
+              <w:jc w:val="right"/>
+            </w:pPr>
+            <w:r>
+              <w:t>99</w:t>
+            </w:r>
+            <w:r>
+              <w:t>.</w:t>
+            </w:r>
+            <w:r>
+              <w:t>00</w:t>
+            </w:r>
+          </w:p>
+        </w:tc>
+      </w:tr>
+      <w:tr>
+        <w:tc>
+          <w:tcPr>
+            <w:tcW w:w="1129" w:type="dxa"/>
+          </w:tcPr>
+          <w:p>
+            <w:pPr>
+              <w:pStyle w:val="p"/>
+            </w:pPr>
+            <w:r>
+              <w:t>Q3 (train)</w:t>
+            </w:r>
+          </w:p>
+        </w:tc>
+        <w:tc>
+          <w:tcPr>
+            <w:tcW w:w="1276" w:type="dxa"/>
+          </w:tcPr>
+          <w:p>
+            <w:pPr>
+              <w:pStyle w:val="p"/>
+              <w:jc w:val="right"/>
+            </w:pPr>
+            <w:r>
+              <w:t>131</w:t>
+            </w:r>
+            <w:r>
+              <w:t>,</w:t>
+            </w:r>
+            <w:r>
+              <w:t>209</w:t>
+            </w:r>
+          </w:p>
+        </w:tc>
+        <w:tc>
+          <w:tcPr>
+            <w:tcW w:w="1276" w:type="dxa"/>
+          </w:tcPr>
+          <w:p>
+            <w:pPr>
+              <w:pStyle w:val="p"/>
+              <w:jc w:val="right"/>
+            </w:pPr>
+            <w:r>
+              <w:t>131</w:t>
+            </w:r>
+            <w:r>
+              <w:t>,</w:t>
+            </w:r>
+            <w:r>
+              <w:t>209</w:t>
+            </w:r>
+          </w:p>
+        </w:tc>
+        <w:tc>
+          <w:tcPr>
+            <w:tcW w:w="1984" w:type="dxa"/>
+          </w:tcPr>
+          <w:p>
+            <w:pPr>
+              <w:pStyle w:val="p"/>
+              <w:jc w:val="right"/>
+            </w:pPr>
+            <w:r>
+              <w:t>1</w:t>
+            </w:r>
+            <w:r>
+              <w:t>.</w:t>
+            </w:r>
+            <w:r>
+              <w:t>00</w:t>
+            </w:r>
+          </w:p>
+        </w:tc>
+        <w:tc>
+          <w:tcPr>
+            <w:tcW w:w="1843" w:type="dxa"/>
+          </w:tcPr>
+          <w:p>
+            <w:pPr>
+              <w:pStyle w:val="p"/>
+              <w:jc w:val="right"/>
+            </w:pPr>
+            <w:r>
+              <w:t>4</w:t>
+            </w:r>
+            <w:r>
+              <w:t>.</w:t>
+            </w:r>
+            <w:r>
+              <w:t>00</w:t>
+            </w:r>
+          </w:p>
+        </w:tc>
+        <w:tc>
+          <w:tcPr>
+            <w:tcW w:w="1843" w:type="dxa"/>
+          </w:tcPr>
+          <w:p>
+            <w:pPr>
+              <w:pStyle w:val="p"/>
+              <w:jc w:val="right"/>
+            </w:pPr>
+            <w:r>
+              <w:t>100</w:t>
+            </w:r>
+            <w:r>
+              <w:t>.</w:t>
+            </w:r>
+            <w:r>
+              <w:t>00</w:t>
+            </w:r>
+          </w:p>
+        </w:tc>
+      </w:tr>
+      <w:tr>
+        <w:tc>
+          <w:tcPr>
+            <w:tcW w:w="1129" w:type="dxa"/>
+          </w:tcPr>
+          <w:p>
+            <w:pPr>
+              <w:pStyle w:val="p"/>
+            </w:pPr>
+            <w:r>
+              <w:t>Q3 (test)</w:t>
+            </w:r>
+          </w:p>
+        </w:tc>
+        <w:tc>
+          <w:tcPr>
+            <w:tcW w:w="1276" w:type="dxa"/>
+          </w:tcPr>
+          <w:p>
+            <w:pPr>
+              <w:pStyle w:val="p"/>
+              <w:jc w:val="right"/>
+            </w:pPr>
+            <w:r>
+              <w:t>75</w:t>
+            </w:r>
+            <w:r>
+              <w:t>,</w:t>
+            </w:r>
+            <w:r>
+              <w:t>000</w:t>
+            </w:r>
+          </w:p>
+        </w:tc>
+        <w:tc>
+          <w:tcPr>
+            <w:tcW w:w="1276" w:type="dxa"/>
+          </w:tcPr>
+          <w:p>
+            <w:pPr>
+              <w:pStyle w:val="p"/>
+              <w:jc w:val="right"/>
+            </w:pPr>
+            <w:r>
+              <w:t>75</w:t>
+            </w:r>
+            <w:r>
+              <w:t>,</w:t>
+            </w:r>
+            <w:r>
+              <w:t>000</w:t>
+            </w:r>
+          </w:p>
+        </w:tc>
+        <w:tc>
+          <w:tcPr>
+            <w:tcW w:w="1984" w:type="dxa"/>
+          </w:tcPr>
+          <w:p>
+            <w:pPr>
+              <w:pStyle w:val="p"/>
+              <w:jc w:val="right"/>
+            </w:pPr>
+            <w:r>
+              <w:t>1</w:t>
+            </w:r>
+            <w:r>
+              <w:t>.</w:t>
+            </w:r>
+            <w:r>
+              <w:t>00</w:t>
+            </w:r>
+          </w:p>
+        </w:tc>
+        <w:tc>
+          <w:tcPr>
+            <w:tcW w:w="1843" w:type="dxa"/>
+          </w:tcPr>
+          <w:p>
+            <w:pPr>
+              <w:pStyle w:val="p"/>
+              <w:jc w:val="right"/>
+            </w:pPr>
+            <w:r>
+              <w:t>4</w:t>
+            </w:r>
+            <w:r>
+              <w:t>.</w:t>
+            </w:r>
+            <w:r>
+              <w:t>00</w:t>
+            </w:r>
+          </w:p>
+        </w:tc>
+        <w:tc>
+          <w:tcPr>
+            <w:tcW w:w="1843" w:type="dxa"/>
+          </w:tcPr>
+          <w:p>
+            <w:pPr>
+              <w:pStyle w:val="p"/>
+              <w:jc w:val="right"/>
+            </w:pPr>
+            <w:r>
+              <w:t>100</w:t>
+            </w:r>
+            <w:r>
+              <w:t>.</w:t>
+            </w:r>
+            <w:r>
+              <w:t>00</w:t>
+            </w:r>
+          </w:p>
+        </w:tc>
+      </w:tr>
+      <w:tr>
+        <w:tc>
+          <w:tcPr>
+            <w:tcW w:w="1129" w:type="dxa"/>
+          </w:tcPr>
+          <w:p>
+            <w:pPr>
+              <w:pStyle w:val="p"/>
+            </w:pPr>
+            <w:r>
+              <w:t>Orders</w:t>
+            </w:r>
+          </w:p>
+        </w:tc>
+        <w:tc>
+          <w:tcPr>
+            <w:tcW w:w="1276" w:type="dxa"/>
+          </w:tcPr>
+          <w:p>
+            <w:pPr>
+              <w:pStyle w:val="p"/>
+              <w:jc w:val="right"/>
+            </w:pPr>
+            <w:r>
+              <w:t>206</w:t>
+            </w:r>
+            <w:r>
+              <w:t>,</w:t>
+            </w:r>
+            <w:r>
+              <w:t>209</w:t>
+            </w:r>
+          </w:p>
+        </w:tc>
+        <w:tc>
+          <w:tcPr>
+            <w:tcW w:w="1276" w:type="dxa"/>
+          </w:tcPr>
+          <w:p>
+            <w:pPr>
+              <w:pStyle w:val="p"/>
+              <w:jc w:val="right"/>
+            </w:pPr>
+            <w:r>
+              <w:t>3,</w:t>
+            </w:r>
+            <w:r>
+              <w:t>421</w:t>
+            </w:r>
+            <w:r>
+              <w:t>,</w:t>
+            </w:r>
+            <w:r>
+              <w:t>083</w:t>
+            </w:r>
+          </w:p>
+        </w:tc>
+        <w:tc>
+          <w:tcPr>
+            <w:tcW w:w="1984" w:type="dxa"/>
+          </w:tcPr>
+          <w:p>
+            <w:pPr>
+              <w:pStyle w:val="p"/>
+              <w:jc w:val="right"/>
+            </w:pPr>
+            <w:r>
+              <w:t>16</w:t>
+            </w:r>
+            <w:r>
+              <w:t>.</w:t>
+            </w:r>
+            <w:r>
+              <w:t>00</w:t>
+            </w:r>
+          </w:p>
+        </w:tc>
+        <w:tc>
+          <w:tcPr>
+            <w:tcW w:w="1843" w:type="dxa"/>
+          </w:tcPr>
+          <w:p>
+            <w:pPr>
+              <w:pStyle w:val="p"/>
+              <w:jc w:val="right"/>
+            </w:pPr>
+            <w:r>
+              <w:t>1</w:t>
+            </w:r>
+            <w:r>
+              <w:t>.</w:t>
+            </w:r>
+            <w:r>
+              <w:t>00</w:t>
+            </w:r>
+          </w:p>
+        </w:tc>
+        <w:tc>
+          <w:tcPr>
+            <w:tcW w:w="1843" w:type="dxa"/>
+          </w:tcPr>
+          <w:p>
+            <w:pPr>
+              <w:pStyle w:val="p"/>
+              <w:jc w:val="right"/>
+            </w:pPr>
+            <w:r>
+              <w:t>100</w:t>
+            </w:r>
+            <w:r>
+              <w:t>.00</w:t>
+            </w:r>
+          </w:p>
+        </w:tc>
+      </w:tr>
+    </w:tbl>
+    <w:p>
+      <w:pPr>
+        <w:pStyle w:val="p"/>
+        <w:rPr>
+          <w:sz w:val="18"/>
+          <w:szCs w:val="18"/>
+        </w:rPr>
+      </w:pPr>
+      <w:r>
+        <w:rPr>
+          <w:sz w:val="18"/>
+          <w:szCs w:val="18"/>
+        </w:rPr>
+        <w:t xml:space="preserve">Source: </w:t>
+      </w:r>
+      <w:hyperlink r:id="rId10" w:history="1">
+        <w:r>
+          <w:rPr>
+            <w:rStyle w:val="Hyperlink"/>
+            <w:sz w:val="18"/>
+            <w:szCs w:val="18"/>
+          </w:rPr>
+          <w:t>https://github.com/krssclaire/instacart-project/blob/main/queries/Q0</w:t>
+        </w:r>
+        <w:r>
+          <w:rPr>
+            <w:rStyle w:val="Hyperlink"/>
+            <w:sz w:val="18"/>
+            <w:szCs w:val="18"/>
+          </w:rPr>
+          <w:t>_2</w:t>
+        </w:r>
+        <w:r>
+          <w:rPr>
+            <w:rStyle w:val="Hyperlink"/>
+            <w:sz w:val="18"/>
+            <w:szCs w:val="18"/>
+          </w:rPr>
+          <w:t>.sql</w:t>
+        </w:r>
+      </w:hyperlink>
+      <w:r>
+        <w:rPr>
+          <w:sz w:val="18"/>
+          <w:szCs w:val="18"/>
+        </w:rPr>
+        <w:t xml:space="preserve"> </w:t>
+      </w:r>
+    </w:p>
+    <w:p>
+      <w:pPr>
+        <w:pStyle w:val="p"/>
+      </w:pPr>
+    </w:p>
+    <w:p>
+      <w:pPr>
+        <w:pStyle w:val="p"/>
+      </w:pPr>
+      <w:r>
+        <w:t>The amount of active total users remains constant over time. This indicates good customer retention, but the</w:t>
+      </w:r>
+      <w:r>
+        <w:t xml:space="preserve"> significant reduction in total</w:t>
+      </w:r>
+      <w:r>
+        <w:t xml:space="preserve"> orders </w:t>
+      </w:r>
+      <w:r>
+        <w:t>suggests</w:t>
+      </w:r>
+      <w:r>
+        <w:t xml:space="preserve"> that customers ma</w:t>
+      </w:r>
+      <w:r>
+        <w:t>de fewer</w:t>
+      </w:r>
+      <w:r>
+        <w:t xml:space="preserve"> purchases</w:t>
+      </w:r>
+      <w:r>
+        <w:t xml:space="preserve"> during the first half of Q3</w:t>
+      </w:r>
+      <w:r>
+        <w:t>.</w:t>
+      </w:r>
+    </w:p>
+    <w:p>
+      <w:pPr>
+        <w:pStyle w:val="p"/>
+      </w:pPr>
+      <w:r>
+        <w:t xml:space="preserve">As a matter of fact, by </w:t>
+      </w:r>
+      <w:r>
+        <w:t xml:space="preserve">comparing </w:t>
+      </w:r>
+      <w:r>
+        <w:t xml:space="preserve">total orders </w:t>
+      </w:r>
+      <w:r>
+        <w:t xml:space="preserve">with </w:t>
+      </w:r>
+      <w:r>
+        <w:t>total users</w:t>
+      </w:r>
+      <w:r>
+        <w:t xml:space="preserve"> (</w:t>
+      </w:r>
+      <w:r>
+        <w:t xml:space="preserve">by calculating </w:t>
+      </w:r>
+      <w:r>
+        <w:rPr>
+          <w:rStyle w:val="codChar"/>
+        </w:rPr>
+        <w:t>total_orders / to</w:t>
+      </w:r>
+      <w:r>
+        <w:rPr>
+          <w:rStyle w:val="codChar"/>
+        </w:rPr>
+        <w:t>t</w:t>
+      </w:r>
+      <w:r>
+        <w:rPr>
+          <w:rStyle w:val="codChar"/>
+        </w:rPr>
+        <w:t>al_users</w:t>
+      </w:r>
+      <w:r>
+        <w:t>)</w:t>
+      </w:r>
+      <w:r>
+        <w:t xml:space="preserve">, we </w:t>
+      </w:r>
+      <w:r>
+        <w:t>observe</w:t>
+      </w:r>
+      <w:r>
+        <w:t xml:space="preserve"> </w:t>
+      </w:r>
+      <w:r>
+        <w:t>that customers made on average 15 orders in Q2, while in Q3 they made only 1 order. Since the available Q3 data represents only the beginning of the quarter, this decline likely reflects the shorter observation window rather than an actual structural drop in purchasing behavior. Further analysis will investigate whether the slowdown persists when examining product-level and user-level trends.</w:t>
+      </w:r>
+    </w:p>
+    <w:p>
+      <w:pPr>
+        <w:pStyle w:val="p"/>
+        <w:rPr>
+          <w:lang w:val="en-GB"/>
+        </w:rPr>
+      </w:pPr>
+      <w:r>
+        <w:t xml:space="preserve">Concerning </w:t>
+      </w:r>
+      <w:r>
+        <w:t xml:space="preserve">order frequency, </w:t>
+      </w:r>
+      <w:r>
+        <w:rPr>
+          <w:lang w:val="en-GB"/>
+        </w:rPr>
+        <w:t>in Q2,</w:t>
+      </w:r>
+      <w:r>
+        <w:rPr>
+          <w:lang w:val="en-GB"/>
+        </w:rPr>
+        <w:t xml:space="preserve"> the </w:t>
+      </w:r>
+      <w:r>
+        <w:rPr>
+          <w:rStyle w:val="codChar"/>
+        </w:rPr>
+        <w:t>order</w:t>
+      </w:r>
+      <w:r>
+        <w:rPr>
+          <w:rStyle w:val="codChar"/>
+        </w:rPr>
+        <w:t>_number</w:t>
+      </w:r>
+      <w:r>
+        <w:rPr>
+          <w:lang w:val="en-GB"/>
+        </w:rPr>
+        <w:t xml:space="preserve"> ranges</w:t>
+      </w:r>
+      <w:r>
+        <w:rPr>
+          <w:lang w:val="en-GB"/>
+        </w:rPr>
+        <w:t xml:space="preserve"> from 1 to 99,</w:t>
+      </w:r>
+      <w:r>
+        <w:rPr>
+          <w:lang w:val="en-GB"/>
+        </w:rPr>
+        <w:t xml:space="preserve"> whereas</w:t>
+      </w:r>
+      <w:r>
+        <w:rPr>
+          <w:lang w:val="en-GB"/>
+        </w:rPr>
+        <w:t xml:space="preserve"> in Q3 (both train and test) range</w:t>
+      </w:r>
+      <w:r>
+        <w:rPr>
+          <w:lang w:val="en-GB"/>
+        </w:rPr>
+        <w:t>s</w:t>
+      </w:r>
+      <w:r>
+        <w:rPr>
+          <w:lang w:val="en-GB"/>
+        </w:rPr>
+        <w:t xml:space="preserve"> from</w:t>
+      </w:r>
+      <w:r>
+        <w:rPr>
+          <w:lang w:val="en-GB"/>
+        </w:rPr>
+        <w:t xml:space="preserve"> 4 to 100</w:t>
+      </w:r>
+      <w:r>
+        <w:rPr>
+          <w:rStyle w:val="FootnoteReference"/>
+          <w:lang w:val="en-GB"/>
+        </w:rPr>
+        <w:footnoteReference w:id="6"/>
+      </w:r>
+      <w:r>
+        <w:rPr>
+          <w:lang w:val="en-GB"/>
+        </w:rPr>
+        <w:t xml:space="preserve">. </w:t>
+      </w:r>
+    </w:p>
+    <w:p>
+      <w:pPr>
+        <w:pStyle w:val="p"/>
+        <w:rPr>
+          <w:lang w:val="en-GB"/>
+        </w:rPr>
+      </w:pPr>
+    </w:p>
+    <w:p>
+      <w:pPr>
+        <w:pStyle w:val="p"/>
+      </w:pPr>
+      <w:r>
+        <w:t xml:space="preserve">The </w:t>
+      </w:r>
+      <w:r>
+        <w:t xml:space="preserve">relational </w:t>
+      </w:r>
+      <w:r>
+        <w:t>structure of this</w:t>
+      </w:r>
+      <w:r>
+        <w:t xml:space="preserve"> </w:t>
+      </w:r>
+      <w:r>
+        <w:t>data</w:t>
+      </w:r>
+      <w:r>
+        <w:t>set</w:t>
+      </w:r>
+      <w:r>
+        <w:t xml:space="preserve"> is</w:t>
+      </w:r>
+      <w:r>
+        <w:t xml:space="preserve"> summarized </w:t>
+      </w:r>
+      <w:r>
+        <w:t xml:space="preserve">as a </w:t>
+      </w:r>
+      <w:r>
+        <w:t xml:space="preserve">multidimensional model </w:t>
+      </w:r>
+      <w:r>
+        <w:t>(</w:t>
+      </w:r>
       <w:r>
         <w:rPr>
           <w:i/>
           <w:iCs/>
         </w:rPr>
-        <w:t>Figure 2 – Instacart dataset structure</w:t>
+        <w:t>Figure 2</w:t>
+      </w:r>
+      <w:r>
+        <w:rPr>
+          <w:i/>
+          <w:iCs/>
+        </w:rPr>
+        <w:t xml:space="preserve"> – Instacart data</w:t>
+      </w:r>
+      <w:r>
+        <w:rPr>
+          <w:i/>
+          <w:iCs/>
+        </w:rPr>
+        <w:t>set</w:t>
+      </w:r>
+      <w:r>
+        <w:rPr>
+          <w:i/>
+          <w:iCs/>
+        </w:rPr>
+        <w:t xml:space="preserve"> structure)</w:t>
+      </w:r>
+      <w:r>
+        <w:rPr>
+          <w:i/>
+          <w:iCs/>
+        </w:rPr>
+        <w:t xml:space="preserve">, </w:t>
+      </w:r>
+      <w:r>
+        <w:t>which</w:t>
+      </w:r>
+      <w:r>
+        <w:t xml:space="preserve"> shows the </w:t>
+      </w:r>
+      <w:r>
+        <w:t xml:space="preserve">link </w:t>
+      </w:r>
+      <w:r>
+        <w:t>between the six tables</w:t>
+      </w:r>
+      <w:r>
+        <w:t xml:space="preserve"> and the corresponding primary and foreign keys used to connect them.</w:t>
       </w:r>
     </w:p>
     <w:p>
       <w:pPr>
         <w:pStyle w:val="p"/>
+        <w:rPr>
+          <w:i/>
+          <w:iCs/>
+        </w:rPr>
+      </w:pPr>
+    </w:p>
+    <w:p>
+      <w:pPr>
+        <w:pStyle w:val="p"/>
+        <w:rPr>
+          <w:i/>
+          <w:iCs/>
+        </w:rPr>
+      </w:pPr>
+    </w:p>
+    <w:p>
+      <w:pPr>
+        <w:pStyle w:val="p"/>
+        <w:rPr>
+          <w:i/>
+          <w:iCs/>
+        </w:rPr>
+      </w:pPr>
+      <w:r>
+        <w:rPr>
+          <w:i/>
+          <w:iCs/>
+        </w:rPr>
+        <w:lastRenderedPageBreak/>
+        <w:t>Figure 2 – Instacart data</w:t>
+      </w:r>
+      <w:r>
+        <w:rPr>
+          <w:i/>
+          <w:iCs/>
+        </w:rPr>
+        <w:t>set</w:t>
+      </w:r>
+      <w:r>
+        <w:rPr>
+          <w:i/>
+          <w:iCs/>
+        </w:rPr>
+        <w:t xml:space="preserve"> </w:t>
+      </w:r>
+      <w:r>
+        <w:rPr>
+          <w:i/>
+          <w:iCs/>
+        </w:rPr>
+        <w:t>structure</w:t>
+      </w:r>
+    </w:p>
+    <w:p>
+      <w:pPr>
+        <w:pStyle w:val="p"/>
       </w:pPr>
       <w:r>
         <w:rPr>
           <w:noProof/>
         </w:rPr>
         <w:drawing>
-          <wp:inline distT="0" distB="0" distL="0" distR="0" wp14:anchorId="1782CAA7" wp14:editId="0FA52D88">
-            <wp:extent cx="5943600" cy="3750945"/>
-            <wp:effectExtent l="0" t="0" r="0" b="1905"/>
+          <wp:inline distT="0" distB="0" distL="0" distR="0" wp14:anchorId="1782CAA7" wp14:editId="4F1140E6">
+            <wp:extent cx="5928506" cy="3741420"/>
+            <wp:effectExtent l="0" t="0" r="0" b="0"/>
             <wp:docPr id="1621691230" name="Picture 1"/>
             <wp:cNvGraphicFramePr>
               <a:graphicFrameLocks xmlns:a="http://schemas.openxmlformats.org/drawingml/2006/main" noChangeAspect="1"/>
@@ -2213,7 +3629,7 @@
                     </pic:cNvPicPr>
                   </pic:nvPicPr>
                   <pic:blipFill>
-                    <a:blip r:embed="rId10">
+                    <a:blip r:embed="rId11">
                       <a:extLst>
                         <a:ext uri="{28A0092B-C50C-407E-A947-70E740481C1C}">
                           <a14:useLocalDpi xmlns:a14="http://schemas.microsoft.com/office/drawing/2010/main" val="0"/>
@@ -2228,7 +3644,7 @@
                   <pic:spPr bwMode="auto">
                     <a:xfrm>
                       <a:off x="0" y="0"/>
-                      <a:ext cx="5943600" cy="3750945"/>
+                      <a:ext cx="5973902" cy="3770069"/>
                     </a:xfrm>
                     <a:prstGeom prst="rect">
                       <a:avLst/>
@@ -2260,7 +3676,7 @@
         </w:rPr>
         <w:t xml:space="preserve">Source: </w:t>
       </w:r>
-      <w:hyperlink r:id="rId11" w:history="1">
+      <w:hyperlink r:id="rId12" w:history="1">
         <w:r>
           <w:rPr>
             <w:rStyle w:val="Hyperlink"/>
@@ -2332,17 +3748,20 @@
           <w:numId w:val="5"/>
         </w:numPr>
       </w:pPr>
-      <w:proofErr w:type="spellStart"/>
-      <w:r>
-        <w:rPr>
-          <w:b/>
-          <w:bCs/>
+      <w:r>
+        <w:rPr>
+          <w:rStyle w:val="codChar"/>
         </w:rPr>
         <w:t>order_products_train</w:t>
       </w:r>
-      <w:proofErr w:type="spellEnd"/>
-      <w:r>
-        <w:t xml:space="preserve"> – this table specifies which products were purchased in each Instacart order</w:t>
+      <w:r>
+        <w:t xml:space="preserve"> –</w:t>
+      </w:r>
+      <w:r>
+        <w:t xml:space="preserve"> </w:t>
+      </w:r>
+      <w:r>
+        <w:t>specifies which products were purchased in each order</w:t>
       </w:r>
       <w:r>
         <w:t xml:space="preserve"> during the current </w:t>
@@ -2361,13 +3780,24 @@
       </w:r>
       <w:r>
         <w:rPr>
-          <w:i/>
-          <w:iCs/>
-        </w:rPr>
-        <w:t>reordered</w:t>
-      </w:r>
-      <w:r>
-        <w:t xml:space="preserve"> column indicates if the customer has a previous order that contains the product.</w:t>
+          <w:rStyle w:val="codChar"/>
+        </w:rPr>
+        <w:t xml:space="preserve">reordered </w:t>
+      </w:r>
+      <w:r>
+        <w:t xml:space="preserve">column indicates </w:t>
+      </w:r>
+      <w:r>
+        <w:t>whether</w:t>
+      </w:r>
+      <w:r>
+        <w:t xml:space="preserve"> the customer h</w:t>
+      </w:r>
+      <w:r>
+        <w:t>ad previously purchased the same product</w:t>
+      </w:r>
+      <w:r>
+        <w:t>.</w:t>
       </w:r>
     </w:p>
     <w:tbl>
@@ -2434,15 +3864,19 @@
           <w:p>
             <w:pPr>
               <w:pStyle w:val="p"/>
+              <w:rPr>
+                <w:i/>
+                <w:iCs/>
+              </w:rPr>
             </w:pPr>
-            <w:proofErr w:type="spellStart"/>
             <w:r>
               <w:rPr>
                 <w:rFonts w:asciiTheme="majorHAnsi" w:hAnsiTheme="majorHAnsi"/>
+                <w:i/>
+                <w:iCs/>
               </w:rPr>
               <w:t>order_id</w:t>
             </w:r>
-            <w:proofErr w:type="spellEnd"/>
           </w:p>
         </w:tc>
         <w:tc>
@@ -2472,15 +3906,19 @@
           <w:p>
             <w:pPr>
               <w:pStyle w:val="p"/>
+              <w:rPr>
+                <w:i/>
+                <w:iCs/>
+              </w:rPr>
             </w:pPr>
-            <w:proofErr w:type="spellStart"/>
             <w:r>
               <w:rPr>
                 <w:rFonts w:asciiTheme="majorHAnsi" w:hAnsiTheme="majorHAnsi"/>
+                <w:i/>
+                <w:iCs/>
               </w:rPr>
               <w:t>product_id</w:t>
             </w:r>
-            <w:proofErr w:type="spellEnd"/>
           </w:p>
         </w:tc>
         <w:tc>
@@ -2514,14 +3952,12 @@
                 <w:rFonts w:asciiTheme="majorHAnsi" w:hAnsiTheme="majorHAnsi"/>
               </w:rPr>
             </w:pPr>
-            <w:proofErr w:type="spellStart"/>
             <w:r>
               <w:rPr>
                 <w:rFonts w:asciiTheme="majorHAnsi" w:hAnsiTheme="majorHAnsi"/>
               </w:rPr>
               <w:t>add_to_cart_order</w:t>
             </w:r>
-            <w:proofErr w:type="spellEnd"/>
           </w:p>
         </w:tc>
         <w:tc>
@@ -2582,21 +4018,7 @@
               <w:rPr>
                 <w:rFonts w:asciiTheme="majorHAnsi" w:hAnsiTheme="majorHAnsi"/>
               </w:rPr>
-              <w:t xml:space="preserve">integer </w:t>
-            </w:r>
-            <w:proofErr w:type="spellStart"/>
-            <w:r>
-              <w:rPr>
-                <w:rFonts w:asciiTheme="majorHAnsi" w:hAnsiTheme="majorHAnsi"/>
-              </w:rPr>
-              <w:t>boolean</w:t>
-            </w:r>
-            <w:proofErr w:type="spellEnd"/>
-            <w:r>
-              <w:rPr>
-                <w:rFonts w:asciiTheme="majorHAnsi" w:hAnsiTheme="majorHAnsi"/>
-              </w:rPr>
-              <w:t xml:space="preserve"> (1 or 0)</w:t>
+              <w:t>integer boolean (1 or 0)</w:t>
             </w:r>
           </w:p>
         </w:tc>
@@ -2610,69 +4032,36 @@
           <w:numId w:val="5"/>
         </w:numPr>
       </w:pPr>
-      <w:proofErr w:type="spellStart"/>
+      <w:r>
+        <w:rPr>
+          <w:rStyle w:val="codChar"/>
+        </w:rPr>
+        <w:t>order_products_prior</w:t>
+      </w:r>
+      <w:r>
+        <w:t xml:space="preserve"> </w:t>
+      </w:r>
       <w:r>
         <w:rPr>
           <w:b/>
           <w:bCs/>
         </w:rPr>
-        <w:t>order_products_prior</w:t>
-      </w:r>
-      <w:proofErr w:type="spellEnd"/>
+        <w:t xml:space="preserve">– </w:t>
+      </w:r>
+      <w:r>
+        <w:t>contains previous order contents for all customers</w:t>
+      </w:r>
+      <w:r>
+        <w:t xml:space="preserve"> with the same structure as</w:t>
+      </w:r>
       <w:r>
         <w:t xml:space="preserve"> </w:t>
       </w:r>
       <w:r>
         <w:rPr>
-          <w:b/>
-          <w:bCs/>
-        </w:rPr>
-        <w:t xml:space="preserve">– </w:t>
-      </w:r>
-      <w:r>
-        <w:t>this table contains previous order contents for all customers</w:t>
-      </w:r>
-      <w:r>
-        <w:t>.</w:t>
-      </w:r>
-      <w:r>
-        <w:t xml:space="preserve"> This data</w:t>
-      </w:r>
-      <w:r>
-        <w:t xml:space="preserve"> </w:t>
-      </w:r>
-      <w:r>
-        <w:t xml:space="preserve">is organized in a table with the same columns and data type of </w:t>
-      </w:r>
-      <w:proofErr w:type="spellStart"/>
-      <w:r>
-        <w:rPr>
-          <w:b/>
-          <w:bCs/>
+          <w:rStyle w:val="codChar"/>
         </w:rPr>
         <w:t>order_products_train</w:t>
-      </w:r>
-      <w:proofErr w:type="spellEnd"/>
-      <w:r>
-        <w:t xml:space="preserve">, </w:t>
-      </w:r>
-      <w:r>
-        <w:t xml:space="preserve">since </w:t>
-      </w:r>
-      <w:r>
-        <w:t xml:space="preserve">in theory </w:t>
-      </w:r>
-      <w:r>
-        <w:t>it</w:t>
-      </w:r>
-      <w:r>
-        <w:t xml:space="preserve"> </w:t>
-      </w:r>
-      <w:r>
-        <w:t xml:space="preserve">was collected </w:t>
-      </w:r>
-      <w:r>
-        <w:t>in Q2</w:t>
       </w:r>
       <w:r>
         <w:t>.</w:t>
@@ -2688,24 +4077,21 @@
       </w:pPr>
       <w:r>
         <w:rPr>
+          <w:rStyle w:val="codChar"/>
+        </w:rPr>
+        <w:t>o</w:t>
+      </w:r>
+      <w:r>
+        <w:rPr>
+          <w:rStyle w:val="codChar"/>
+        </w:rPr>
+        <w:t>rders</w:t>
+      </w:r>
+      <w:r>
+        <w:rPr>
           <w:b/>
           <w:bCs/>
         </w:rPr>
-        <w:lastRenderedPageBreak/>
-        <w:t>o</w:t>
-      </w:r>
-      <w:r>
-        <w:rPr>
-          <w:b/>
-          <w:bCs/>
-        </w:rPr>
-        <w:t>rders</w:t>
-      </w:r>
-      <w:r>
-        <w:rPr>
-          <w:b/>
-          <w:bCs/>
-        </w:rPr>
         <w:t xml:space="preserve"> </w:t>
       </w:r>
       <w:r>
@@ -2715,10 +4101,13 @@
         <w:t xml:space="preserve"> </w:t>
       </w:r>
       <w:r>
-        <w:t>this table contains information of both previous tables</w:t>
-      </w:r>
-      <w:r>
-        <w:t xml:space="preserve"> and some more information about the users that made the orders.</w:t>
+        <w:t xml:space="preserve">includes user-level and order-level such as </w:t>
+      </w:r>
+      <w:r>
+        <w:t>order number, day of week, order hour and days since prior order</w:t>
+      </w:r>
+      <w:r>
+        <w:t>.</w:t>
       </w:r>
     </w:p>
     <w:tbl>
@@ -2786,20 +4175,16 @@
             <w:pPr>
               <w:pStyle w:val="p"/>
               <w:rPr>
-                <w:i/>
-                <w:iCs/>
+                <w:u w:val="single"/>
               </w:rPr>
             </w:pPr>
-            <w:proofErr w:type="spellStart"/>
             <w:r>
               <w:rPr>
                 <w:rFonts w:asciiTheme="majorHAnsi" w:hAnsiTheme="majorHAnsi"/>
-                <w:i/>
-                <w:iCs/>
+                <w:u w:val="single"/>
               </w:rPr>
               <w:t>order_id</w:t>
             </w:r>
-            <w:proofErr w:type="spellEnd"/>
           </w:p>
         </w:tc>
         <w:tc>
@@ -2830,19 +4215,15 @@
             <w:pPr>
               <w:pStyle w:val="p"/>
               <w:rPr>
-                <w:i/>
-                <w:iCs/>
+                <w:u w:val="single"/>
               </w:rPr>
             </w:pPr>
-            <w:proofErr w:type="spellStart"/>
-            <w:r>
-              <w:rPr>
-                <w:i/>
-                <w:iCs/>
+            <w:r>
+              <w:rPr>
+                <w:u w:val="single"/>
               </w:rPr>
               <w:t>user_id</w:t>
             </w:r>
-            <w:proofErr w:type="spellEnd"/>
           </w:p>
         </w:tc>
         <w:tc>
@@ -2873,11 +4254,9 @@
             <w:pPr>
               <w:pStyle w:val="p"/>
             </w:pPr>
-            <w:proofErr w:type="spellStart"/>
             <w:r>
               <w:t>eval_set</w:t>
             </w:r>
-            <w:proofErr w:type="spellEnd"/>
           </w:p>
         </w:tc>
         <w:tc>
@@ -2932,14 +4311,13 @@
                 <w:rFonts w:asciiTheme="majorHAnsi" w:hAnsiTheme="majorHAnsi"/>
               </w:rPr>
             </w:pPr>
-            <w:proofErr w:type="spellStart"/>
             <w:r>
               <w:rPr>
                 <w:rFonts w:asciiTheme="majorHAnsi" w:hAnsiTheme="majorHAnsi"/>
               </w:rPr>
+              <w:lastRenderedPageBreak/>
               <w:t>order_number</w:t>
             </w:r>
-            <w:proofErr w:type="spellEnd"/>
           </w:p>
         </w:tc>
         <w:tc>
@@ -2982,14 +4360,12 @@
                 <w:rFonts w:asciiTheme="majorHAnsi" w:hAnsiTheme="majorHAnsi"/>
               </w:rPr>
             </w:pPr>
-            <w:proofErr w:type="spellStart"/>
             <w:r>
               <w:rPr>
                 <w:rFonts w:asciiTheme="majorHAnsi" w:hAnsiTheme="majorHAnsi"/>
               </w:rPr>
               <w:t>order_dow</w:t>
             </w:r>
-            <w:proofErr w:type="spellEnd"/>
           </w:p>
         </w:tc>
         <w:tc>
@@ -3025,14 +4401,12 @@
                 <w:rFonts w:asciiTheme="majorHAnsi" w:hAnsiTheme="majorHAnsi"/>
               </w:rPr>
             </w:pPr>
-            <w:proofErr w:type="spellStart"/>
             <w:r>
               <w:rPr>
                 <w:rFonts w:asciiTheme="majorHAnsi" w:hAnsiTheme="majorHAnsi"/>
               </w:rPr>
               <w:t>order_hour_of_day</w:t>
             </w:r>
-            <w:proofErr w:type="spellEnd"/>
           </w:p>
         </w:tc>
         <w:tc>
@@ -3068,14 +4442,12 @@
                 <w:rFonts w:asciiTheme="majorHAnsi" w:hAnsiTheme="majorHAnsi"/>
               </w:rPr>
             </w:pPr>
-            <w:proofErr w:type="spellStart"/>
             <w:r>
               <w:rPr>
                 <w:rFonts w:asciiTheme="majorHAnsi" w:hAnsiTheme="majorHAnsi"/>
               </w:rPr>
               <w:t>days_since_prior_order</w:t>
             </w:r>
-            <w:proofErr w:type="spellEnd"/>
           </w:p>
         </w:tc>
         <w:tc>
@@ -3103,56 +4475,25 @@
       <w:pPr>
         <w:pStyle w:val="p"/>
         <w:ind w:left="720"/>
-      </w:pPr>
-      <w:r>
-        <w:t xml:space="preserve">This table has two primary keys: </w:t>
-      </w:r>
-    </w:p>
-    <w:p>
-      <w:pPr>
-        <w:pStyle w:val="p"/>
-        <w:numPr>
-          <w:ilvl w:val="1"/>
-          <w:numId w:val="5"/>
-        </w:numPr>
-      </w:pPr>
-      <w:proofErr w:type="spellStart"/>
-      <w:r>
-        <w:t>order_id</w:t>
-      </w:r>
-      <w:proofErr w:type="spellEnd"/>
-      <w:r>
-        <w:t xml:space="preserve">, which is also foreign key to </w:t>
-      </w:r>
-      <w:proofErr w:type="spellStart"/>
-      <w:r>
-        <w:t>order_products_prior</w:t>
-      </w:r>
-      <w:proofErr w:type="spellEnd"/>
-      <w:r>
-        <w:t xml:space="preserve"> and </w:t>
-      </w:r>
-      <w:proofErr w:type="spellStart"/>
-      <w:r>
-        <w:t>order_products_train</w:t>
-      </w:r>
-      <w:proofErr w:type="spellEnd"/>
-    </w:p>
-    <w:p>
-      <w:pPr>
-        <w:pStyle w:val="p"/>
-        <w:numPr>
-          <w:ilvl w:val="1"/>
-          <w:numId w:val="5"/>
-        </w:numPr>
-      </w:pPr>
-      <w:proofErr w:type="spellStart"/>
-      <w:r>
-        <w:t>user_id</w:t>
-      </w:r>
-      <w:proofErr w:type="spellEnd"/>
-      <w:r>
-        <w:t>.</w:t>
+        <w:rPr>
+          <w:b/>
+          <w:bCs/>
+        </w:rPr>
+      </w:pPr>
+      <w:r>
+        <w:t xml:space="preserve">The </w:t>
+      </w:r>
+      <w:r>
+        <w:rPr>
+          <w:rStyle w:val="codChar"/>
+        </w:rPr>
+        <w:t>eval_set</w:t>
+      </w:r>
+      <w:r>
+        <w:t xml:space="preserve"> column indicates </w:t>
+      </w:r>
+      <w:r>
+        <w:t>whether the record belongs to the prior, train, or test subset.</w:t>
       </w:r>
     </w:p>
     <w:p>
@@ -3163,156 +4504,12 @@
       <w:r>
         <w:t xml:space="preserve">The </w:t>
       </w:r>
-      <w:proofErr w:type="spellStart"/>
-      <w:r>
-        <w:rPr>
-          <w:i/>
-          <w:iCs/>
-        </w:rPr>
-        <w:t>eval_set</w:t>
-      </w:r>
-      <w:proofErr w:type="spellEnd"/>
-      <w:r>
-        <w:t xml:space="preserve"> column indicates from which table the row comes from. The values that can be assumed are:</w:t>
-      </w:r>
-    </w:p>
-    <w:p>
-      <w:pPr>
-        <w:pStyle w:val="p"/>
-        <w:numPr>
-          <w:ilvl w:val="1"/>
-          <w:numId w:val="5"/>
-        </w:numPr>
-        <w:rPr>
-          <w:b/>
-          <w:bCs/>
-        </w:rPr>
-      </w:pPr>
-      <w:r>
-        <w:rPr>
-          <w:b/>
-          <w:bCs/>
-        </w:rPr>
-        <w:t xml:space="preserve">prior </w:t>
-      </w:r>
-      <w:r>
-        <w:t>– data comes from a past collection</w:t>
-      </w:r>
-      <w:r>
-        <w:rPr>
-          <w:b/>
-          <w:bCs/>
-        </w:rPr>
-        <w:t>.</w:t>
-      </w:r>
-    </w:p>
-    <w:p>
-      <w:pPr>
-        <w:pStyle w:val="p"/>
-        <w:numPr>
-          <w:ilvl w:val="1"/>
-          <w:numId w:val="5"/>
-        </w:numPr>
-        <w:rPr>
-          <w:b/>
-          <w:bCs/>
-        </w:rPr>
-      </w:pPr>
-      <w:r>
-        <w:rPr>
-          <w:b/>
-          <w:bCs/>
-        </w:rPr>
-        <w:t xml:space="preserve">train </w:t>
-      </w:r>
-      <w:r>
-        <w:t>–</w:t>
-      </w:r>
-      <w:r>
-        <w:t xml:space="preserve"> </w:t>
-      </w:r>
-      <w:r>
-        <w:t>data is about the current situation</w:t>
-      </w:r>
-      <w:r>
-        <w:rPr>
-          <w:b/>
-          <w:bCs/>
-        </w:rPr>
-        <w:t>.</w:t>
-      </w:r>
-    </w:p>
-    <w:p>
-      <w:pPr>
-        <w:pStyle w:val="p"/>
-        <w:numPr>
-          <w:ilvl w:val="1"/>
-          <w:numId w:val="5"/>
-        </w:numPr>
-        <w:rPr>
-          <w:b/>
-          <w:bCs/>
-        </w:rPr>
-      </w:pPr>
-      <w:r>
-        <w:rPr>
-          <w:b/>
-          <w:bCs/>
-        </w:rPr>
-        <w:t>t</w:t>
-      </w:r>
-      <w:r>
-        <w:rPr>
-          <w:b/>
-          <w:bCs/>
-        </w:rPr>
-        <w:t>est</w:t>
-      </w:r>
-      <w:r>
-        <w:rPr>
-          <w:b/>
-          <w:bCs/>
-        </w:rPr>
-        <w:t xml:space="preserve"> </w:t>
-      </w:r>
-      <w:r>
-        <w:t>–</w:t>
-      </w:r>
-      <w:r>
-        <w:t xml:space="preserve"> </w:t>
-      </w:r>
-      <w:r>
-        <w:t>data is about the current situation, but products are unknown</w:t>
-      </w:r>
-      <w:r>
-        <w:t xml:space="preserve"> since we don’t dispose of </w:t>
-      </w:r>
-      <w:proofErr w:type="spellStart"/>
-      <w:r>
-        <w:t>order_products_test</w:t>
-      </w:r>
-      <w:proofErr w:type="spellEnd"/>
-      <w:r>
-        <w:t>.</w:t>
-      </w:r>
-    </w:p>
-    <w:p>
-      <w:pPr>
-        <w:pStyle w:val="p"/>
-        <w:ind w:left="720"/>
-      </w:pPr>
-      <w:r>
-        <w:t xml:space="preserve">The </w:t>
-      </w:r>
-      <w:proofErr w:type="spellStart"/>
-      <w:r>
-        <w:rPr>
-          <w:i/>
-          <w:iCs/>
+      <w:r>
+        <w:rPr>
+          <w:rStyle w:val="codChar"/>
         </w:rPr>
         <w:t>order_dow</w:t>
       </w:r>
-      <w:proofErr w:type="spellEnd"/>
       <w:r>
         <w:t xml:space="preserve"> column </w:t>
       </w:r>
@@ -3354,16 +4551,36 @@
       </w:pPr>
       <w:r>
         <w:rPr>
-          <w:b/>
-          <w:bCs/>
-        </w:rPr>
-        <w:t>products</w:t>
-      </w:r>
-      <w:r>
-        <w:t xml:space="preserve"> – this table contains information about </w:t>
-      </w:r>
-      <w:r>
-        <w:t>each item in the Instacart product catalog</w:t>
+          <w:rStyle w:val="codChar"/>
+        </w:rPr>
+        <w:t xml:space="preserve">products </w:t>
+      </w:r>
+      <w:r>
+        <w:t>–</w:t>
+      </w:r>
+      <w:r>
+        <w:t xml:space="preserve"> </w:t>
+      </w:r>
+      <w:r>
+        <w:t xml:space="preserve">contains </w:t>
+      </w:r>
+      <w:r>
+        <w:t xml:space="preserve">product </w:t>
+      </w:r>
+      <w:r>
+        <w:t xml:space="preserve">information </w:t>
+      </w:r>
+      <w:r>
+        <w:t xml:space="preserve">and links each </w:t>
+      </w:r>
+      <w:r>
+        <w:t xml:space="preserve">item </w:t>
+      </w:r>
+      <w:r>
+        <w:t>to its aisle and department</w:t>
+      </w:r>
+      <w:r>
+        <w:t xml:space="preserve"> through foreign keys</w:t>
       </w:r>
       <w:r>
         <w:t>.</w:t>
@@ -3433,19 +4650,15 @@
             <w:pPr>
               <w:pStyle w:val="p"/>
               <w:rPr>
-                <w:i/>
-                <w:iCs/>
+                <w:u w:val="single"/>
               </w:rPr>
             </w:pPr>
-            <w:proofErr w:type="spellStart"/>
-            <w:r>
-              <w:rPr>
-                <w:i/>
-                <w:iCs/>
+            <w:r>
+              <w:rPr>
+                <w:u w:val="single"/>
               </w:rPr>
               <w:t>product_id</w:t>
             </w:r>
-            <w:proofErr w:type="spellEnd"/>
           </w:p>
         </w:tc>
         <w:tc>
@@ -3475,14 +4688,12 @@
             <w:pPr>
               <w:pStyle w:val="p"/>
             </w:pPr>
-            <w:proofErr w:type="spellStart"/>
             <w:r>
               <w:rPr>
                 <w:rFonts w:asciiTheme="majorHAnsi" w:hAnsiTheme="majorHAnsi"/>
               </w:rPr>
               <w:t>product_name</w:t>
             </w:r>
-            <w:proofErr w:type="spellEnd"/>
           </w:p>
         </w:tc>
         <w:tc>
@@ -3524,15 +4735,19 @@
           <w:p>
             <w:pPr>
               <w:pStyle w:val="p"/>
+              <w:rPr>
+                <w:i/>
+                <w:iCs/>
+              </w:rPr>
             </w:pPr>
-            <w:proofErr w:type="spellStart"/>
             <w:r>
               <w:rPr>
                 <w:rFonts w:asciiTheme="majorHAnsi" w:hAnsiTheme="majorHAnsi"/>
+                <w:i/>
+                <w:iCs/>
               </w:rPr>
               <w:t>aisle_id</w:t>
             </w:r>
-            <w:proofErr w:type="spellEnd"/>
           </w:p>
         </w:tc>
         <w:tc>
@@ -3562,15 +4777,19 @@
           <w:p>
             <w:pPr>
               <w:pStyle w:val="p"/>
+              <w:rPr>
+                <w:i/>
+                <w:iCs/>
+              </w:rPr>
             </w:pPr>
-            <w:proofErr w:type="spellStart"/>
             <w:r>
               <w:rPr>
                 <w:rFonts w:asciiTheme="majorHAnsi" w:hAnsiTheme="majorHAnsi"/>
+                <w:i/>
+                <w:iCs/>
               </w:rPr>
               <w:t>department_id</w:t>
             </w:r>
-            <w:proofErr w:type="spellEnd"/>
           </w:p>
         </w:tc>
         <w:tc>
@@ -3595,103 +4814,6 @@
     <w:p>
       <w:pPr>
         <w:pStyle w:val="p"/>
-        <w:ind w:left="720"/>
-      </w:pPr>
-      <w:r>
-        <w:t xml:space="preserve">The primary key </w:t>
-      </w:r>
-      <w:r>
-        <w:t xml:space="preserve">is </w:t>
-      </w:r>
-      <w:proofErr w:type="spellStart"/>
-      <w:r>
-        <w:t>product_id</w:t>
-      </w:r>
-      <w:proofErr w:type="spellEnd"/>
-      <w:r>
-        <w:t xml:space="preserve"> which is foreign key to </w:t>
-      </w:r>
-      <w:proofErr w:type="spellStart"/>
-      <w:r>
-        <w:t>order_product_prior</w:t>
-      </w:r>
-      <w:proofErr w:type="spellEnd"/>
-      <w:r>
-        <w:t xml:space="preserve"> and </w:t>
-      </w:r>
-      <w:proofErr w:type="spellStart"/>
-      <w:r>
-        <w:t>order_product_train</w:t>
-      </w:r>
-      <w:proofErr w:type="spellEnd"/>
-      <w:r>
-        <w:t>.</w:t>
-      </w:r>
-    </w:p>
-    <w:p>
-      <w:pPr>
-        <w:pStyle w:val="p"/>
-        <w:ind w:left="720"/>
-      </w:pPr>
-      <w:r>
-        <w:t>Other foreign keys that connect the product table are:</w:t>
-      </w:r>
-    </w:p>
-    <w:p>
-      <w:pPr>
-        <w:pStyle w:val="p"/>
-        <w:numPr>
-          <w:ilvl w:val="1"/>
-          <w:numId w:val="5"/>
-        </w:numPr>
-      </w:pPr>
-      <w:proofErr w:type="spellStart"/>
-      <w:r>
-        <w:t>aisle_id</w:t>
-      </w:r>
-      <w:proofErr w:type="spellEnd"/>
-      <w:r>
-        <w:t xml:space="preserve"> which connects aisles table</w:t>
-      </w:r>
-      <w:r>
-        <w:t>.</w:t>
-      </w:r>
-    </w:p>
-    <w:p>
-      <w:pPr>
-        <w:pStyle w:val="p"/>
-        <w:numPr>
-          <w:ilvl w:val="1"/>
-          <w:numId w:val="5"/>
-        </w:numPr>
-      </w:pPr>
-      <w:proofErr w:type="spellStart"/>
-      <w:r>
-        <w:t>department_is</w:t>
-      </w:r>
-      <w:proofErr w:type="spellEnd"/>
-      <w:r>
-        <w:t xml:space="preserve"> which connect</w:t>
-      </w:r>
-      <w:r>
-        <w:t>s</w:t>
-      </w:r>
-      <w:r>
-        <w:t xml:space="preserve"> the </w:t>
-      </w:r>
-      <w:r>
-        <w:t>departments</w:t>
-      </w:r>
-      <w:r>
-        <w:t xml:space="preserve"> table</w:t>
-      </w:r>
-      <w:r>
-        <w:t>.</w:t>
-      </w:r>
-    </w:p>
-    <w:p>
-      <w:pPr>
-        <w:pStyle w:val="p"/>
         <w:numPr>
           <w:ilvl w:val="0"/>
           <w:numId w:val="5"/>
@@ -3699,13 +4821,12 @@
       </w:pPr>
       <w:r>
         <w:rPr>
-          <w:b/>
-          <w:bCs/>
+          <w:rStyle w:val="codChar"/>
         </w:rPr>
         <w:t>departments</w:t>
       </w:r>
       <w:r>
-        <w:t xml:space="preserve"> – this table is about each department </w:t>
+        <w:t xml:space="preserve"> –is about each department </w:t>
       </w:r>
       <w:r>
         <w:t>of Instacart</w:t>
@@ -3714,15 +4835,7 @@
         <w:t>, and its primary key is</w:t>
       </w:r>
       <w:r>
-        <w:t xml:space="preserve"> </w:t>
-      </w:r>
-      <w:proofErr w:type="spellStart"/>
-      <w:r>
-        <w:t>department_id</w:t>
-      </w:r>
-      <w:proofErr w:type="spellEnd"/>
-      <w:r>
-        <w:t>.</w:t>
+        <w:t xml:space="preserve"> department_id.</w:t>
       </w:r>
     </w:p>
     <w:tbl>
@@ -3789,23 +4902,17 @@
           <w:p>
             <w:pPr>
               <w:pStyle w:val="p"/>
+              <w:rPr>
+                <w:u w:val="single"/>
+              </w:rPr>
             </w:pPr>
-            <w:proofErr w:type="spellStart"/>
             <w:r>
               <w:rPr>
                 <w:rFonts w:asciiTheme="majorHAnsi" w:hAnsiTheme="majorHAnsi"/>
-                <w:i/>
-                <w:iCs/>
-              </w:rPr>
-              <w:t>department</w:t>
-            </w:r>
-            <w:r>
-              <w:rPr>
-                <w:rFonts w:asciiTheme="majorHAnsi" w:hAnsiTheme="majorHAnsi"/>
-              </w:rPr>
-              <w:t>_id</w:t>
-            </w:r>
-            <w:proofErr w:type="spellEnd"/>
+                <w:u w:val="single"/>
+              </w:rPr>
+              <w:t>department_id</w:t>
+            </w:r>
           </w:p>
         </w:tc>
         <w:tc>
@@ -3889,8 +4996,7 @@
       </w:pPr>
       <w:r>
         <w:rPr>
-          <w:b/>
-          <w:bCs/>
+          <w:rStyle w:val="codChar"/>
         </w:rPr>
         <w:t>aisles</w:t>
       </w:r>
@@ -3901,15 +5007,7 @@
         <w:t>information of each aisle in a grocery store</w:t>
       </w:r>
       <w:r>
-        <w:t xml:space="preserve">, and its primary key is </w:t>
-      </w:r>
-      <w:proofErr w:type="spellStart"/>
-      <w:r>
-        <w:t>aisle_id</w:t>
-      </w:r>
-      <w:proofErr w:type="spellEnd"/>
-      <w:r>
-        <w:t>.</w:t>
+        <w:t>, and its primary key is aisle_id.</w:t>
       </w:r>
     </w:p>
     <w:tbl>
@@ -3941,7 +5039,6 @@
                 <w:b/>
                 <w:bCs/>
               </w:rPr>
-              <w:lastRenderedPageBreak/>
               <w:t>Column Name</w:t>
             </w:r>
           </w:p>
@@ -3964,6 +5061,44 @@
                 <w:bCs/>
               </w:rPr>
               <w:t>Type</w:t>
+            </w:r>
+          </w:p>
+        </w:tc>
+      </w:tr>
+      <w:tr>
+        <w:tc>
+          <w:tcPr>
+            <w:tcW w:w="4315" w:type="dxa"/>
+          </w:tcPr>
+          <w:p>
+            <w:pPr>
+              <w:pStyle w:val="p"/>
+              <w:rPr>
+                <w:i/>
+                <w:iCs/>
+                <w:u w:val="single"/>
+              </w:rPr>
+            </w:pPr>
+            <w:r>
+              <w:rPr>
+                <w:i/>
+                <w:iCs/>
+                <w:u w:val="single"/>
+              </w:rPr>
+              <w:t>aisles_id</w:t>
+            </w:r>
+          </w:p>
+        </w:tc>
+        <w:tc>
+          <w:tcPr>
+            <w:tcW w:w="4315" w:type="dxa"/>
+          </w:tcPr>
+          <w:p>
+            <w:pPr>
+              <w:pStyle w:val="p"/>
+            </w:pPr>
+            <w:r>
+              <w:t>Integer</w:t>
             </w:r>
           </w:p>
         </w:tc>
@@ -3977,43 +5112,6 @@
             <w:pPr>
               <w:pStyle w:val="p"/>
             </w:pPr>
-            <w:proofErr w:type="spellStart"/>
-            <w:r>
-              <w:t>aisles_</w:t>
-            </w:r>
-            <w:r>
-              <w:rPr>
-                <w:i/>
-                <w:iCs/>
-              </w:rPr>
-              <w:t>id</w:t>
-            </w:r>
-            <w:proofErr w:type="spellEnd"/>
-          </w:p>
-        </w:tc>
-        <w:tc>
-          <w:tcPr>
-            <w:tcW w:w="4315" w:type="dxa"/>
-          </w:tcPr>
-          <w:p>
-            <w:pPr>
-              <w:pStyle w:val="p"/>
-            </w:pPr>
-            <w:r>
-              <w:t>Integer</w:t>
-            </w:r>
-          </w:p>
-        </w:tc>
-      </w:tr>
-      <w:tr>
-        <w:tc>
-          <w:tcPr>
-            <w:tcW w:w="4315" w:type="dxa"/>
-          </w:tcPr>
-          <w:p>
-            <w:pPr>
-              <w:pStyle w:val="p"/>
-            </w:pPr>
             <w:r>
               <w:t>aisles</w:t>
             </w:r>
@@ -4059,43 +5157,152 @@
       <w:pPr>
         <w:pStyle w:val="p"/>
       </w:pPr>
+      <w:r>
+        <w:t>With this general overview completed, the next step is to examine product purchases and emerging trends across Q2 and Q3.</w:t>
+      </w:r>
+    </w:p>
+    <w:p>
+      <w:pPr>
+        <w:pStyle w:val="p"/>
+      </w:pPr>
+    </w:p>
+    <w:p>
+      <w:pPr>
+        <w:pStyle w:val="H1"/>
+      </w:pPr>
+      <w:bookmarkStart w:id="10" w:name="_Toc214128111"/>
+      <w:r>
+        <w:t>2. Sales and Product Trends</w:t>
+      </w:r>
+      <w:bookmarkEnd w:id="10"/>
     </w:p>
     <w:p>
       <w:pPr>
         <w:pStyle w:val="p"/>
         <w:spacing w:before="20" w:after="20"/>
-        <w:rPr>
-          <w:rFonts w:asciiTheme="majorHAnsi" w:hAnsiTheme="majorHAnsi"/>
-        </w:rPr>
-      </w:pPr>
-    </w:p>
-    <w:p>
-      <w:pPr>
-        <w:pStyle w:val="H1"/>
-      </w:pPr>
-      <w:bookmarkStart w:id="10" w:name="_Toc214119214"/>
-      <w:bookmarkStart w:id="11" w:name="_Toc214119338"/>
-      <w:bookmarkStart w:id="12" w:name="_Toc214126477"/>
-      <w:r>
-        <w:t>Conclusions</w:t>
-      </w:r>
-      <w:bookmarkEnd w:id="10"/>
-      <w:bookmarkEnd w:id="11"/>
-      <w:bookmarkEnd w:id="12"/>
+      </w:pPr>
+      <w:r>
+        <w:t>In this paragraph we will try to answer the following question</w:t>
+      </w:r>
+      <w:r>
+        <w:t>s</w:t>
+      </w:r>
+      <w:r>
+        <w:t>: “What are the most purchased products in Instacart?”</w:t>
+      </w:r>
+      <w:r>
+        <w:t>, “</w:t>
+      </w:r>
+      <w:r>
+        <w:t>Which products performed better over time?”, “Has there been an increase or a decrease o</w:t>
+      </w:r>
+      <w:r>
+        <w:t>f products demand?”.</w:t>
+      </w:r>
     </w:p>
     <w:p>
       <w:pPr>
         <w:pStyle w:val="p"/>
         <w:spacing w:before="20" w:after="20"/>
-        <w:rPr>
-          <w:rFonts w:asciiTheme="majorHAnsi" w:hAnsiTheme="majorHAnsi"/>
-        </w:rPr>
       </w:pPr>
     </w:p>
     <w:p>
       <w:pPr>
         <w:pStyle w:val="p"/>
         <w:spacing w:before="20" w:after="20"/>
+      </w:pPr>
+      <w:r>
+        <w:t>In order to answer these question</w:t>
+      </w:r>
+    </w:p>
+    <w:p>
+      <w:pPr>
+        <w:pStyle w:val="p"/>
+        <w:spacing w:before="20" w:after="20"/>
+      </w:pPr>
+    </w:p>
+    <w:p>
+      <w:pPr>
+        <w:pStyle w:val="H1"/>
+      </w:pPr>
+      <w:bookmarkStart w:id="11" w:name="_Toc214128112"/>
+      <w:r>
+        <w:t>3. Customer Activity and Behavior</w:t>
+      </w:r>
+      <w:bookmarkEnd w:id="11"/>
+    </w:p>
+    <w:p>
+      <w:pPr>
+        <w:pStyle w:val="p"/>
+        <w:spacing w:before="20" w:after="20"/>
+      </w:pPr>
+    </w:p>
+    <w:p>
+      <w:pPr>
+        <w:pStyle w:val="H1"/>
+      </w:pPr>
+      <w:bookmarkStart w:id="12" w:name="_Toc214128113"/>
+      <w:r>
+        <w:t>4. Key Insights</w:t>
+      </w:r>
+      <w:bookmarkEnd w:id="12"/>
+    </w:p>
+    <w:p>
+      <w:pPr>
+        <w:pStyle w:val="p"/>
+        <w:spacing w:before="20" w:after="20"/>
+      </w:pPr>
+    </w:p>
+    <w:p>
+      <w:pPr>
+        <w:pStyle w:val="H1"/>
+      </w:pPr>
+      <w:bookmarkStart w:id="13" w:name="_Toc214128114"/>
+      <w:r>
+        <w:lastRenderedPageBreak/>
+        <w:t xml:space="preserve">5. </w:t>
+      </w:r>
+      <w:r>
+        <w:t>Strategic recommendations</w:t>
+      </w:r>
+      <w:bookmarkEnd w:id="13"/>
+    </w:p>
+    <w:p>
+      <w:pPr>
+        <w:pStyle w:val="p"/>
+        <w:spacing w:before="20" w:after="20"/>
+        <w:rPr>
+          <w:rFonts w:asciiTheme="majorHAnsi" w:hAnsiTheme="majorHAnsi"/>
+        </w:rPr>
+      </w:pPr>
+    </w:p>
+    <w:p>
+      <w:pPr>
+        <w:pStyle w:val="H1"/>
+      </w:pPr>
+      <w:bookmarkStart w:id="14" w:name="_Toc214119214"/>
+      <w:bookmarkStart w:id="15" w:name="_Toc214119338"/>
+      <w:bookmarkStart w:id="16" w:name="_Toc214128115"/>
+      <w:r>
+        <w:t>Conclusions</w:t>
+      </w:r>
+      <w:bookmarkEnd w:id="14"/>
+      <w:bookmarkEnd w:id="15"/>
+      <w:bookmarkEnd w:id="16"/>
+    </w:p>
+    <w:p>
+      <w:pPr>
+        <w:pStyle w:val="p"/>
+        <w:spacing w:before="20" w:after="20"/>
+        <w:rPr>
+          <w:rFonts w:asciiTheme="majorHAnsi" w:hAnsiTheme="majorHAnsi"/>
+        </w:rPr>
+      </w:pPr>
+    </w:p>
+    <w:p>
+      <w:pPr>
+        <w:pStyle w:val="p"/>
+        <w:spacing w:before="20" w:after="20"/>
         <w:rPr>
           <w:rFonts w:asciiTheme="majorHAnsi" w:hAnsiTheme="majorHAnsi"/>
         </w:rPr>
@@ -4106,29 +5313,29 @@
         <w:pStyle w:val="H1"/>
         <w:spacing w:before="20" w:after="20"/>
       </w:pPr>
-      <w:bookmarkStart w:id="13" w:name="_Toc214119215"/>
-      <w:bookmarkStart w:id="14" w:name="_Toc214119339"/>
-      <w:bookmarkStart w:id="15" w:name="_Toc214126478"/>
+      <w:bookmarkStart w:id="17" w:name="_Toc214119215"/>
+      <w:bookmarkStart w:id="18" w:name="_Toc214119339"/>
+      <w:bookmarkStart w:id="19" w:name="_Toc214128116"/>
       <w:r>
         <w:t>Source</w:t>
       </w:r>
-      <w:bookmarkEnd w:id="13"/>
-      <w:bookmarkEnd w:id="14"/>
-      <w:bookmarkEnd w:id="15"/>
-    </w:p>
-    <w:p>
-      <w:pPr>
-        <w:pStyle w:val="H20"/>
-      </w:pPr>
-      <w:bookmarkStart w:id="16" w:name="_Toc214119216"/>
-      <w:bookmarkStart w:id="17" w:name="_Toc214119340"/>
-      <w:bookmarkStart w:id="18" w:name="_Toc214126479"/>
-      <w:r>
-        <w:t>Information</w:t>
-      </w:r>
-      <w:bookmarkEnd w:id="16"/>
       <w:bookmarkEnd w:id="17"/>
       <w:bookmarkEnd w:id="18"/>
+      <w:bookmarkEnd w:id="19"/>
+    </w:p>
+    <w:p>
+      <w:pPr>
+        <w:pStyle w:val="H20"/>
+      </w:pPr>
+      <w:bookmarkStart w:id="20" w:name="_Toc214119216"/>
+      <w:bookmarkStart w:id="21" w:name="_Toc214119340"/>
+      <w:bookmarkStart w:id="22" w:name="_Toc214128117"/>
+      <w:r>
+        <w:t>Information</w:t>
+      </w:r>
+      <w:bookmarkEnd w:id="20"/>
+      <w:bookmarkEnd w:id="21"/>
+      <w:bookmarkEnd w:id="22"/>
     </w:p>
     <w:p>
       <w:pPr>
@@ -4144,7 +5351,7 @@
           <w:szCs w:val="22"/>
         </w:rPr>
       </w:pPr>
-      <w:hyperlink r:id="rId12" w:history="1">
+      <w:hyperlink r:id="rId13" w:history="1">
         <w:r>
           <w:rPr>
             <w:rStyle w:val="Hyperlink"/>
@@ -4178,7 +5385,7 @@
           <w:szCs w:val="22"/>
         </w:rPr>
       </w:pPr>
-      <w:hyperlink r:id="rId13" w:history="1">
+      <w:hyperlink r:id="rId14" w:history="1">
         <w:r>
           <w:rPr>
             <w:rStyle w:val="Hyperlink"/>
@@ -4204,7 +5411,7 @@
           <w:szCs w:val="22"/>
         </w:rPr>
       </w:pPr>
-      <w:hyperlink r:id="rId14" w:history="1">
+      <w:hyperlink r:id="rId15" w:history="1">
         <w:r>
           <w:rPr>
             <w:rStyle w:val="Hyperlink"/>
@@ -4228,15 +5435,15 @@
       <w:pPr>
         <w:pStyle w:val="H20"/>
       </w:pPr>
-      <w:bookmarkStart w:id="19" w:name="_Toc214119217"/>
-      <w:bookmarkStart w:id="20" w:name="_Toc214119341"/>
-      <w:bookmarkStart w:id="21" w:name="_Toc214126480"/>
+      <w:bookmarkStart w:id="23" w:name="_Toc214119217"/>
+      <w:bookmarkStart w:id="24" w:name="_Toc214119341"/>
+      <w:bookmarkStart w:id="25" w:name="_Toc214128118"/>
       <w:r>
         <w:t>Images</w:t>
       </w:r>
-      <w:bookmarkEnd w:id="19"/>
-      <w:bookmarkEnd w:id="20"/>
-      <w:bookmarkEnd w:id="21"/>
+      <w:bookmarkEnd w:id="23"/>
+      <w:bookmarkEnd w:id="24"/>
+      <w:bookmarkEnd w:id="25"/>
     </w:p>
     <w:p>
       <w:pPr>
@@ -4249,7 +5456,7 @@
           <w:szCs w:val="22"/>
         </w:rPr>
       </w:pPr>
-      <w:hyperlink r:id="rId15" w:history="1">
+      <w:hyperlink r:id="rId16" w:history="1">
         <w:r>
           <w:rPr>
             <w:rStyle w:val="Hyperlink"/>
@@ -4276,7 +5483,7 @@
           <w:szCs w:val="22"/>
         </w:rPr>
       </w:pPr>
-      <w:hyperlink r:id="rId16" w:history="1">
+      <w:hyperlink r:id="rId17" w:history="1">
         <w:r>
           <w:rPr>
             <w:rStyle w:val="Hyperlink"/>
@@ -4293,8 +5500,8 @@
       </w:r>
     </w:p>
     <w:sectPr>
-      <w:headerReference w:type="default" r:id="rId17"/>
-      <w:footerReference w:type="default" r:id="rId18"/>
+      <w:headerReference w:type="default" r:id="rId18"/>
+      <w:footerReference w:type="default" r:id="rId19"/>
       <w:pgSz w:w="12240" w:h="15840"/>
       <w:pgMar w:top="1440" w:right="1440" w:bottom="1440" w:left="1440" w:header="720" w:footer="720" w:gutter="0"/>
       <w:cols w:space="720"/>
@@ -4528,6 +5735,334 @@
       </w:r>
     </w:p>
   </w:footnote>
+  <w:footnote w:id="4">
+    <w:p>
+      <w:pPr>
+        <w:pStyle w:val="p"/>
+        <w:rPr>
+          <w:sz w:val="18"/>
+          <w:szCs w:val="18"/>
+        </w:rPr>
+      </w:pPr>
+      <w:r>
+        <w:rPr>
+          <w:rStyle w:val="FootnoteReference"/>
+        </w:rPr>
+        <w:footnoteRef/>
+      </w:r>
+      <w:r>
+        <w:t xml:space="preserve"> </w:t>
+      </w:r>
+      <w:r>
+        <w:rPr>
+          <w:sz w:val="18"/>
+          <w:szCs w:val="18"/>
+        </w:rPr>
+        <w:t>Python script has been implemented for data cleaning purposes. Particularly,</w:t>
+      </w:r>
+      <w:r>
+        <w:rPr>
+          <w:sz w:val="18"/>
+          <w:szCs w:val="18"/>
+        </w:rPr>
+        <w:t xml:space="preserve"> the</w:t>
+      </w:r>
+      <w:r>
+        <w:rPr>
+          <w:sz w:val="18"/>
+          <w:szCs w:val="18"/>
+        </w:rPr>
+        <w:t xml:space="preserve"> </w:t>
+      </w:r>
+      <w:r>
+        <w:rPr>
+          <w:rFonts w:ascii="Roboto Mono" w:hAnsi="Roboto Mono"/>
+          <w:sz w:val="16"/>
+          <w:szCs w:val="16"/>
+        </w:rPr>
+        <w:t>order</w:t>
+      </w:r>
+      <w:r>
+        <w:rPr>
+          <w:rFonts w:ascii="Roboto Mono" w:hAnsi="Roboto Mono"/>
+          <w:sz w:val="16"/>
+          <w:szCs w:val="16"/>
+        </w:rPr>
+        <w:t>s</w:t>
+      </w:r>
+      <w:r>
+        <w:rPr>
+          <w:sz w:val="18"/>
+          <w:szCs w:val="18"/>
+        </w:rPr>
+        <w:t xml:space="preserve"> table</w:t>
+      </w:r>
+      <w:r>
+        <w:rPr>
+          <w:sz w:val="18"/>
+          <w:szCs w:val="18"/>
+        </w:rPr>
+        <w:t xml:space="preserve"> </w:t>
+      </w:r>
+      <w:r>
+        <w:rPr>
+          <w:sz w:val="18"/>
+          <w:szCs w:val="18"/>
+        </w:rPr>
+        <w:t xml:space="preserve">had different </w:t>
+      </w:r>
+      <w:r>
+        <w:rPr>
+          <w:sz w:val="18"/>
+          <w:szCs w:val="18"/>
+        </w:rPr>
+        <w:t>strings format</w:t>
+      </w:r>
+      <w:r>
+        <w:rPr>
+          <w:sz w:val="18"/>
+          <w:szCs w:val="18"/>
+        </w:rPr>
+        <w:t xml:space="preserve">s, that needed all to be converted </w:t>
+      </w:r>
+      <w:r>
+        <w:rPr>
+          <w:sz w:val="18"/>
+          <w:szCs w:val="18"/>
+        </w:rPr>
+        <w:t xml:space="preserve">to UTF-8, since there were incompatibilities that were creating some issues. </w:t>
+      </w:r>
+      <w:r>
+        <w:rPr>
+          <w:sz w:val="18"/>
+          <w:szCs w:val="18"/>
+        </w:rPr>
+        <w:t xml:space="preserve">Also, the code deletes rows with </w:t>
+      </w:r>
+      <w:r>
+        <w:rPr>
+          <w:rFonts w:ascii="Roboto Mono" w:hAnsi="Roboto Mono"/>
+          <w:sz w:val="16"/>
+          <w:szCs w:val="16"/>
+        </w:rPr>
+        <w:t>NULL</w:t>
+      </w:r>
+      <w:r>
+        <w:rPr>
+          <w:sz w:val="18"/>
+          <w:szCs w:val="18"/>
+        </w:rPr>
+        <w:t xml:space="preserve"> values.</w:t>
+      </w:r>
+    </w:p>
+    <w:p>
+      <w:pPr>
+        <w:pStyle w:val="p"/>
+        <w:rPr>
+          <w:sz w:val="18"/>
+          <w:szCs w:val="18"/>
+        </w:rPr>
+      </w:pPr>
+      <w:r>
+        <w:rPr>
+          <w:sz w:val="18"/>
+          <w:szCs w:val="18"/>
+        </w:rPr>
+        <w:t>Source</w:t>
+      </w:r>
+      <w:r>
+        <w:rPr>
+          <w:sz w:val="18"/>
+          <w:szCs w:val="18"/>
+        </w:rPr>
+        <w:t xml:space="preserve"> code</w:t>
+      </w:r>
+      <w:r>
+        <w:rPr>
+          <w:sz w:val="18"/>
+          <w:szCs w:val="18"/>
+        </w:rPr>
+        <w:t>:</w:t>
+      </w:r>
+      <w:r>
+        <w:rPr>
+          <w:sz w:val="18"/>
+          <w:szCs w:val="18"/>
+        </w:rPr>
+        <w:t xml:space="preserve"> </w:t>
+      </w:r>
+      <w:hyperlink r:id="rId4" w:history="1">
+        <w:r>
+          <w:rPr>
+            <w:rStyle w:val="Hyperlink"/>
+            <w:sz w:val="18"/>
+            <w:szCs w:val="18"/>
+          </w:rPr>
+          <w:t>https://github.com/krssclaire/instacart-project/blob/main/clean_csv.py</w:t>
+        </w:r>
+      </w:hyperlink>
+      <w:r>
+        <w:rPr>
+          <w:sz w:val="18"/>
+          <w:szCs w:val="18"/>
+        </w:rPr>
+        <w:t xml:space="preserve"> </w:t>
+      </w:r>
+      <w:r>
+        <w:rPr>
+          <w:sz w:val="18"/>
+          <w:szCs w:val="18"/>
+        </w:rPr>
+        <w:t xml:space="preserve"> </w:t>
+      </w:r>
+    </w:p>
+    <w:p>
+      <w:pPr>
+        <w:pStyle w:val="FootnoteText"/>
+        <w:rPr>
+          <w:lang w:val="en-GB"/>
+        </w:rPr>
+      </w:pPr>
+    </w:p>
+  </w:footnote>
+  <w:footnote w:id="5">
+    <w:p>
+      <w:pPr>
+        <w:pStyle w:val="FootnoteText"/>
+        <w:rPr>
+          <w:sz w:val="18"/>
+          <w:szCs w:val="18"/>
+          <w:lang w:val="en-GB"/>
+        </w:rPr>
+      </w:pPr>
+      <w:r>
+        <w:rPr>
+          <w:rStyle w:val="FootnoteReference"/>
+          <w:sz w:val="18"/>
+          <w:szCs w:val="18"/>
+        </w:rPr>
+        <w:footnoteRef/>
+      </w:r>
+      <w:r>
+        <w:rPr>
+          <w:sz w:val="18"/>
+          <w:szCs w:val="18"/>
+        </w:rPr>
+        <w:t xml:space="preserve"> </w:t>
+      </w:r>
+      <w:r>
+        <w:rPr>
+          <w:sz w:val="18"/>
+          <w:szCs w:val="18"/>
+          <w:lang w:val="en-GB"/>
+        </w:rPr>
+        <w:t>Results in this table have been obtained by executing a SQL query contained in GitHub repository of this project (specifically Q0_2.sql). For further information about SQL queries executed in this project, visit the link below.</w:t>
+      </w:r>
+    </w:p>
+    <w:p>
+      <w:pPr>
+        <w:pStyle w:val="FootnoteText"/>
+        <w:rPr>
+          <w:sz w:val="18"/>
+          <w:szCs w:val="18"/>
+          <w:lang w:val="en-GB"/>
+        </w:rPr>
+      </w:pPr>
+      <w:r>
+        <w:rPr>
+          <w:sz w:val="18"/>
+          <w:szCs w:val="18"/>
+          <w:lang w:val="en-GB"/>
+        </w:rPr>
+        <w:t xml:space="preserve">Source: </w:t>
+      </w:r>
+      <w:hyperlink r:id="rId5" w:history="1">
+        <w:r>
+          <w:rPr>
+            <w:rStyle w:val="Hyperlink"/>
+            <w:sz w:val="18"/>
+            <w:szCs w:val="18"/>
+            <w:lang w:val="en-GB"/>
+          </w:rPr>
+          <w:t>https://github.com/krssclaire/instacart-project/blob/main/queries</w:t>
+        </w:r>
+      </w:hyperlink>
+    </w:p>
+  </w:footnote>
+  <w:footnote w:id="6">
+    <w:p>
+      <w:pPr>
+        <w:pStyle w:val="FootnoteText"/>
+        <w:rPr>
+          <w:lang w:val="en-GB"/>
+        </w:rPr>
+      </w:pPr>
+      <w:r>
+        <w:rPr>
+          <w:rStyle w:val="FootnoteReference"/>
+          <w:sz w:val="18"/>
+          <w:szCs w:val="18"/>
+        </w:rPr>
+        <w:footnoteRef/>
+      </w:r>
+      <w:r>
+        <w:rPr>
+          <w:sz w:val="18"/>
+          <w:szCs w:val="18"/>
+        </w:rPr>
+        <w:t xml:space="preserve"> </w:t>
+      </w:r>
+      <w:r>
+        <w:rPr>
+          <w:sz w:val="18"/>
+          <w:szCs w:val="18"/>
+        </w:rPr>
+        <w:t xml:space="preserve">The minimum order number in Q3 is 4 because Instacart includes in the prediction dataset only users with at least four </w:t>
+      </w:r>
+      <w:r>
+        <w:rPr>
+          <w:rFonts w:asciiTheme="majorHAnsi" w:hAnsiTheme="majorHAnsi"/>
+          <w:sz w:val="18"/>
+          <w:szCs w:val="18"/>
+        </w:rPr>
+        <w:t xml:space="preserve">historical orders. Therefore, orders 1-3 always appear in the prior dataset, and the first order included in Q3 necessarily starts from </w:t>
+      </w:r>
+      <w:r>
+        <w:rPr>
+          <w:rStyle w:val="codChar"/>
+          <w:rFonts w:asciiTheme="majorHAnsi" w:hAnsiTheme="majorHAnsi"/>
+          <w:sz w:val="18"/>
+          <w:szCs w:val="18"/>
+          <w:lang w:val="en-US"/>
+        </w:rPr>
+        <w:t>order_number = 4</w:t>
+      </w:r>
+      <w:r>
+        <w:rPr>
+          <w:rFonts w:asciiTheme="majorHAnsi" w:hAnsiTheme="majorHAnsi"/>
+          <w:sz w:val="18"/>
+          <w:szCs w:val="18"/>
+        </w:rPr>
+        <w:t>.</w:t>
+      </w:r>
+      <w:r>
+        <w:rPr>
+          <w:rFonts w:asciiTheme="majorHAnsi" w:hAnsiTheme="majorHAnsi"/>
+          <w:sz w:val="18"/>
+          <w:szCs w:val="18"/>
+        </w:rPr>
+        <w:t xml:space="preserve"> </w:t>
+      </w:r>
+      <w:r>
+        <w:rPr>
+          <w:rFonts w:asciiTheme="majorHAnsi" w:hAnsiTheme="majorHAnsi"/>
+          <w:sz w:val="18"/>
+          <w:szCs w:val="18"/>
+        </w:rPr>
+        <w:t>Similarly, the maximum value increases from 99 to 100 simply because each returning user places at least one additional order that is recorded in the Q3 partitions.</w:t>
+      </w:r>
+    </w:p>
+  </w:footnote>
 </w:footnotes>
 </file>
 
@@ -4575,6 +6110,16 @@
         <w:szCs w:val="16"/>
       </w:rPr>
       <w:t>Data Analytics</w:t>
+    </w:r>
+    <w:r>
+      <w:rPr>
+        <w:rFonts w:ascii="Aptos" w:eastAsia="Aptos" w:hAnsi="Aptos" w:cs="Aptos"/>
+        <w:b/>
+        <w:color w:val="124F1A" w:themeColor="accent3" w:themeShade="BF"/>
+        <w:sz w:val="16"/>
+        <w:szCs w:val="16"/>
+      </w:rPr>
+      <w:t xml:space="preserve"> and Simulation</w:t>
     </w:r>
   </w:p>
   <w:p>

</xml_diff>